<commit_message>
Updated user manual with new figures and option descriptions
</commit_message>
<xml_diff>
--- a/Texts/BatUserManual.docx
+++ b/Texts/BatUserManual.docx
@@ -1,21 +1,18 @@
 
 <file path=word/document.xml><?xml version="1.0" encoding="utf-8"?>
-<w:document xmlns:wpc="http://schemas.microsoft.com/office/word/2010/wordprocessingCanvas" xmlns:cx="http://schemas.microsoft.com/office/drawing/2014/chartex" xmlns:cx1="http://schemas.microsoft.com/office/drawing/2015/9/8/chartex" xmlns:mc="http://schemas.openxmlformats.org/markup-compatibility/2006" xmlns:o="urn:schemas-microsoft-com:office:office" xmlns:r="http://schemas.openxmlformats.org/officeDocument/2006/relationships" xmlns:m="http://schemas.openxmlformats.org/officeDocument/2006/math" xmlns:v="urn:schemas-microsoft-com:vml" xmlns:wp14="http://schemas.microsoft.com/office/word/2010/wordprocessingDrawing" xmlns:wp="http://schemas.openxmlformats.org/drawingml/2006/wordprocessingDrawing" xmlns:w10="urn:schemas-microsoft-com:office:word" xmlns:w="http://schemas.openxmlformats.org/wordprocessingml/2006/main" xmlns:w14="http://schemas.microsoft.com/office/word/2010/wordml" xmlns:w15="http://schemas.microsoft.com/office/word/2012/wordml" xmlns:w16se="http://schemas.microsoft.com/office/word/2015/wordml/symex" xmlns:wpg="http://schemas.microsoft.com/office/word/2010/wordprocessingGroup" xmlns:wpi="http://schemas.microsoft.com/office/word/2010/wordprocessingInk" xmlns:wne="http://schemas.microsoft.com/office/word/2006/wordml" xmlns:wps="http://schemas.microsoft.com/office/word/2010/wordprocessingShape" mc:Ignorable="w14 w15 w16se wp14">
+<w:document xmlns:wpc="http://schemas.microsoft.com/office/word/2010/wordprocessingCanvas" xmlns:cx="http://schemas.microsoft.com/office/drawing/2014/chartex" xmlns:cx1="http://schemas.microsoft.com/office/drawing/2015/9/8/chartex" xmlns:cx2="http://schemas.microsoft.com/office/drawing/2015/10/21/chartex" xmlns:cx3="http://schemas.microsoft.com/office/drawing/2016/5/9/chartex" xmlns:cx4="http://schemas.microsoft.com/office/drawing/2016/5/10/chartex" xmlns:cx5="http://schemas.microsoft.com/office/drawing/2016/5/11/chartex" xmlns:cx6="http://schemas.microsoft.com/office/drawing/2016/5/12/chartex" xmlns:cx7="http://schemas.microsoft.com/office/drawing/2016/5/13/chartex" xmlns:cx8="http://schemas.microsoft.com/office/drawing/2016/5/14/chartex" xmlns:mc="http://schemas.openxmlformats.org/markup-compatibility/2006" xmlns:aink="http://schemas.microsoft.com/office/drawing/2016/ink" xmlns:am3d="http://schemas.microsoft.com/office/drawing/2017/model3d" xmlns:o="urn:schemas-microsoft-com:office:office" xmlns:oel="http://schemas.microsoft.com/office/2019/extlst" xmlns:r="http://schemas.openxmlformats.org/officeDocument/2006/relationships" xmlns:m="http://schemas.openxmlformats.org/officeDocument/2006/math" xmlns:v="urn:schemas-microsoft-com:vml" xmlns:wp14="http://schemas.microsoft.com/office/word/2010/wordprocessingDrawing" xmlns:wp="http://schemas.openxmlformats.org/drawingml/2006/wordprocessingDrawing" xmlns:w10="urn:schemas-microsoft-com:office:word" xmlns:w="http://schemas.openxmlformats.org/wordprocessingml/2006/main" xmlns:w14="http://schemas.microsoft.com/office/word/2010/wordml" xmlns:w15="http://schemas.microsoft.com/office/word/2012/wordml" xmlns:w16cex="http://schemas.microsoft.com/office/word/2018/wordml/cex" xmlns:w16cid="http://schemas.microsoft.com/office/word/2016/wordml/cid" xmlns:w16="http://schemas.microsoft.com/office/word/2018/wordml" xmlns:w16sdtdh="http://schemas.microsoft.com/office/word/2020/wordml/sdtdatahash" xmlns:w16se="http://schemas.microsoft.com/office/word/2015/wordml/symex" xmlns:wpg="http://schemas.microsoft.com/office/word/2010/wordprocessingGroup" xmlns:wpi="http://schemas.microsoft.com/office/word/2010/wordprocessingInk" xmlns:wne="http://schemas.microsoft.com/office/word/2006/wordml" xmlns:wps="http://schemas.microsoft.com/office/word/2010/wordprocessingShape" mc:Ignorable="w14 w15 w16se w16cid w16 w16cex w16sdtdh wp14">
   <w:body>
     <w:p>
       <w:pPr>
-        <w:pStyle w:val="Heading1"/>
-      </w:pPr>
-      <w:r>
-        <w:t>FRET Data Analysis</w:t>
-      </w:r>
-      <w:r>
-        <w:t xml:space="preserve"> python</w:t>
-      </w:r>
-    </w:p>
-    <w:p>
-      <w:pPr>
-        <w:pStyle w:val="Subtitle"/>
+        <w:pStyle w:val="berschrift1"/>
+      </w:pPr>
+      <w:r>
+        <w:t>FRET Data Analysis python</w:t>
+      </w:r>
+    </w:p>
+    <w:p>
+      <w:pPr>
+        <w:pStyle w:val="Untertitel"/>
       </w:pPr>
       <w:r>
         <w:t>User documentation</w:t>
@@ -23,7 +20,7 @@
     </w:p>
     <w:p>
       <w:pPr>
-        <w:pStyle w:val="Heading2"/>
+        <w:pStyle w:val="berschrift2"/>
       </w:pPr>
       <w:r>
         <w:t xml:space="preserve">About FRET Data Analysis </w:t>
@@ -31,15 +28,7 @@
     </w:p>
     <w:p>
       <w:r>
-        <w:t xml:space="preserve">FRET Data Analysis is a Python based software that allows the user to visualize his own </w:t>
-      </w:r>
-      <w:proofErr w:type="spellStart"/>
-      <w:r>
-        <w:t>Förster</w:t>
-      </w:r>
-      <w:proofErr w:type="spellEnd"/>
-      <w:r>
-        <w:t xml:space="preserve"> Resonance Energy Transfer (FRET) data and extract the relevant information of the bursts.</w:t>
+        <w:t>FRET Data Analysis is a Python based software that allows the user to visualize his own Förster Resonance Energy Transfer (FRET) data and extract the relevant information of the bursts.</w:t>
       </w:r>
       <w:r>
         <w:t xml:space="preserve"> The software is capable of analyzing and visualizing multi well FRET measurements. </w:t>
@@ -48,18 +37,15 @@
     <w:p/>
     <w:p>
       <w:pPr>
-        <w:pStyle w:val="Heading2"/>
-      </w:pPr>
-      <w:r>
-        <w:t>Compatibility</w:t>
-      </w:r>
-    </w:p>
-    <w:p>
-      <w:r>
-        <w:t xml:space="preserve">This software was developed and tested on macOS Monterey and Windows 10. Still it is expected to be executable on most systems. The software is not precompiled and does therefore require a python compiler. Using anaconda </w:t>
-      </w:r>
-      <w:r>
-        <w:t>(</w:t>
+        <w:pStyle w:val="berschrift2"/>
+      </w:pPr>
+      <w:r>
+        <w:t xml:space="preserve">Compatibility </w:t>
+      </w:r>
+    </w:p>
+    <w:p>
+      <w:r>
+        <w:t>This software was developed and tested on macOS Monterey and Windows 10. Still it is expected to be executable on most systems. The software is not precompiled and does therefore require a python compiler. Using anaconda (</w:t>
       </w:r>
       <w:r>
         <w:t>https://anaconda.org</w:t>
@@ -68,75 +54,79 @@
         <w:t xml:space="preserve">) as the package manager his highly recommended. </w:t>
       </w:r>
     </w:p>
+    <w:p>
+      <w:pPr>
+        <w:rPr>
+          <w:vertAlign w:val="subscript"/>
+        </w:rPr>
+      </w:pPr>
+      <w:r>
+        <w:softHyphen/>
+      </w:r>
+      <w:r>
+        <w:softHyphen/>
+      </w:r>
+      <w:r>
+        <w:softHyphen/>
+      </w:r>
+      <w:r>
+        <w:softHyphen/>
+      </w:r>
+      <w:r>
+        <w:softHyphen/>
+      </w:r>
+      <w:r>
+        <w:softHyphen/>
+      </w:r>
+      <w:r>
+        <w:softHyphen/>
+      </w:r>
+      <w:r>
+        <w:rPr>
+          <w:vertAlign w:val="subscript"/>
+        </w:rPr>
+        <w:softHyphen/>
+      </w:r>
+    </w:p>
+    <w:p>
+      <w:pPr>
+        <w:pStyle w:val="berschrift2"/>
+      </w:pPr>
+      <w:r>
+        <w:t>Installing FRET Data Analysis</w:t>
+      </w:r>
+    </w:p>
+    <w:p>
+      <w:pPr>
+        <w:pStyle w:val="berschrift3"/>
+      </w:pPr>
+      <w:r>
+        <w:t>Quick install</w:t>
+      </w:r>
+    </w:p>
+    <w:p>
+      <w:r>
+        <w:t xml:space="preserve">If you have a python compiler and Anaconda installed on your system the easiest way to install all packages is to just run the </w:t>
+      </w:r>
+      <w:r>
+        <w:t>autoinstall.py</w:t>
+      </w:r>
+      <w:r>
+        <w:t xml:space="preserve"> file. Note that this script is in an early development state and my not compile. It is furthermore only compatible with macOS and Windows. </w:t>
+      </w:r>
+    </w:p>
     <w:p/>
     <w:p>
       <w:pPr>
-        <w:pStyle w:val="Heading2"/>
-      </w:pPr>
-      <w:r>
-        <w:t>Installing FRET Data Analysis</w:t>
-      </w:r>
-    </w:p>
-    <w:p>
-      <w:pPr>
-        <w:pStyle w:val="Heading3"/>
-      </w:pPr>
-      <w:r>
-        <w:t>Quick install</w:t>
-      </w:r>
-    </w:p>
-    <w:p>
-      <w:r>
-        <w:t xml:space="preserve">If you have a python compiler and Anaconda installed on your system the easiest way to install all packages is to just run the </w:t>
-      </w:r>
-      <w:r>
-        <w:t>autoinstall.py</w:t>
-      </w:r>
-      <w:r>
-        <w:t xml:space="preserve"> file. Note that this script is in </w:t>
-      </w:r>
-      <w:r>
-        <w:t>an</w:t>
-      </w:r>
-      <w:r>
-        <w:t xml:space="preserve"> early development state and my </w:t>
-      </w:r>
-      <w:r>
-        <w:t xml:space="preserve">not compile. It is furthermore only compatible with macOS and Windows. </w:t>
-      </w:r>
-    </w:p>
-    <w:p/>
-    <w:p>
-      <w:pPr>
-        <w:pStyle w:val="Heading3"/>
-      </w:pPr>
-      <w:r>
-        <w:t>Create an environment from .</w:t>
-      </w:r>
-      <w:proofErr w:type="spellStart"/>
-      <w:r>
-        <w:t>yml</w:t>
-      </w:r>
-      <w:proofErr w:type="spellEnd"/>
-      <w:r>
-        <w:t xml:space="preserve"> files</w:t>
-      </w:r>
-    </w:p>
-    <w:p>
-      <w:r>
-        <w:t xml:space="preserve">To help you creating your own anaconda environment we provide two environment files (Windows and Mac). </w:t>
-      </w:r>
-      <w:r>
-        <w:t xml:space="preserve">To set </w:t>
-      </w:r>
-      <w:r>
-        <w:t xml:space="preserve">up </w:t>
-      </w:r>
-      <w:r>
-        <w:t>a FRET Data Analysis</w:t>
-      </w:r>
-      <w:r>
-        <w:t xml:space="preserve"> environment simply open the terminal and navigate to the requirements folder of the tool. After just enter: </w:t>
+        <w:pStyle w:val="berschrift3"/>
+      </w:pPr>
+      <w:r>
+        <w:t>Create an environment from .yml files</w:t>
+      </w:r>
+    </w:p>
+    <w:p>
+      <w:r>
+        <w:t xml:space="preserve">To help you creating your own anaconda environment we provide two environment files (Windows and Mac). To set up a FRET Data Analysis environment simply open the terminal and navigate to the requirements folder of the tool. After just enter: </w:t>
       </w:r>
       <w:r>
         <w:br/>
@@ -181,131 +171,35 @@
           <w:szCs w:val="20"/>
           <w:lang w:eastAsia="de-DE"/>
         </w:rPr>
-        <w:t xml:space="preserve">$ </w:t>
-      </w:r>
-      <w:proofErr w:type="spellStart"/>
-      <w:proofErr w:type="gramStart"/>
-      <w:r>
-        <w:rPr>
-          <w:rFonts w:ascii="Courier New" w:eastAsia="Times New Roman" w:hAnsi="Courier New" w:cs="Courier New"/>
-          <w:color w:val="A9B7C6"/>
-          <w:sz w:val="20"/>
-          <w:szCs w:val="20"/>
-          <w:lang w:eastAsia="de-DE"/>
-        </w:rPr>
-        <w:t>conda</w:t>
-      </w:r>
-      <w:proofErr w:type="spellEnd"/>
-      <w:proofErr w:type="gramEnd"/>
-      <w:r>
-        <w:rPr>
-          <w:rFonts w:ascii="Courier New" w:eastAsia="Times New Roman" w:hAnsi="Courier New" w:cs="Courier New"/>
-          <w:color w:val="A9B7C6"/>
-          <w:sz w:val="20"/>
-          <w:szCs w:val="20"/>
-          <w:lang w:eastAsia="de-DE"/>
-        </w:rPr>
-        <w:t xml:space="preserve"> </w:t>
-      </w:r>
-      <w:proofErr w:type="spellStart"/>
-      <w:r>
-        <w:rPr>
-          <w:rFonts w:ascii="Courier New" w:eastAsia="Times New Roman" w:hAnsi="Courier New" w:cs="Courier New"/>
-          <w:color w:val="A9B7C6"/>
-          <w:sz w:val="20"/>
-          <w:szCs w:val="20"/>
-          <w:lang w:eastAsia="de-DE"/>
-        </w:rPr>
-        <w:t>env</w:t>
-      </w:r>
-      <w:proofErr w:type="spellEnd"/>
-      <w:r>
-        <w:rPr>
-          <w:rFonts w:ascii="Courier New" w:eastAsia="Times New Roman" w:hAnsi="Courier New" w:cs="Courier New"/>
-          <w:color w:val="A9B7C6"/>
-          <w:sz w:val="20"/>
-          <w:szCs w:val="20"/>
-          <w:lang w:eastAsia="de-DE"/>
-        </w:rPr>
-        <w:t xml:space="preserve"> create --name </w:t>
-      </w:r>
-      <w:proofErr w:type="spellStart"/>
-      <w:r>
-        <w:rPr>
-          <w:rFonts w:ascii="Courier New" w:eastAsia="Times New Roman" w:hAnsi="Courier New" w:cs="Courier New"/>
-          <w:color w:val="A9B7C6"/>
-          <w:sz w:val="20"/>
-          <w:szCs w:val="20"/>
-          <w:lang w:eastAsia="de-DE"/>
-        </w:rPr>
-        <w:t>pyBatTreeENV</w:t>
-      </w:r>
-      <w:proofErr w:type="spellEnd"/>
-      <w:r>
-        <w:rPr>
-          <w:rFonts w:ascii="Courier New" w:eastAsia="Times New Roman" w:hAnsi="Courier New" w:cs="Courier New"/>
-          <w:color w:val="A9B7C6"/>
-          <w:sz w:val="20"/>
-          <w:szCs w:val="20"/>
-          <w:lang w:eastAsia="de-DE"/>
-        </w:rPr>
-        <w:t xml:space="preserve"> --file </w:t>
-      </w:r>
-      <w:proofErr w:type="spellStart"/>
-      <w:r>
-        <w:rPr>
-          <w:rFonts w:ascii="Courier New" w:eastAsia="Times New Roman" w:hAnsi="Courier New" w:cs="Courier New"/>
-          <w:color w:val="A9B7C6"/>
-          <w:sz w:val="20"/>
-          <w:szCs w:val="20"/>
-          <w:lang w:eastAsia="de-DE"/>
-        </w:rPr>
-        <w:t>enviroment.yml</w:t>
-      </w:r>
-      <w:proofErr w:type="spellEnd"/>
+        <w:t>$ conda env create --name pyBatTreeENV --file enviroment.yml</w:t>
+      </w:r>
     </w:p>
     <w:p/>
     <w:p>
       <w:r>
-        <w:t>Your new environment has the name “</w:t>
-      </w:r>
-      <w:proofErr w:type="spellStart"/>
-      <w:r>
-        <w:t>pyBatTreeENV</w:t>
-      </w:r>
-      <w:proofErr w:type="spellEnd"/>
-      <w:r>
-        <w:t xml:space="preserve">” (can be changed afterwards or while installing from the file). Note that instead of navigating to the file you can give as well a full path as the last statement in the bash command. </w:t>
+        <w:t xml:space="preserve">Your new environment has the name “pyBatTreeENV” (can be changed afterwards or while installing from the file). Note that instead of navigating to the file you can give as well a full path as the last statement in the bash command. </w:t>
       </w:r>
     </w:p>
     <w:p/>
     <w:p>
       <w:pPr>
-        <w:pStyle w:val="Heading3"/>
-      </w:pPr>
-      <w:r>
-        <w:t>List of required packages</w:t>
+        <w:pStyle w:val="berschrift3"/>
+      </w:pPr>
+      <w:r>
+        <w:t>List of required nonstandard packages</w:t>
       </w:r>
     </w:p>
     <w:p/>
     <w:p>
       <w:pPr>
-        <w:pStyle w:val="ListParagraph"/>
+        <w:pStyle w:val="Listenabsatz"/>
         <w:numPr>
           <w:ilvl w:val="0"/>
           <w:numId w:val="1"/>
         </w:numPr>
       </w:pPr>
-      <w:proofErr w:type="spellStart"/>
-      <w:r>
-        <w:t>Numpy</w:t>
-      </w:r>
-      <w:proofErr w:type="spellEnd"/>
-      <w:r>
-        <w:t xml:space="preserve"> </w:t>
-      </w:r>
-      <w:r>
-        <w:t>(</w:t>
+      <w:r>
+        <w:t>Numpy (</w:t>
       </w:r>
       <w:r>
         <w:t>https://numpy.org/doc/stable/index.html</w:t>
@@ -316,17 +210,14 @@
     </w:p>
     <w:p>
       <w:pPr>
-        <w:pStyle w:val="ListParagraph"/>
+        <w:pStyle w:val="Listenabsatz"/>
         <w:numPr>
           <w:ilvl w:val="0"/>
           <w:numId w:val="1"/>
         </w:numPr>
       </w:pPr>
       <w:r>
-        <w:t>Pandas</w:t>
-      </w:r>
-      <w:r>
-        <w:t xml:space="preserve"> (</w:t>
+        <w:t>Pandas (</w:t>
       </w:r>
       <w:r>
         <w:t>https://pandas.pydata.org</w:t>
@@ -337,7 +228,7 @@
     </w:p>
     <w:p>
       <w:pPr>
-        <w:pStyle w:val="ListParagraph"/>
+        <w:pStyle w:val="Listenabsatz"/>
         <w:numPr>
           <w:ilvl w:val="0"/>
           <w:numId w:val="1"/>
@@ -345,10 +236,7 @@
       </w:pPr>
       <w:r>
         <w:lastRenderedPageBreak/>
-        <w:t xml:space="preserve">Matplotlib </w:t>
-      </w:r>
-      <w:r>
-        <w:t>(</w:t>
+        <w:t>Matplotlib (</w:t>
       </w:r>
       <w:r>
         <w:t>https://matplotlib.org</w:t>
@@ -359,19 +247,14 @@
     </w:p>
     <w:p>
       <w:pPr>
-        <w:pStyle w:val="ListParagraph"/>
+        <w:pStyle w:val="Listenabsatz"/>
         <w:numPr>
           <w:ilvl w:val="0"/>
           <w:numId w:val="1"/>
         </w:numPr>
       </w:pPr>
-      <w:proofErr w:type="spellStart"/>
-      <w:r>
-        <w:t>PyQt</w:t>
-      </w:r>
-      <w:proofErr w:type="spellEnd"/>
-      <w:r>
-        <w:t xml:space="preserve"> (</w:t>
+      <w:r>
+        <w:t>PyQt (</w:t>
       </w:r>
       <w:r>
         <w:t>https://www.qt.io</w:t>
@@ -382,19 +265,14 @@
     </w:p>
     <w:p>
       <w:pPr>
-        <w:pStyle w:val="ListParagraph"/>
+        <w:pStyle w:val="Listenabsatz"/>
         <w:numPr>
           <w:ilvl w:val="0"/>
           <w:numId w:val="1"/>
         </w:numPr>
       </w:pPr>
-      <w:proofErr w:type="spellStart"/>
-      <w:r>
-        <w:t>Scipy</w:t>
-      </w:r>
-      <w:proofErr w:type="spellEnd"/>
-      <w:r>
-        <w:t xml:space="preserve"> (</w:t>
+      <w:r>
+        <w:t>Scipy (</w:t>
       </w:r>
       <w:r>
         <w:t>https://scipy.org</w:t>
@@ -405,33 +283,53 @@
     </w:p>
     <w:p>
       <w:pPr>
-        <w:pStyle w:val="ListParagraph"/>
+        <w:pStyle w:val="Listenabsatz"/>
         <w:numPr>
           <w:ilvl w:val="0"/>
           <w:numId w:val="1"/>
         </w:numPr>
       </w:pPr>
       <w:r>
-        <w:t>Cv2</w:t>
-      </w:r>
-      <w:r>
-        <w:t xml:space="preserve"> (</w:t>
-      </w:r>
-      <w:r>
-        <w:t>https://pypi.org/project/opencv-python/</w:t>
-      </w:r>
+        <w:t>Cv2 (</w:t>
+      </w:r>
+      <w:hyperlink r:id="rId5" w:history="1">
+        <w:r>
+          <w:rPr>
+            <w:rStyle w:val="Hyperlink"/>
+          </w:rPr>
+          <w:t>https://pypi.org/project/opencv-python/</w:t>
+        </w:r>
+      </w:hyperlink>
       <w:r>
         <w:t>)</w:t>
       </w:r>
     </w:p>
     <w:p>
       <w:pPr>
-        <w:pStyle w:val="ListParagraph"/>
-      </w:pPr>
-    </w:p>
-    <w:p>
-      <w:pPr>
-        <w:pStyle w:val="Heading2"/>
+        <w:pStyle w:val="Listenabsatz"/>
+        <w:numPr>
+          <w:ilvl w:val="0"/>
+          <w:numId w:val="1"/>
+        </w:numPr>
+      </w:pPr>
+      <w:r>
+        <w:t>Joblib (</w:t>
+      </w:r>
+      <w:r>
+        <w:t>https://joblib.readthedocs.io/en/latest/</w:t>
+      </w:r>
+      <w:r>
+        <w:t>)</w:t>
+      </w:r>
+    </w:p>
+    <w:p>
+      <w:pPr>
+        <w:pStyle w:val="Listenabsatz"/>
+      </w:pPr>
+    </w:p>
+    <w:p>
+      <w:pPr>
+        <w:pStyle w:val="berschrift2"/>
       </w:pPr>
       <w:r>
         <w:t>Quick start guides</w:t>
@@ -439,13 +337,11 @@
     </w:p>
     <w:p>
       <w:pPr>
-        <w:pStyle w:val="Heading3"/>
-      </w:pPr>
-      <w:proofErr w:type="gramStart"/>
+        <w:pStyle w:val="berschrift3"/>
+      </w:pPr>
       <w:r>
         <w:t>pyBat</w:t>
       </w:r>
-      <w:proofErr w:type="gramEnd"/>
     </w:p>
     <w:p/>
     <w:p>
@@ -457,7 +353,7 @@
           <w:noProof/>
         </w:rPr>
         <w:drawing>
-          <wp:inline distT="0" distB="0" distL="0" distR="0" wp14:anchorId="768F8B36" wp14:editId="25ECB638">
+          <wp:inline distT="0" distB="0" distL="0" distR="0" wp14:anchorId="1CC8B5C0" wp14:editId="5AF15679">
             <wp:extent cx="5756910" cy="3931920"/>
             <wp:effectExtent l="0" t="0" r="0" b="0"/>
             <wp:docPr id="1" name="Grafik 1"/>
@@ -472,7 +368,7 @@
                     <pic:cNvPicPr/>
                   </pic:nvPicPr>
                   <pic:blipFill>
-                    <a:blip r:embed="rId5">
+                    <a:blip r:embed="rId6">
                       <a:extLst>
                         <a:ext uri="{28A0092B-C50C-407E-A947-70E740481C1C}">
                           <a14:useLocalDpi xmlns:a14="http://schemas.microsoft.com/office/drawing/2010/main" val="0"/>
@@ -501,7 +397,7 @@
     </w:p>
     <w:p>
       <w:pPr>
-        <w:pStyle w:val="Caption"/>
+        <w:pStyle w:val="Beschriftung"/>
       </w:pPr>
       <w:r>
         <w:t xml:space="preserve">Figure </w:t>
@@ -553,16 +449,19 @@
     <w:p/>
     <w:p/>
     <w:p/>
-    <w:p/>
-    <w:p/>
-    <w:p/>
-    <w:p/>
-    <w:p/>
-    <w:p/>
+    <w:p>
+      <w:pPr>
+        <w:pStyle w:val="berschrift2"/>
+      </w:pPr>
+      <w:r>
+        <w:lastRenderedPageBreak/>
+        <w:t>Options</w:t>
+      </w:r>
+    </w:p>
     <w:tbl>
       <w:tblPr>
-        <w:tblStyle w:val="TableGrid"/>
-        <w:tblpPr w:leftFromText="141" w:rightFromText="141" w:vertAnchor="text" w:horzAnchor="page" w:tblpX="3783" w:tblpY="124"/>
+        <w:tblStyle w:val="Tabellenraster"/>
+        <w:tblpPr w:leftFromText="141" w:rightFromText="141" w:vertAnchor="text" w:horzAnchor="page" w:tblpX="4086" w:tblpY="-446"/>
         <w:tblW w:w="6925" w:type="dxa"/>
         <w:tblLook w:val="04A0" w:firstRow="1" w:lastRow="0" w:firstColumn="1" w:lastColumn="0" w:noHBand="0" w:noVBand="1"/>
       </w:tblPr>
@@ -592,7 +491,6 @@
               <w:rPr>
                 <w:b/>
               </w:rPr>
-              <w:lastRenderedPageBreak/>
               <w:t>Lifetime Windows</w:t>
             </w:r>
           </w:p>
@@ -622,21 +520,13 @@
           <w:p>
             <w:pPr>
               <w:spacing w:line="240" w:lineRule="auto"/>
+              <w:rPr>
+                <w:color w:val="000000" w:themeColor="text1"/>
+              </w:rPr>
             </w:pPr>
             <w:r>
-              <w:t>GG + GR</w:t>
-            </w:r>
-          </w:p>
-          <w:p>
-            <w:pPr>
-              <w:spacing w:line="240" w:lineRule="auto"/>
-              <w:rPr>
-                <w:color w:val="FF0000"/>
-              </w:rPr>
-            </w:pPr>
-            <w:r>
-              <w:rPr>
-                <w:color w:val="FF0000"/>
+              <w:rPr>
+                <w:color w:val="000000" w:themeColor="text1"/>
               </w:rPr>
               <w:t>DD + DA</w:t>
             </w:r>
@@ -680,21 +570,13 @@
           <w:p>
             <w:pPr>
               <w:spacing w:line="240" w:lineRule="auto"/>
+              <w:rPr>
+                <w:color w:val="000000" w:themeColor="text1"/>
+              </w:rPr>
             </w:pPr>
             <w:r>
-              <w:t>GR</w:t>
-            </w:r>
-          </w:p>
-          <w:p>
-            <w:pPr>
-              <w:spacing w:line="240" w:lineRule="auto"/>
-              <w:rPr>
-                <w:color w:val="FF0000"/>
-              </w:rPr>
-            </w:pPr>
-            <w:r>
-              <w:rPr>
-                <w:color w:val="FF0000"/>
+              <w:rPr>
+                <w:color w:val="000000" w:themeColor="text1"/>
               </w:rPr>
               <w:t>AA</w:t>
             </w:r>
@@ -709,13 +591,7 @@
               <w:spacing w:line="240" w:lineRule="auto"/>
             </w:pPr>
             <w:r>
-              <w:t xml:space="preserve">Definition of the acceptor emission channel after </w:t>
-            </w:r>
-            <w:r>
-              <w:t>acceptor</w:t>
-            </w:r>
-            <w:r>
-              <w:t xml:space="preserve"> excitation</w:t>
+              <w:t>Definition of the acceptor emission channel after acceptor excitation</w:t>
             </w:r>
           </w:p>
         </w:tc>
@@ -735,11 +611,13 @@
               <w:jc w:val="center"/>
               <w:rPr>
                 <w:b/>
+                <w:color w:val="000000" w:themeColor="text1"/>
               </w:rPr>
             </w:pPr>
             <w:r>
               <w:rPr>
                 <w:b/>
+                <w:color w:val="000000" w:themeColor="text1"/>
               </w:rPr>
               <w:t>Show</w:t>
             </w:r>
@@ -770,21 +648,13 @@
           <w:p>
             <w:pPr>
               <w:spacing w:line="240" w:lineRule="auto"/>
+              <w:rPr>
+                <w:color w:val="000000" w:themeColor="text1"/>
+              </w:rPr>
             </w:pPr>
             <w:r>
-              <w:t>Burst</w:t>
-            </w:r>
-          </w:p>
-          <w:p>
-            <w:pPr>
-              <w:spacing w:line="240" w:lineRule="auto"/>
-              <w:rPr>
-                <w:color w:val="FF0000"/>
-              </w:rPr>
-            </w:pPr>
-            <w:r>
-              <w:rPr>
-                <w:color w:val="FF0000"/>
+              <w:rPr>
+                <w:color w:val="000000" w:themeColor="text1"/>
               </w:rPr>
               <w:t>Raw data</w:t>
             </w:r>
@@ -819,11 +689,13 @@
               <w:jc w:val="center"/>
               <w:rPr>
                 <w:b/>
+                <w:color w:val="000000" w:themeColor="text1"/>
               </w:rPr>
             </w:pPr>
             <w:r>
               <w:rPr>
                 <w:b/>
+                <w:color w:val="000000" w:themeColor="text1"/>
               </w:rPr>
               <w:t>Settings</w:t>
             </w:r>
@@ -849,27 +721,16 @@
             <w:tcW w:w="2134" w:type="dxa"/>
           </w:tcPr>
           <w:p>
-            <w:proofErr w:type="gramStart"/>
+            <w:pPr>
+              <w:rPr>
+                <w:color w:val="000000" w:themeColor="text1"/>
+              </w:rPr>
+            </w:pPr>
             <w:r>
-              <w:t>m</w:t>
-            </w:r>
-            <w:r>
-              <w:t>ax</w:t>
-            </w:r>
-            <w:proofErr w:type="gramEnd"/>
-            <w:r>
-              <w:t xml:space="preserve">. </w:t>
-            </w:r>
-            <w:proofErr w:type="spellStart"/>
-            <w:r>
-              <w:t>Interph</w:t>
-            </w:r>
-            <w:proofErr w:type="spellEnd"/>
-            <w:r>
-              <w:t>.</w:t>
-            </w:r>
-            <w:r>
-              <w:t xml:space="preserve"> Time</w:t>
+              <w:rPr>
+                <w:color w:val="000000" w:themeColor="text1"/>
+              </w:rPr>
+              <w:t>max. Interph. Time</w:t>
             </w:r>
           </w:p>
         </w:tc>
@@ -882,23 +743,7 @@
               <w:spacing w:line="240" w:lineRule="auto"/>
             </w:pPr>
             <w:r>
-              <w:t xml:space="preserve">Upper threshold of </w:t>
-            </w:r>
-            <w:proofErr w:type="spellStart"/>
-            <w:r>
-              <w:t>interphoton</w:t>
-            </w:r>
-            <w:proofErr w:type="spellEnd"/>
-            <w:r>
-              <w:t xml:space="preserve"> times for burst </w:t>
-            </w:r>
-            <w:proofErr w:type="spellStart"/>
-            <w:r>
-              <w:t>identifictaion</w:t>
-            </w:r>
-            <w:proofErr w:type="spellEnd"/>
-            <w:r>
-              <w:t xml:space="preserve"> </w:t>
+              <w:t xml:space="preserve">Upper threshold of interphoton times for burst identification </w:t>
             </w:r>
           </w:p>
         </w:tc>
@@ -922,33 +767,16 @@
             <w:tcW w:w="2134" w:type="dxa"/>
           </w:tcPr>
           <w:p>
-            <w:proofErr w:type="gramStart"/>
+            <w:pPr>
+              <w:rPr>
+                <w:color w:val="000000" w:themeColor="text1"/>
+              </w:rPr>
+            </w:pPr>
             <w:r>
-              <w:t>m</w:t>
-            </w:r>
-            <w:r>
-              <w:t>in</w:t>
-            </w:r>
-            <w:proofErr w:type="gramEnd"/>
-            <w:r>
-              <w:t xml:space="preserve">. </w:t>
-            </w:r>
-            <w:proofErr w:type="spellStart"/>
-            <w:r>
-              <w:t>Interph</w:t>
-            </w:r>
-            <w:proofErr w:type="spellEnd"/>
-            <w:r>
-              <w:t>.</w:t>
-            </w:r>
-            <w:r>
-              <w:t xml:space="preserve"> Time </w:t>
-            </w:r>
-            <w:r>
-              <w:t>N</w:t>
-            </w:r>
-            <w:r>
-              <w:t>oise</w:t>
+              <w:rPr>
+                <w:color w:val="000000" w:themeColor="text1"/>
+              </w:rPr>
+              <w:t>min. Interph. Time Noise</w:t>
             </w:r>
           </w:p>
         </w:tc>
@@ -961,21 +789,7 @@
               <w:spacing w:line="240" w:lineRule="auto"/>
             </w:pPr>
             <w:r>
-              <w:t>Lower</w:t>
-            </w:r>
-            <w:r>
-              <w:t xml:space="preserve"> threshold of </w:t>
-            </w:r>
-            <w:proofErr w:type="spellStart"/>
-            <w:r>
-              <w:t>interphoton</w:t>
-            </w:r>
-            <w:proofErr w:type="spellEnd"/>
-            <w:r>
-              <w:t xml:space="preserve"> times for </w:t>
-            </w:r>
-            <w:r>
-              <w:t>identification of background regions</w:t>
+              <w:t>Lower threshold of interphoton times for identification of background regions</w:t>
             </w:r>
           </w:p>
         </w:tc>
@@ -999,17 +813,16 @@
             <w:tcW w:w="2134" w:type="dxa"/>
           </w:tcPr>
           <w:p>
+            <w:pPr>
+              <w:rPr>
+                <w:color w:val="000000" w:themeColor="text1"/>
+              </w:rPr>
+            </w:pPr>
             <w:r>
-              <w:t>m</w:t>
-            </w:r>
-            <w:r>
-              <w:t>in</w:t>
-            </w:r>
-            <w:r>
-              <w:t>.</w:t>
-            </w:r>
-            <w:r>
-              <w:t xml:space="preserve"> Total</w:t>
+              <w:rPr>
+                <w:color w:val="000000" w:themeColor="text1"/>
+              </w:rPr>
+              <w:t>min. Total</w:t>
             </w:r>
           </w:p>
         </w:tc>
@@ -1022,21 +835,7 @@
               <w:spacing w:line="240" w:lineRule="auto"/>
             </w:pPr>
             <w:r>
-              <w:t xml:space="preserve">Minimal </w:t>
-            </w:r>
-            <w:r>
-              <w:t xml:space="preserve">total </w:t>
-            </w:r>
-            <w:r>
-              <w:t xml:space="preserve">number of consecutive photons satisfying the max. </w:t>
-            </w:r>
-            <w:proofErr w:type="spellStart"/>
-            <w:r>
-              <w:t>Interph</w:t>
-            </w:r>
-            <w:proofErr w:type="spellEnd"/>
-            <w:r>
-              <w:t>. Time filter for burst identification</w:t>
+              <w:t>Minimal total number of consecutive photons satisfying the max. Interph. Time filter for burst identification</w:t>
             </w:r>
           </w:p>
         </w:tc>
@@ -1060,31 +859,27 @@
             <w:tcW w:w="2134" w:type="dxa"/>
           </w:tcPr>
           <w:p>
+            <w:pPr>
+              <w:rPr>
+                <w:color w:val="000000" w:themeColor="text1"/>
+              </w:rPr>
+            </w:pPr>
             <w:r>
-              <w:t>m</w:t>
-            </w:r>
-            <w:r>
-              <w:t>in</w:t>
-            </w:r>
-            <w:r>
-              <w:t xml:space="preserve">. </w:t>
-            </w:r>
-            <w:r>
-              <w:t>Photons</w:t>
+              <w:rPr>
+                <w:color w:val="000000" w:themeColor="text1"/>
+              </w:rPr>
+              <w:t>min. Photons</w:t>
             </w:r>
           </w:p>
           <w:p>
+            <w:pPr>
+              <w:rPr>
+                <w:color w:val="000000" w:themeColor="text1"/>
+              </w:rPr>
+            </w:pPr>
             <w:r>
-              <w:t>G+R</w:t>
-            </w:r>
-            <w:r>
-              <w:t xml:space="preserve"> and R0</w:t>
-            </w:r>
-          </w:p>
-          <w:p>
-            <w:r>
-              <w:rPr>
-                <w:color w:val="FF0000"/>
+              <w:rPr>
+                <w:color w:val="000000" w:themeColor="text1"/>
               </w:rPr>
               <w:t>DD+DA and AA</w:t>
             </w:r>
@@ -1099,21 +894,7 @@
               <w:spacing w:line="240" w:lineRule="auto"/>
             </w:pPr>
             <w:r>
-              <w:t>Minimal n</w:t>
-            </w:r>
-            <w:r>
-              <w:t xml:space="preserve">umber of consecutive </w:t>
-            </w:r>
-            <w:r>
-              <w:t xml:space="preserve">DD+DA and AA photons satisfying the max. </w:t>
-            </w:r>
-            <w:proofErr w:type="spellStart"/>
-            <w:r>
-              <w:t>Interph</w:t>
-            </w:r>
-            <w:proofErr w:type="spellEnd"/>
-            <w:r>
-              <w:t>. Time filter for burst identification</w:t>
+              <w:t>Minimal number of consecutive DD+DA and AA photons satisfying the max. Interph. Time filter for burst identification</w:t>
             </w:r>
           </w:p>
         </w:tc>
@@ -1150,13 +931,8 @@
             <w:pPr>
               <w:spacing w:line="240" w:lineRule="auto"/>
             </w:pPr>
-            <w:proofErr w:type="spellStart"/>
             <w:r>
-              <w:t>Interphoton</w:t>
-            </w:r>
-            <w:proofErr w:type="spellEnd"/>
-            <w:r>
-              <w:t xml:space="preserve"> time smoothing filter blurring fluorescence fluctuations for burst identification</w:t>
+              <w:t>Interphoton time smoothing filter blurring fluorescence fluctuations for burst identification</w:t>
             </w:r>
           </w:p>
         </w:tc>
@@ -1194,66 +970,7 @@
               <w:spacing w:line="240" w:lineRule="auto"/>
             </w:pPr>
             <w:r>
-              <w:t>Fast lifetime analysis</w:t>
-            </w:r>
-            <w:r>
-              <w:t xml:space="preserve"> estimating the mean burst fluorescence lifetime of the donor and acceptor</w:t>
-            </w:r>
-            <w:r>
-              <w:t xml:space="preserve"> by </w:t>
-            </w:r>
-            <w:r>
-              <w:t>subtract</w:t>
-            </w:r>
-            <w:r>
-              <w:t xml:space="preserve">ion of </w:t>
-            </w:r>
-            <w:r>
-              <w:t>the</w:t>
-            </w:r>
-            <w:r>
-              <w:t xml:space="preserve"> </w:t>
-            </w:r>
-            <w:r>
-              <w:t xml:space="preserve">mean </w:t>
-            </w:r>
-            <w:r>
-              <w:t xml:space="preserve">delay time of the </w:t>
-            </w:r>
-            <w:r>
-              <w:t xml:space="preserve">respective </w:t>
-            </w:r>
-            <w:r>
-              <w:t>IRF</w:t>
-            </w:r>
-            <w:r>
-              <w:t xml:space="preserve"> from the </w:t>
-            </w:r>
-            <w:r>
-              <w:t xml:space="preserve">average </w:t>
-            </w:r>
-            <w:proofErr w:type="spellStart"/>
-            <w:r>
-              <w:t>microtime</w:t>
-            </w:r>
-            <w:proofErr w:type="spellEnd"/>
-            <w:r>
-              <w:t xml:space="preserve"> of </w:t>
-            </w:r>
-            <w:r>
-              <w:t xml:space="preserve">the </w:t>
-            </w:r>
-            <w:r>
-              <w:t xml:space="preserve">donor/acceptor </w:t>
-            </w:r>
-            <w:r>
-              <w:t xml:space="preserve">burst photons. If FLA is not selected donor and acceptor lifetimes are derived by maximum likelihood estimation using a convolution of the corresponding IRF and a single exponential </w:t>
-            </w:r>
-            <w:r>
-              <w:t>distribution</w:t>
-            </w:r>
-            <w:r>
-              <w:t xml:space="preserve">. </w:t>
+              <w:t xml:space="preserve">Fast lifetime analysis estimating the mean burst fluorescence lifetime of the donor and acceptor by subtraction of the mean delay time of the respective IRF from the average microtime of the donor/acceptor burst photons. If FLA is not selected donor and acceptor lifetimes are derived by maximum likelihood estimation using a convolution of the corresponding IRF and a single exponential distribution. </w:t>
             </w:r>
           </w:p>
         </w:tc>
@@ -1268,10 +985,7 @@
           </w:tcPr>
           <w:p>
             <w:r>
-              <w:t>1</w:t>
-            </w:r>
-            <w:r>
-              <w:t>0</w:t>
+              <w:t>10</w:t>
             </w:r>
           </w:p>
         </w:tc>
@@ -1312,10 +1026,7 @@
           </w:tcPr>
           <w:p>
             <w:r>
-              <w:t>1</w:t>
-            </w:r>
-            <w:r>
-              <w:t>1</w:t>
+              <w:t>11</w:t>
             </w:r>
           </w:p>
         </w:tc>
@@ -1328,13 +1039,7 @@
               <w:spacing w:line="240" w:lineRule="auto"/>
             </w:pPr>
             <w:r>
-              <w:t xml:space="preserve">Files per </w:t>
-            </w:r>
-            <w:r>
-              <w:t>*.</w:t>
-            </w:r>
-            <w:r>
-              <w:t>bin</w:t>
+              <w:t>Files per *.bin</w:t>
             </w:r>
           </w:p>
         </w:tc>
@@ -1349,8 +1054,6 @@
             <w:r>
               <w:t>Number of analyzed measurement files included in one Bin-file.</w:t>
             </w:r>
-            <w:bookmarkStart w:id="0" w:name="_GoBack"/>
-            <w:bookmarkEnd w:id="0"/>
           </w:p>
         </w:tc>
       </w:tr>
@@ -1364,10 +1067,7 @@
           </w:tcPr>
           <w:p>
             <w:r>
-              <w:t>1</w:t>
-            </w:r>
-            <w:r>
-              <w:t>2</w:t>
+              <w:t>12</w:t>
             </w:r>
           </w:p>
         </w:tc>
@@ -1408,10 +1108,7 @@
           </w:tcPr>
           <w:p>
             <w:r>
-              <w:t>1</w:t>
-            </w:r>
-            <w:r>
-              <w:t>3</w:t>
+              <w:t>13</w:t>
             </w:r>
           </w:p>
         </w:tc>
@@ -1444,27 +1141,19 @@
       </w:tr>
     </w:tbl>
     <w:p/>
-    <w:p>
-      <w:pPr>
-        <w:keepNext/>
-      </w:pPr>
+    <w:p/>
+    <w:p/>
+    <w:p/>
+    <w:p>
       <w:r>
         <w:rPr>
           <w:noProof/>
         </w:rPr>
         <w:drawing>
-          <wp:anchor distT="0" distB="0" distL="114300" distR="114300" simplePos="0" relativeHeight="251658240" behindDoc="1" locked="0" layoutInCell="1" allowOverlap="1" wp14:anchorId="35F0EE2E" wp14:editId="79E03F14">
-            <wp:simplePos x="0" y="0"/>
-            <wp:positionH relativeFrom="column">
-              <wp:posOffset>0</wp:posOffset>
-            </wp:positionH>
-            <wp:positionV relativeFrom="paragraph">
-              <wp:posOffset>315913</wp:posOffset>
-            </wp:positionV>
-            <wp:extent cx="1270635" cy="4787900"/>
-            <wp:effectExtent l="0" t="0" r="0" b="0"/>
-            <wp:wrapTopAndBottom/>
-            <wp:docPr id="2" name="Grafik 2"/>
+          <wp:inline distT="0" distB="0" distL="0" distR="0" wp14:anchorId="778F43FC" wp14:editId="4E300731">
+            <wp:extent cx="1597603" cy="5525654"/>
+            <wp:effectExtent l="0" t="0" r="3175" b="0"/>
+            <wp:docPr id="7" name="Grafik 7"/>
             <wp:cNvGraphicFramePr>
               <a:graphicFrameLocks xmlns:a="http://schemas.openxmlformats.org/drawingml/2006/main" noChangeAspect="1"/>
             </wp:cNvGraphicFramePr>
@@ -1472,11 +1161,11 @@
               <a:graphicData uri="http://schemas.openxmlformats.org/drawingml/2006/picture">
                 <pic:pic xmlns:pic="http://schemas.openxmlformats.org/drawingml/2006/picture">
                   <pic:nvPicPr>
-                    <pic:cNvPr id="2" name="Grafik 2"/>
+                    <pic:cNvPr id="7" name="Grafik 7"/>
                     <pic:cNvPicPr/>
                   </pic:nvPicPr>
                   <pic:blipFill>
-                    <a:blip r:embed="rId6">
+                    <a:blip r:embed="rId7">
                       <a:extLst>
                         <a:ext uri="{28A0092B-C50C-407E-A947-70E740481C1C}">
                           <a14:useLocalDpi xmlns:a14="http://schemas.microsoft.com/office/drawing/2010/main" val="0"/>
@@ -1490,7 +1179,7 @@
                   <pic:spPr>
                     <a:xfrm>
                       <a:off x="0" y="0"/>
-                      <a:ext cx="1270635" cy="4787900"/>
+                      <a:ext cx="1600469" cy="5535567"/>
                     </a:xfrm>
                     <a:prstGeom prst="rect">
                       <a:avLst/>
@@ -1499,19 +1188,23 @@
                 </pic:pic>
               </a:graphicData>
             </a:graphic>
-            <wp14:sizeRelH relativeFrom="margin">
-              <wp14:pctWidth>0</wp14:pctWidth>
-            </wp14:sizeRelH>
-            <wp14:sizeRelV relativeFrom="margin">
-              <wp14:pctHeight>0</wp14:pctHeight>
-            </wp14:sizeRelV>
-          </wp:anchor>
+          </wp:inline>
         </w:drawing>
       </w:r>
     </w:p>
-    <w:p>
-      <w:pPr>
-        <w:pStyle w:val="Caption"/>
+    <w:p/>
+    <w:p/>
+    <w:p/>
+    <w:p/>
+    <w:p/>
+    <w:p>
+      <w:pPr>
+        <w:keepNext/>
+      </w:pPr>
+    </w:p>
+    <w:p>
+      <w:pPr>
+        <w:pStyle w:val="Beschriftung"/>
       </w:pPr>
       <w:r>
         <w:t xml:space="preserve">Figure </w:t>
@@ -1561,26 +1254,396 @@
     </w:p>
     <w:p>
       <w:pPr>
-        <w:pStyle w:val="Heading2"/>
-      </w:pPr>
+        <w:pStyle w:val="berschrift2"/>
+      </w:pPr>
+    </w:p>
+    <w:p>
+      <w:pPr>
+        <w:pStyle w:val="berschrift2"/>
+      </w:pPr>
+      <w:r>
+        <w:t>Visualization options</w:t>
+      </w:r>
+    </w:p>
+    <w:p>
+      <w:pPr>
+        <w:pStyle w:val="berschrift3"/>
+      </w:pPr>
+      <w:r>
+        <w:t xml:space="preserve">Raw data </w:t>
+      </w:r>
     </w:p>
     <w:p/>
     <w:p>
       <w:pPr>
-        <w:pStyle w:val="Heading2"/>
-      </w:pPr>
-      <w:r>
-        <w:t>Visualization options</w:t>
-      </w:r>
-    </w:p>
-    <w:p>
-      <w:pPr>
-        <w:pStyle w:val="Heading2"/>
-      </w:pPr>
-    </w:p>
-    <w:p>
-      <w:pPr>
-        <w:pStyle w:val="Heading2"/>
+        <w:keepNext/>
+      </w:pPr>
+      <w:r>
+        <w:rPr>
+          <w:noProof/>
+        </w:rPr>
+        <w:drawing>
+          <wp:inline distT="0" distB="0" distL="0" distR="0" wp14:anchorId="2390CB54" wp14:editId="04D517E8">
+            <wp:extent cx="4495800" cy="3937000"/>
+            <wp:effectExtent l="0" t="0" r="0" b="0"/>
+            <wp:docPr id="3" name="Grafik 3"/>
+            <wp:cNvGraphicFramePr>
+              <a:graphicFrameLocks xmlns:a="http://schemas.openxmlformats.org/drawingml/2006/main" noChangeAspect="1"/>
+            </wp:cNvGraphicFramePr>
+            <a:graphic xmlns:a="http://schemas.openxmlformats.org/drawingml/2006/main">
+              <a:graphicData uri="http://schemas.openxmlformats.org/drawingml/2006/picture">
+                <pic:pic xmlns:pic="http://schemas.openxmlformats.org/drawingml/2006/picture">
+                  <pic:nvPicPr>
+                    <pic:cNvPr id="3" name="Grafik 3"/>
+                    <pic:cNvPicPr/>
+                  </pic:nvPicPr>
+                  <pic:blipFill>
+                    <a:blip r:embed="rId8">
+                      <a:extLst>
+                        <a:ext uri="{28A0092B-C50C-407E-A947-70E740481C1C}">
+                          <a14:useLocalDpi xmlns:a14="http://schemas.microsoft.com/office/drawing/2010/main" val="0"/>
+                        </a:ext>
+                      </a:extLst>
+                    </a:blip>
+                    <a:stretch>
+                      <a:fillRect/>
+                    </a:stretch>
+                  </pic:blipFill>
+                  <pic:spPr>
+                    <a:xfrm>
+                      <a:off x="0" y="0"/>
+                      <a:ext cx="4495800" cy="3937000"/>
+                    </a:xfrm>
+                    <a:prstGeom prst="rect">
+                      <a:avLst/>
+                    </a:prstGeom>
+                  </pic:spPr>
+                </pic:pic>
+              </a:graphicData>
+            </a:graphic>
+          </wp:inline>
+        </w:drawing>
+      </w:r>
+    </w:p>
+    <w:p>
+      <w:pPr>
+        <w:pStyle w:val="Beschriftung"/>
+      </w:pPr>
+      <w:r>
+        <w:t xml:space="preserve">Figure </w:t>
+      </w:r>
+      <w:r>
+        <w:fldChar w:fldCharType="begin"/>
+      </w:r>
+      <w:r>
+        <w:instrText xml:space="preserve"> STYLEREF 1 \s </w:instrText>
+      </w:r>
+      <w:r>
+        <w:fldChar w:fldCharType="separate"/>
+      </w:r>
+      <w:r>
+        <w:rPr>
+          <w:noProof/>
+        </w:rPr>
+        <w:t>0</w:t>
+      </w:r>
+      <w:r>
+        <w:fldChar w:fldCharType="end"/>
+      </w:r>
+      <w:r>
+        <w:t>.</w:t>
+      </w:r>
+      <w:r>
+        <w:fldChar w:fldCharType="begin"/>
+      </w:r>
+      <w:r>
+        <w:instrText xml:space="preserve"> SEQ Figure \* ARABIC \s 1 </w:instrText>
+      </w:r>
+      <w:r>
+        <w:fldChar w:fldCharType="separate"/>
+      </w:r>
+      <w:r>
+        <w:rPr>
+          <w:noProof/>
+        </w:rPr>
+        <w:t>3</w:t>
+      </w:r>
+      <w:r>
+        <w:fldChar w:fldCharType="end"/>
+      </w:r>
+      <w:r>
+        <w:t>: Showing macrotimes of RAW data. Top panel are the photons and bottom are Interphoton times. Figure can be zoomed in on both panels in parallel.</w:t>
+      </w:r>
+    </w:p>
+    <w:p>
+      <w:pPr>
+        <w:keepNext/>
+      </w:pPr>
+      <w:r>
+        <w:rPr>
+          <w:noProof/>
+        </w:rPr>
+        <w:lastRenderedPageBreak/>
+        <w:drawing>
+          <wp:inline distT="0" distB="0" distL="0" distR="0" wp14:anchorId="7E02D035" wp14:editId="4CFA728C">
+            <wp:extent cx="4495800" cy="3937000"/>
+            <wp:effectExtent l="0" t="0" r="0" b="0"/>
+            <wp:docPr id="4" name="Grafik 4"/>
+            <wp:cNvGraphicFramePr>
+              <a:graphicFrameLocks xmlns:a="http://schemas.openxmlformats.org/drawingml/2006/main" noChangeAspect="1"/>
+            </wp:cNvGraphicFramePr>
+            <a:graphic xmlns:a="http://schemas.openxmlformats.org/drawingml/2006/main">
+              <a:graphicData uri="http://schemas.openxmlformats.org/drawingml/2006/picture">
+                <pic:pic xmlns:pic="http://schemas.openxmlformats.org/drawingml/2006/picture">
+                  <pic:nvPicPr>
+                    <pic:cNvPr id="4" name="Grafik 4"/>
+                    <pic:cNvPicPr/>
+                  </pic:nvPicPr>
+                  <pic:blipFill>
+                    <a:blip r:embed="rId9">
+                      <a:extLst>
+                        <a:ext uri="{28A0092B-C50C-407E-A947-70E740481C1C}">
+                          <a14:useLocalDpi xmlns:a14="http://schemas.microsoft.com/office/drawing/2010/main" val="0"/>
+                        </a:ext>
+                      </a:extLst>
+                    </a:blip>
+                    <a:stretch>
+                      <a:fillRect/>
+                    </a:stretch>
+                  </pic:blipFill>
+                  <pic:spPr>
+                    <a:xfrm>
+                      <a:off x="0" y="0"/>
+                      <a:ext cx="4495800" cy="3937000"/>
+                    </a:xfrm>
+                    <a:prstGeom prst="rect">
+                      <a:avLst/>
+                    </a:prstGeom>
+                  </pic:spPr>
+                </pic:pic>
+              </a:graphicData>
+            </a:graphic>
+          </wp:inline>
+        </w:drawing>
+      </w:r>
+    </w:p>
+    <w:p>
+      <w:pPr>
+        <w:pStyle w:val="Beschriftung"/>
+      </w:pPr>
+      <w:r>
+        <w:t xml:space="preserve">Figure </w:t>
+      </w:r>
+      <w:r>
+        <w:fldChar w:fldCharType="begin"/>
+      </w:r>
+      <w:r>
+        <w:instrText xml:space="preserve"> STYLEREF 1 \s </w:instrText>
+      </w:r>
+      <w:r>
+        <w:fldChar w:fldCharType="separate"/>
+      </w:r>
+      <w:r>
+        <w:rPr>
+          <w:noProof/>
+        </w:rPr>
+        <w:t>0</w:t>
+      </w:r>
+      <w:r>
+        <w:fldChar w:fldCharType="end"/>
+      </w:r>
+      <w:r>
+        <w:t>.</w:t>
+      </w:r>
+      <w:r>
+        <w:fldChar w:fldCharType="begin"/>
+      </w:r>
+      <w:r>
+        <w:instrText xml:space="preserve"> SEQ Figure \* ARABIC \s 1 </w:instrText>
+      </w:r>
+      <w:r>
+        <w:fldChar w:fldCharType="separate"/>
+      </w:r>
+      <w:r>
+        <w:rPr>
+          <w:noProof/>
+        </w:rPr>
+        <w:t>4</w:t>
+      </w:r>
+      <w:r>
+        <w:fldChar w:fldCharType="end"/>
+      </w:r>
+      <w:r>
+        <w:t>: Showing Donor and Acceptor times (top panel) and Acceptor only (bottom panel).</w:t>
+      </w:r>
+    </w:p>
+    <w:p>
+      <w:pPr>
+        <w:keepNext/>
+      </w:pPr>
+      <w:r>
+        <w:rPr>
+          <w:noProof/>
+        </w:rPr>
+        <w:drawing>
+          <wp:inline distT="0" distB="0" distL="0" distR="0" wp14:anchorId="3F0930E9" wp14:editId="5EA6427E">
+            <wp:extent cx="4495800" cy="3937000"/>
+            <wp:effectExtent l="0" t="0" r="0" b="0"/>
+            <wp:docPr id="5" name="Grafik 5"/>
+            <wp:cNvGraphicFramePr>
+              <a:graphicFrameLocks xmlns:a="http://schemas.openxmlformats.org/drawingml/2006/main" noChangeAspect="1"/>
+            </wp:cNvGraphicFramePr>
+            <a:graphic xmlns:a="http://schemas.openxmlformats.org/drawingml/2006/main">
+              <a:graphicData uri="http://schemas.openxmlformats.org/drawingml/2006/picture">
+                <pic:pic xmlns:pic="http://schemas.openxmlformats.org/drawingml/2006/picture">
+                  <pic:nvPicPr>
+                    <pic:cNvPr id="5" name="Grafik 5"/>
+                    <pic:cNvPicPr/>
+                  </pic:nvPicPr>
+                  <pic:blipFill>
+                    <a:blip r:embed="rId10">
+                      <a:extLst>
+                        <a:ext uri="{28A0092B-C50C-407E-A947-70E740481C1C}">
+                          <a14:useLocalDpi xmlns:a14="http://schemas.microsoft.com/office/drawing/2010/main" val="0"/>
+                        </a:ext>
+                      </a:extLst>
+                    </a:blip>
+                    <a:stretch>
+                      <a:fillRect/>
+                    </a:stretch>
+                  </pic:blipFill>
+                  <pic:spPr>
+                    <a:xfrm>
+                      <a:off x="0" y="0"/>
+                      <a:ext cx="4495800" cy="3937000"/>
+                    </a:xfrm>
+                    <a:prstGeom prst="rect">
+                      <a:avLst/>
+                    </a:prstGeom>
+                  </pic:spPr>
+                </pic:pic>
+              </a:graphicData>
+            </a:graphic>
+          </wp:inline>
+        </w:drawing>
+      </w:r>
+    </w:p>
+    <w:p>
+      <w:pPr>
+        <w:pStyle w:val="Beschriftung"/>
+      </w:pPr>
+      <w:r>
+        <w:t xml:space="preserve">Figure </w:t>
+      </w:r>
+      <w:r>
+        <w:fldChar w:fldCharType="begin"/>
+      </w:r>
+      <w:r>
+        <w:instrText xml:space="preserve"> STYLEREF 1 \s </w:instrText>
+      </w:r>
+      <w:r>
+        <w:fldChar w:fldCharType="separate"/>
+      </w:r>
+      <w:r>
+        <w:rPr>
+          <w:noProof/>
+        </w:rPr>
+        <w:t>0</w:t>
+      </w:r>
+      <w:r>
+        <w:fldChar w:fldCharType="end"/>
+      </w:r>
+      <w:r>
+        <w:t>.</w:t>
+      </w:r>
+      <w:r>
+        <w:fldChar w:fldCharType="begin"/>
+      </w:r>
+      <w:r>
+        <w:instrText xml:space="preserve"> SEQ Figure \* ARABIC \s 1 </w:instrText>
+      </w:r>
+      <w:r>
+        <w:fldChar w:fldCharType="separate"/>
+      </w:r>
+      <w:r>
+        <w:rPr>
+          <w:noProof/>
+        </w:rPr>
+        <w:t>5</w:t>
+      </w:r>
+      <w:r>
+        <w:fldChar w:fldCharType="end"/>
+      </w:r>
+      <w:r>
+        <w:t>: Showing The total vs. time.</w:t>
+      </w:r>
+    </w:p>
+    <w:p/>
+    <w:p>
+      <w:pPr>
+        <w:pStyle w:val="berschrift3"/>
+      </w:pPr>
+      <w:r>
+        <w:lastRenderedPageBreak/>
+        <w:t>Analyze</w:t>
+      </w:r>
+    </w:p>
+    <w:p>
+      <w:r>
+        <w:t xml:space="preserve">Plots showing and updating while analyzing the folder. Note that this is not available when using the parallel version of Bat since the matplotlib commands do lead to errors when called from multiple threads within a parallel loop. We hope to fix this issue in future releases. </w:t>
+      </w:r>
+    </w:p>
+    <w:p>
+      <w:r>
+        <w:rPr>
+          <w:noProof/>
+        </w:rPr>
+        <w:drawing>
+          <wp:inline distT="0" distB="0" distL="0" distR="0" wp14:anchorId="2B51D289" wp14:editId="7D06A7C9">
+            <wp:extent cx="5756910" cy="3375660"/>
+            <wp:effectExtent l="0" t="0" r="0" b="0"/>
+            <wp:docPr id="6" name="Grafik 6"/>
+            <wp:cNvGraphicFramePr>
+              <a:graphicFrameLocks xmlns:a="http://schemas.openxmlformats.org/drawingml/2006/main" noChangeAspect="1"/>
+            </wp:cNvGraphicFramePr>
+            <a:graphic xmlns:a="http://schemas.openxmlformats.org/drawingml/2006/main">
+              <a:graphicData uri="http://schemas.openxmlformats.org/drawingml/2006/picture">
+                <pic:pic xmlns:pic="http://schemas.openxmlformats.org/drawingml/2006/picture">
+                  <pic:nvPicPr>
+                    <pic:cNvPr id="6" name="Grafik 6"/>
+                    <pic:cNvPicPr/>
+                  </pic:nvPicPr>
+                  <pic:blipFill>
+                    <a:blip r:embed="rId11" cstate="print">
+                      <a:extLst>
+                        <a:ext uri="{28A0092B-C50C-407E-A947-70E740481C1C}">
+                          <a14:useLocalDpi xmlns:a14="http://schemas.microsoft.com/office/drawing/2010/main" val="0"/>
+                        </a:ext>
+                      </a:extLst>
+                    </a:blip>
+                    <a:stretch>
+                      <a:fillRect/>
+                    </a:stretch>
+                  </pic:blipFill>
+                  <pic:spPr>
+                    <a:xfrm>
+                      <a:off x="0" y="0"/>
+                      <a:ext cx="5756910" cy="3375660"/>
+                    </a:xfrm>
+                    <a:prstGeom prst="rect">
+                      <a:avLst/>
+                    </a:prstGeom>
+                  </pic:spPr>
+                </pic:pic>
+              </a:graphicData>
+            </a:graphic>
+          </wp:inline>
+        </w:drawing>
+      </w:r>
+    </w:p>
+    <w:p>
+      <w:pPr>
+        <w:pStyle w:val="berschrift2"/>
       </w:pPr>
       <w:r>
         <w:t xml:space="preserve">Algorithms </w:t>
@@ -1588,38 +1651,1801 @@
     </w:p>
     <w:p>
       <w:pPr>
-        <w:pStyle w:val="Heading2"/>
-      </w:pPr>
-    </w:p>
-    <w:p>
-      <w:pPr>
-        <w:pStyle w:val="Heading2"/>
+        <w:pStyle w:val="berschrift3"/>
+      </w:pPr>
+      <w:r>
+        <w:t>Raw data processing</w:t>
+      </w:r>
+    </w:p>
+    <w:p>
+      <w:r>
+        <w:t>The input data consists of the burst number, the channel number, the microtime and the macrotime. The micro- and the macro- time are given in the number of channel, which depends on the resolution of the instrument. The conversion factor from number of channel to microseconds must be specified once loading the data</w:t>
+      </w:r>
+    </w:p>
+    <w:p/>
+    <w:p>
+      <w:pPr>
+        <w:pStyle w:val="berschrift4"/>
+      </w:pPr>
+      <w:r>
+        <w:t>Raw FRET efficiency</w:t>
+      </w:r>
+    </w:p>
+    <w:p>
+      <w:r>
+        <w:t>The raw FRET efficiency is the balance of resonant photons</w:t>
+      </w:r>
+      <w:r>
+        <w:t xml:space="preserve"> </w:t>
+      </w:r>
+      <m:oMath>
+        <m:sSub>
+          <m:sSubPr>
+            <m:ctrlPr>
+              <w:rPr>
+                <w:rFonts w:ascii="Cambria Math" w:hAnsi="Cambria Math"/>
+                <w:i/>
+              </w:rPr>
+            </m:ctrlPr>
+          </m:sSubPr>
+          <m:e>
+            <m:r>
+              <w:rPr>
+                <w:rFonts w:ascii="Cambria Math" w:hAnsi="Cambria Math"/>
+              </w:rPr>
+              <m:t>F</m:t>
+            </m:r>
+          </m:e>
+          <m:sub>
+            <m:r>
+              <w:rPr>
+                <w:rFonts w:ascii="Cambria Math" w:hAnsi="Cambria Math"/>
+              </w:rPr>
+              <m:t>GG</m:t>
+            </m:r>
+          </m:sub>
+        </m:sSub>
+      </m:oMath>
+      <w:r>
+        <w:t xml:space="preserve"> with respect to the total number of collected photons, </w:t>
+      </w:r>
+      <m:oMath>
+        <m:sSub>
+          <m:sSubPr>
+            <m:ctrlPr>
+              <w:rPr>
+                <w:rFonts w:ascii="Cambria Math" w:hAnsi="Cambria Math"/>
+                <w:i/>
+              </w:rPr>
+            </m:ctrlPr>
+          </m:sSubPr>
+          <m:e>
+            <m:r>
+              <w:rPr>
+                <w:rFonts w:ascii="Cambria Math" w:hAnsi="Cambria Math"/>
+              </w:rPr>
+              <m:t>F</m:t>
+            </m:r>
+          </m:e>
+          <m:sub>
+            <m:r>
+              <w:rPr>
+                <w:rFonts w:ascii="Cambria Math" w:hAnsi="Cambria Math"/>
+              </w:rPr>
+              <m:t>GR</m:t>
+            </m:r>
+          </m:sub>
+        </m:sSub>
+      </m:oMath>
+      <w:r>
+        <w:t xml:space="preserve">  :</w:t>
+      </w:r>
+    </w:p>
+    <w:p/>
+    <w:p>
+      <w:pPr>
+        <w:rPr>
+          <w:rFonts w:eastAsiaTheme="minorEastAsia"/>
+        </w:rPr>
+      </w:pPr>
+      <m:oMathPara>
+        <m:oMath>
+          <m:r>
+            <w:rPr>
+              <w:rFonts w:ascii="Cambria Math" w:hAnsi="Cambria Math"/>
+            </w:rPr>
+            <m:t xml:space="preserve">E= </m:t>
+          </m:r>
+          <m:f>
+            <m:fPr>
+              <m:ctrlPr>
+                <w:rPr>
+                  <w:rFonts w:ascii="Cambria Math" w:hAnsi="Cambria Math"/>
+                  <w:i/>
+                </w:rPr>
+              </m:ctrlPr>
+            </m:fPr>
+            <m:num>
+              <m:sSub>
+                <m:sSubPr>
+                  <m:ctrlPr>
+                    <w:rPr>
+                      <w:rFonts w:ascii="Cambria Math" w:hAnsi="Cambria Math"/>
+                      <w:i/>
+                    </w:rPr>
+                  </m:ctrlPr>
+                </m:sSubPr>
+                <m:e>
+                  <m:r>
+                    <w:rPr>
+                      <w:rFonts w:ascii="Cambria Math" w:hAnsi="Cambria Math"/>
+                    </w:rPr>
+                    <m:t>F</m:t>
+                  </m:r>
+                </m:e>
+                <m:sub>
+                  <m:r>
+                    <w:rPr>
+                      <w:rFonts w:ascii="Cambria Math" w:hAnsi="Cambria Math"/>
+                    </w:rPr>
+                    <m:t>GR</m:t>
+                  </m:r>
+                </m:sub>
+              </m:sSub>
+            </m:num>
+            <m:den>
+              <m:sSub>
+                <m:sSubPr>
+                  <m:ctrlPr>
+                    <w:rPr>
+                      <w:rFonts w:ascii="Cambria Math" w:hAnsi="Cambria Math"/>
+                      <w:i/>
+                    </w:rPr>
+                  </m:ctrlPr>
+                </m:sSubPr>
+                <m:e>
+                  <m:r>
+                    <w:rPr>
+                      <w:rFonts w:ascii="Cambria Math" w:hAnsi="Cambria Math"/>
+                    </w:rPr>
+                    <m:t>F</m:t>
+                  </m:r>
+                </m:e>
+                <m:sub>
+                  <m:r>
+                    <w:rPr>
+                      <w:rFonts w:ascii="Cambria Math" w:hAnsi="Cambria Math"/>
+                    </w:rPr>
+                    <m:t>GR</m:t>
+                  </m:r>
+                </m:sub>
+              </m:sSub>
+              <m:r>
+                <w:rPr>
+                  <w:rFonts w:ascii="Cambria Math" w:hAnsi="Cambria Math"/>
+                </w:rPr>
+                <m:t>+</m:t>
+              </m:r>
+              <m:sSub>
+                <m:sSubPr>
+                  <m:ctrlPr>
+                    <w:rPr>
+                      <w:rFonts w:ascii="Cambria Math" w:hAnsi="Cambria Math"/>
+                      <w:i/>
+                    </w:rPr>
+                  </m:ctrlPr>
+                </m:sSubPr>
+                <m:e>
+                  <m:r>
+                    <w:rPr>
+                      <w:rFonts w:ascii="Cambria Math" w:hAnsi="Cambria Math"/>
+                    </w:rPr>
+                    <m:t>F</m:t>
+                  </m:r>
+                </m:e>
+                <m:sub>
+                  <m:r>
+                    <w:rPr>
+                      <w:rFonts w:ascii="Cambria Math" w:hAnsi="Cambria Math"/>
+                    </w:rPr>
+                    <m:t>GG</m:t>
+                  </m:r>
+                </m:sub>
+              </m:sSub>
+            </m:den>
+          </m:f>
+        </m:oMath>
+      </m:oMathPara>
+    </w:p>
+    <w:p>
+      <w:pPr>
+        <w:rPr>
+          <w:rFonts w:eastAsiaTheme="minorEastAsia"/>
+        </w:rPr>
+      </w:pPr>
+    </w:p>
+    <w:p>
+      <w:pPr>
+        <w:pStyle w:val="berschrift4"/>
+        <w:rPr>
+          <w:rFonts w:eastAsiaTheme="minorEastAsia"/>
+        </w:rPr>
+      </w:pPr>
+      <w:r>
+        <w:rPr>
+          <w:rFonts w:eastAsiaTheme="minorEastAsia"/>
+        </w:rPr>
+        <w:lastRenderedPageBreak/>
+        <w:t>Raw stoichiometry</w:t>
+      </w:r>
+    </w:p>
+    <w:p>
+      <w:r>
+        <w:t xml:space="preserve">The stoichiometry is the balance of photons obtained after excitation with green light, both green </w:t>
+      </w:r>
+      <w:r>
+        <w:t xml:space="preserve"> </w:t>
+      </w:r>
+      <m:oMath>
+        <m:sSub>
+          <m:sSubPr>
+            <m:ctrlPr>
+              <w:rPr>
+                <w:rFonts w:ascii="Cambria Math" w:hAnsi="Cambria Math"/>
+                <w:i/>
+              </w:rPr>
+            </m:ctrlPr>
+          </m:sSubPr>
+          <m:e>
+            <m:r>
+              <w:rPr>
+                <w:rFonts w:ascii="Cambria Math" w:hAnsi="Cambria Math"/>
+              </w:rPr>
+              <m:t>F</m:t>
+            </m:r>
+          </m:e>
+          <m:sub>
+            <m:r>
+              <w:rPr>
+                <w:rFonts w:ascii="Cambria Math" w:hAnsi="Cambria Math"/>
+              </w:rPr>
+              <m:t>GG</m:t>
+            </m:r>
+          </m:sub>
+        </m:sSub>
+      </m:oMath>
+      <w:r>
+        <w:t xml:space="preserve"> and resonant </w:t>
+      </w:r>
+      <w:r>
+        <w:t xml:space="preserve"> </w:t>
+      </w:r>
+      <m:oMath>
+        <m:sSub>
+          <m:sSubPr>
+            <m:ctrlPr>
+              <w:rPr>
+                <w:rFonts w:ascii="Cambria Math" w:hAnsi="Cambria Math"/>
+                <w:i/>
+              </w:rPr>
+            </m:ctrlPr>
+          </m:sSubPr>
+          <m:e>
+            <m:r>
+              <w:rPr>
+                <w:rFonts w:ascii="Cambria Math" w:hAnsi="Cambria Math"/>
+              </w:rPr>
+              <m:t>F</m:t>
+            </m:r>
+          </m:e>
+          <m:sub>
+            <m:r>
+              <w:rPr>
+                <w:rFonts w:ascii="Cambria Math" w:hAnsi="Cambria Math"/>
+              </w:rPr>
+              <m:t>GR</m:t>
+            </m:r>
+          </m:sub>
+        </m:sSub>
+      </m:oMath>
+      <w:r>
+        <w:t xml:space="preserve">, with respect to the total number of collected photons, which includes also the photons collected after red excitation, </w:t>
+      </w:r>
+      <m:oMath>
+        <m:sSub>
+          <m:sSubPr>
+            <m:ctrlPr>
+              <w:rPr>
+                <w:rFonts w:ascii="Cambria Math" w:hAnsi="Cambria Math"/>
+                <w:i/>
+              </w:rPr>
+            </m:ctrlPr>
+          </m:sSubPr>
+          <m:e>
+            <m:r>
+              <w:rPr>
+                <w:rFonts w:ascii="Cambria Math" w:hAnsi="Cambria Math"/>
+              </w:rPr>
+              <m:t>F</m:t>
+            </m:r>
+          </m:e>
+          <m:sub>
+            <m:r>
+              <w:rPr>
+                <w:rFonts w:ascii="Cambria Math" w:hAnsi="Cambria Math"/>
+              </w:rPr>
+              <m:t>RR</m:t>
+            </m:r>
+          </m:sub>
+        </m:sSub>
+      </m:oMath>
+      <w:r>
+        <w:t xml:space="preserve"> :</w:t>
+      </w:r>
+    </w:p>
+    <w:p/>
+    <w:p>
+      <w:pPr>
+        <w:rPr>
+          <w:rFonts w:eastAsiaTheme="minorEastAsia"/>
+        </w:rPr>
+      </w:pPr>
+      <m:oMathPara>
+        <m:oMath>
+          <m:r>
+            <w:rPr>
+              <w:rFonts w:ascii="Cambria Math" w:hAnsi="Cambria Math"/>
+            </w:rPr>
+            <m:t xml:space="preserve">S= </m:t>
+          </m:r>
+          <m:f>
+            <m:fPr>
+              <m:ctrlPr>
+                <w:rPr>
+                  <w:rFonts w:ascii="Cambria Math" w:hAnsi="Cambria Math"/>
+                  <w:i/>
+                </w:rPr>
+              </m:ctrlPr>
+            </m:fPr>
+            <m:num>
+              <m:r>
+                <m:rPr>
+                  <m:sty m:val="p"/>
+                </m:rPr>
+                <w:rPr>
+                  <w:rFonts w:ascii="Cambria Math" w:hAnsi="Cambria Math"/>
+                </w:rPr>
+                <m:t xml:space="preserve"> </m:t>
+              </m:r>
+              <m:sSub>
+                <m:sSubPr>
+                  <m:ctrlPr>
+                    <w:rPr>
+                      <w:rFonts w:ascii="Cambria Math" w:hAnsi="Cambria Math"/>
+                      <w:i/>
+                    </w:rPr>
+                  </m:ctrlPr>
+                </m:sSubPr>
+                <m:e>
+                  <m:r>
+                    <w:rPr>
+                      <w:rFonts w:ascii="Cambria Math" w:hAnsi="Cambria Math"/>
+                    </w:rPr>
+                    <m:t>F</m:t>
+                  </m:r>
+                </m:e>
+                <m:sub>
+                  <m:r>
+                    <w:rPr>
+                      <w:rFonts w:ascii="Cambria Math" w:hAnsi="Cambria Math"/>
+                    </w:rPr>
+                    <m:t>G</m:t>
+                  </m:r>
+                  <m:r>
+                    <w:rPr>
+                      <w:rFonts w:ascii="Cambria Math" w:hAnsi="Cambria Math"/>
+                    </w:rPr>
+                    <m:t>R</m:t>
+                  </m:r>
+                </m:sub>
+              </m:sSub>
+              <m:r>
+                <w:rPr>
+                  <w:rFonts w:ascii="Cambria Math" w:hAnsi="Cambria Math"/>
+                </w:rPr>
+                <m:t>+</m:t>
+              </m:r>
+              <m:r>
+                <m:rPr>
+                  <m:sty m:val="p"/>
+                </m:rPr>
+                <w:rPr>
+                  <w:rFonts w:ascii="Cambria Math" w:hAnsi="Cambria Math"/>
+                </w:rPr>
+                <m:t xml:space="preserve"> </m:t>
+              </m:r>
+              <m:sSub>
+                <m:sSubPr>
+                  <m:ctrlPr>
+                    <w:rPr>
+                      <w:rFonts w:ascii="Cambria Math" w:hAnsi="Cambria Math"/>
+                      <w:i/>
+                    </w:rPr>
+                  </m:ctrlPr>
+                </m:sSubPr>
+                <m:e>
+                  <m:r>
+                    <w:rPr>
+                      <w:rFonts w:ascii="Cambria Math" w:hAnsi="Cambria Math"/>
+                    </w:rPr>
+                    <m:t>F</m:t>
+                  </m:r>
+                </m:e>
+                <m:sub>
+                  <m:r>
+                    <w:rPr>
+                      <w:rFonts w:ascii="Cambria Math" w:hAnsi="Cambria Math"/>
+                    </w:rPr>
+                    <m:t>GG</m:t>
+                  </m:r>
+                </m:sub>
+              </m:sSub>
+            </m:num>
+            <m:den>
+              <m:r>
+                <m:rPr>
+                  <m:sty m:val="p"/>
+                </m:rPr>
+                <w:rPr>
+                  <w:rFonts w:ascii="Cambria Math" w:hAnsi="Cambria Math"/>
+                </w:rPr>
+                <m:t xml:space="preserve"> </m:t>
+              </m:r>
+              <m:sSub>
+                <m:sSubPr>
+                  <m:ctrlPr>
+                    <w:rPr>
+                      <w:rFonts w:ascii="Cambria Math" w:hAnsi="Cambria Math"/>
+                      <w:i/>
+                    </w:rPr>
+                  </m:ctrlPr>
+                </m:sSubPr>
+                <m:e>
+                  <m:r>
+                    <w:rPr>
+                      <w:rFonts w:ascii="Cambria Math" w:hAnsi="Cambria Math"/>
+                    </w:rPr>
+                    <m:t>F</m:t>
+                  </m:r>
+                </m:e>
+                <m:sub>
+                  <m:r>
+                    <w:rPr>
+                      <w:rFonts w:ascii="Cambria Math" w:hAnsi="Cambria Math"/>
+                    </w:rPr>
+                    <m:t>G</m:t>
+                  </m:r>
+                  <m:r>
+                    <w:rPr>
+                      <w:rFonts w:ascii="Cambria Math" w:hAnsi="Cambria Math"/>
+                    </w:rPr>
+                    <m:t>R</m:t>
+                  </m:r>
+                </m:sub>
+              </m:sSub>
+              <m:r>
+                <w:rPr>
+                  <w:rFonts w:ascii="Cambria Math" w:hAnsi="Cambria Math"/>
+                </w:rPr>
+                <m:t>+</m:t>
+              </m:r>
+              <m:r>
+                <m:rPr>
+                  <m:sty m:val="p"/>
+                </m:rPr>
+                <w:rPr>
+                  <w:rFonts w:ascii="Cambria Math" w:hAnsi="Cambria Math"/>
+                </w:rPr>
+                <m:t xml:space="preserve"> </m:t>
+              </m:r>
+              <m:sSub>
+                <m:sSubPr>
+                  <m:ctrlPr>
+                    <w:rPr>
+                      <w:rFonts w:ascii="Cambria Math" w:hAnsi="Cambria Math"/>
+                      <w:i/>
+                    </w:rPr>
+                  </m:ctrlPr>
+                </m:sSubPr>
+                <m:e>
+                  <m:r>
+                    <w:rPr>
+                      <w:rFonts w:ascii="Cambria Math" w:hAnsi="Cambria Math"/>
+                    </w:rPr>
+                    <m:t>F</m:t>
+                  </m:r>
+                </m:e>
+                <m:sub>
+                  <m:r>
+                    <w:rPr>
+                      <w:rFonts w:ascii="Cambria Math" w:hAnsi="Cambria Math"/>
+                    </w:rPr>
+                    <m:t>GG</m:t>
+                  </m:r>
+                </m:sub>
+              </m:sSub>
+              <m:r>
+                <w:rPr>
+                  <w:rFonts w:ascii="Cambria Math" w:hAnsi="Cambria Math"/>
+                </w:rPr>
+                <m:t>+</m:t>
+              </m:r>
+              <m:r>
+                <m:rPr>
+                  <m:sty m:val="p"/>
+                </m:rPr>
+                <w:rPr>
+                  <w:rFonts w:ascii="Cambria Math" w:hAnsi="Cambria Math"/>
+                </w:rPr>
+                <m:t xml:space="preserve"> </m:t>
+              </m:r>
+              <m:sSub>
+                <m:sSubPr>
+                  <m:ctrlPr>
+                    <w:rPr>
+                      <w:rFonts w:ascii="Cambria Math" w:hAnsi="Cambria Math"/>
+                      <w:i/>
+                    </w:rPr>
+                  </m:ctrlPr>
+                </m:sSubPr>
+                <m:e>
+                  <m:r>
+                    <w:rPr>
+                      <w:rFonts w:ascii="Cambria Math" w:hAnsi="Cambria Math"/>
+                    </w:rPr>
+                    <m:t>F</m:t>
+                  </m:r>
+                </m:e>
+                <m:sub>
+                  <m:r>
+                    <w:rPr>
+                      <w:rFonts w:ascii="Cambria Math" w:hAnsi="Cambria Math"/>
+                    </w:rPr>
+                    <m:t>RR</m:t>
+                  </m:r>
+                </m:sub>
+              </m:sSub>
+            </m:den>
+          </m:f>
+        </m:oMath>
+      </m:oMathPara>
+    </w:p>
+    <w:p>
+      <w:pPr>
+        <w:rPr>
+          <w:rFonts w:eastAsiaTheme="minorEastAsia"/>
+        </w:rPr>
+      </w:pPr>
+    </w:p>
+    <w:p>
+      <w:pPr>
+        <w:pStyle w:val="berschrift4"/>
+        <w:rPr>
+          <w:rFonts w:eastAsiaTheme="minorEastAsia"/>
+        </w:rPr>
+      </w:pPr>
+      <w:r>
+        <w:rPr>
+          <w:rFonts w:eastAsiaTheme="minorEastAsia"/>
+        </w:rPr>
+        <w:t xml:space="preserve">Lifetime of the donor in the presence of the acceptor </w:t>
+      </w:r>
+    </w:p>
+    <w:p>
+      <w:r>
+        <w:t xml:space="preserve">The lifetime of the donor in the presence of the acceptor </w:t>
+      </w:r>
+      <w:r>
+        <w:rPr>
+          <w:rFonts w:ascii="Cambria Math" w:hAnsi="Cambria Math" w:cs="Cambria Math"/>
+        </w:rPr>
+        <w:t>𝜏</w:t>
+      </w:r>
+      <w:r>
+        <w:t xml:space="preserve"> </w:t>
+      </w:r>
+      <w:r>
+        <w:rPr>
+          <w:rFonts w:ascii="Cambria Math" w:hAnsi="Cambria Math" w:cs="Cambria Math"/>
+        </w:rPr>
+        <w:t>𝐷</w:t>
+      </w:r>
+      <w:r>
+        <w:t xml:space="preserve"> ( </w:t>
+      </w:r>
+      <w:r>
+        <w:rPr>
+          <w:rFonts w:ascii="Cambria Math" w:hAnsi="Cambria Math" w:cs="Cambria Math"/>
+        </w:rPr>
+        <w:t>𝐴</w:t>
+      </w:r>
+      <w:r>
+        <w:t xml:space="preserve"> ) recorded is the result of the convolution of the instrument response function (IRF) of the system and the li</w:t>
+      </w:r>
+    </w:p>
+    <w:p/>
+    <w:p>
+      <w:pPr>
+        <w:pStyle w:val="berschrift4"/>
+      </w:pPr>
+      <w:r>
+        <w:t xml:space="preserve">Lifetime of the acceptor </w:t>
+      </w:r>
+    </w:p>
+    <w:p>
+      <w:r>
+        <w:t xml:space="preserve">Similarly, the lifetime of the acceptor fluorophore </w:t>
+      </w:r>
+      <m:oMath>
+        <m:sSub>
+          <m:sSubPr>
+            <m:ctrlPr>
+              <w:rPr>
+                <w:rFonts w:ascii="Cambria Math" w:hAnsi="Cambria Math"/>
+                <w:i/>
+              </w:rPr>
+            </m:ctrlPr>
+          </m:sSubPr>
+          <m:e>
+            <m:r>
+              <w:rPr>
+                <w:rFonts w:ascii="Cambria Math" w:hAnsi="Cambria Math"/>
+              </w:rPr>
+              <m:t>τ</m:t>
+            </m:r>
+          </m:e>
+          <m:sub>
+            <m:r>
+              <w:rPr>
+                <w:rFonts w:ascii="Cambria Math" w:hAnsi="Cambria Math"/>
+              </w:rPr>
+              <m:t>A</m:t>
+            </m:r>
+          </m:sub>
+        </m:sSub>
+      </m:oMath>
+      <w:r>
+        <w:t xml:space="preserve"> for a single burst is:</w:t>
+      </w:r>
+    </w:p>
+    <w:p/>
+    <w:p>
+      <w:pPr>
+        <w:pStyle w:val="berschrift4"/>
+      </w:pPr>
+      <w:r>
+        <w:t>Burst Variance Analysis (BVA)</w:t>
+      </w:r>
+    </w:p>
+    <w:p>
+      <w:r>
+        <w:t>The BVA (Torella et al.) is a method to discern whether the heterogeneities in FRET results have their origin in dynamic processes or from a diversity of static states coexisting in the sample. It is based in the computation of the standard deviation of the FRET efficiency for packets of M photons. The calculation of the standard deviation is [2].</w:t>
+      </w:r>
+    </w:p>
+    <w:p/>
+    <w:p>
+      <w:pPr>
+        <w:rPr>
+          <w:rFonts w:eastAsiaTheme="minorEastAsia"/>
+        </w:rPr>
+      </w:pPr>
+      <m:oMathPara>
+        <m:oMath>
+          <m:sSub>
+            <m:sSubPr>
+              <m:ctrlPr>
+                <w:rPr>
+                  <w:rFonts w:ascii="Cambria Math" w:hAnsi="Cambria Math"/>
+                  <w:i/>
+                </w:rPr>
+              </m:ctrlPr>
+            </m:sSubPr>
+            <m:e>
+              <m:r>
+                <w:rPr>
+                  <w:rFonts w:ascii="Cambria Math" w:hAnsi="Cambria Math"/>
+                </w:rPr>
+                <m:t>s</m:t>
+              </m:r>
+            </m:e>
+            <m:sub>
+              <m:r>
+                <w:rPr>
+                  <w:rFonts w:ascii="Cambria Math" w:hAnsi="Cambria Math"/>
+                </w:rPr>
+                <m:t>i</m:t>
+              </m:r>
+            </m:sub>
+          </m:sSub>
+          <m:r>
+            <w:rPr>
+              <w:rFonts w:ascii="Cambria Math" w:hAnsi="Cambria Math"/>
+            </w:rPr>
+            <m:t xml:space="preserve">= </m:t>
+          </m:r>
+          <m:rad>
+            <m:radPr>
+              <m:degHide m:val="1"/>
+              <m:ctrlPr>
+                <w:rPr>
+                  <w:rFonts w:ascii="Cambria Math" w:hAnsi="Cambria Math"/>
+                  <w:i/>
+                </w:rPr>
+              </m:ctrlPr>
+            </m:radPr>
+            <m:deg/>
+            <m:e>
+              <m:f>
+                <m:fPr>
+                  <m:ctrlPr>
+                    <w:rPr>
+                      <w:rFonts w:ascii="Cambria Math" w:hAnsi="Cambria Math"/>
+                      <w:i/>
+                    </w:rPr>
+                  </m:ctrlPr>
+                </m:fPr>
+                <m:num>
+                  <m:r>
+                    <w:rPr>
+                      <w:rFonts w:ascii="Cambria Math" w:hAnsi="Cambria Math"/>
+                    </w:rPr>
+                    <m:t>1</m:t>
+                  </m:r>
+                </m:num>
+                <m:den>
+                  <m:sSub>
+                    <m:sSubPr>
+                      <m:ctrlPr>
+                        <w:rPr>
+                          <w:rFonts w:ascii="Cambria Math" w:hAnsi="Cambria Math"/>
+                          <w:i/>
+                        </w:rPr>
+                      </m:ctrlPr>
+                    </m:sSubPr>
+                    <m:e>
+                      <m:r>
+                        <w:rPr>
+                          <w:rFonts w:ascii="Cambria Math" w:hAnsi="Cambria Math"/>
+                        </w:rPr>
+                        <m:t>M</m:t>
+                      </m:r>
+                    </m:e>
+                    <m:sub>
+                      <m:r>
+                        <w:rPr>
+                          <w:rFonts w:ascii="Cambria Math" w:hAnsi="Cambria Math"/>
+                        </w:rPr>
+                        <m:t>i</m:t>
+                      </m:r>
+                    </m:sub>
+                  </m:sSub>
+                </m:den>
+              </m:f>
+              <m:nary>
+                <m:naryPr>
+                  <m:chr m:val="∑"/>
+                  <m:limLoc m:val="undOvr"/>
+                  <m:ctrlPr>
+                    <w:rPr>
+                      <w:rFonts w:ascii="Cambria Math" w:hAnsi="Cambria Math"/>
+                    </w:rPr>
+                  </m:ctrlPr>
+                </m:naryPr>
+                <m:sub>
+                  <m:r>
+                    <w:rPr>
+                      <w:rFonts w:ascii="Cambria Math" w:hAnsi="Cambria Math"/>
+                    </w:rPr>
+                    <m:t>j=1</m:t>
+                  </m:r>
+                </m:sub>
+                <m:sup>
+                  <m:sSub>
+                    <m:sSubPr>
+                      <m:ctrlPr>
+                        <w:rPr>
+                          <w:rFonts w:ascii="Cambria Math" w:hAnsi="Cambria Math"/>
+                          <w:i/>
+                        </w:rPr>
+                      </m:ctrlPr>
+                    </m:sSubPr>
+                    <m:e>
+                      <m:r>
+                        <w:rPr>
+                          <w:rFonts w:ascii="Cambria Math" w:hAnsi="Cambria Math"/>
+                        </w:rPr>
+                        <m:t>M</m:t>
+                      </m:r>
+                    </m:e>
+                    <m:sub>
+                      <m:r>
+                        <w:rPr>
+                          <w:rFonts w:ascii="Cambria Math" w:hAnsi="Cambria Math"/>
+                        </w:rPr>
+                        <m:t>i</m:t>
+                      </m:r>
+                    </m:sub>
+                  </m:sSub>
+                </m:sup>
+                <m:e>
+                  <m:sSup>
+                    <m:sSupPr>
+                      <m:ctrlPr>
+                        <w:rPr>
+                          <w:rFonts w:ascii="Cambria Math" w:hAnsi="Cambria Math"/>
+                          <w:i/>
+                        </w:rPr>
+                      </m:ctrlPr>
+                    </m:sSupPr>
+                    <m:e>
+                      <m:d>
+                        <m:dPr>
+                          <m:ctrlPr>
+                            <w:rPr>
+                              <w:rFonts w:ascii="Cambria Math" w:hAnsi="Cambria Math"/>
+                              <w:i/>
+                            </w:rPr>
+                          </m:ctrlPr>
+                        </m:dPr>
+                        <m:e>
+                          <m:sSub>
+                            <m:sSubPr>
+                              <m:ctrlPr>
+                                <w:rPr>
+                                  <w:rFonts w:ascii="Cambria Math" w:hAnsi="Cambria Math"/>
+                                  <w:i/>
+                                </w:rPr>
+                              </m:ctrlPr>
+                            </m:sSubPr>
+                            <m:e>
+                              <m:r>
+                                <w:rPr>
+                                  <w:rFonts w:ascii="Cambria Math" w:hAnsi="Cambria Math"/>
+                                </w:rPr>
+                                <m:t>ε</m:t>
+                              </m:r>
+                            </m:e>
+                            <m:sub>
+                              <m:r>
+                                <w:rPr>
+                                  <w:rFonts w:ascii="Cambria Math" w:hAnsi="Cambria Math"/>
+                                </w:rPr>
+                                <m:t>ij</m:t>
+                              </m:r>
+                            </m:sub>
+                          </m:sSub>
+                          <m:r>
+                            <w:rPr>
+                              <w:rFonts w:ascii="Cambria Math" w:hAnsi="Cambria Math"/>
+                            </w:rPr>
+                            <m:t>-</m:t>
+                          </m:r>
+                          <m:sSub>
+                            <m:sSubPr>
+                              <m:ctrlPr>
+                                <w:rPr>
+                                  <w:rFonts w:ascii="Cambria Math" w:hAnsi="Cambria Math"/>
+                                  <w:i/>
+                                </w:rPr>
+                              </m:ctrlPr>
+                            </m:sSubPr>
+                            <m:e>
+                              <m:r>
+                                <w:rPr>
+                                  <w:rFonts w:ascii="Cambria Math" w:hAnsi="Cambria Math"/>
+                                </w:rPr>
+                                <m:t>μ</m:t>
+                              </m:r>
+                            </m:e>
+                            <m:sub>
+                              <m:r>
+                                <w:rPr>
+                                  <w:rFonts w:ascii="Cambria Math" w:hAnsi="Cambria Math"/>
+                                </w:rPr>
+                                <m:t>i</m:t>
+                              </m:r>
+                            </m:sub>
+                          </m:sSub>
+                        </m:e>
+                      </m:d>
+                    </m:e>
+                    <m:sup>
+                      <m:r>
+                        <w:rPr>
+                          <w:rFonts w:ascii="Cambria Math" w:hAnsi="Cambria Math"/>
+                        </w:rPr>
+                        <m:t>2</m:t>
+                      </m:r>
+                    </m:sup>
+                  </m:sSup>
+                </m:e>
+              </m:nary>
+            </m:e>
+          </m:rad>
+        </m:oMath>
+      </m:oMathPara>
+    </w:p>
+    <w:p>
+      <w:pPr>
+        <w:rPr>
+          <w:rFonts w:eastAsiaTheme="minorEastAsia"/>
+        </w:rPr>
+      </w:pPr>
+    </w:p>
+    <w:p>
+      <w:pPr>
+        <w:pStyle w:val="berschrift3"/>
+        <w:rPr>
+          <w:rFonts w:eastAsiaTheme="minorEastAsia"/>
+        </w:rPr>
+      </w:pPr>
+      <w:r>
+        <w:rPr>
+          <w:rFonts w:eastAsiaTheme="minorEastAsia"/>
+        </w:rPr>
+        <w:t>Correction factors for the FRET efficiency and stoichiometry</w:t>
+      </w:r>
+    </w:p>
+    <w:p>
+      <w:r>
+        <w:t>The FRET efficiency, E, and the stoichiometry, S, can be corrected manually by the user by adjusting the factors α, β, and γ (Kudryavtsev et al.):</w:t>
+      </w:r>
+    </w:p>
+    <w:p/>
+    <w:p>
+      <w:pPr>
+        <w:rPr>
+          <w:rFonts w:eastAsiaTheme="minorEastAsia"/>
+        </w:rPr>
+      </w:pPr>
+      <m:oMathPara>
+        <m:oMath>
+          <m:r>
+            <w:rPr>
+              <w:rFonts w:ascii="Cambria Math" w:hAnsi="Cambria Math"/>
+            </w:rPr>
+            <m:t>E=</m:t>
+          </m:r>
+          <m:f>
+            <m:fPr>
+              <m:ctrlPr>
+                <w:rPr>
+                  <w:rFonts w:ascii="Cambria Math" w:hAnsi="Cambria Math"/>
+                  <w:i/>
+                </w:rPr>
+              </m:ctrlPr>
+            </m:fPr>
+            <m:num>
+              <m:sSub>
+                <m:sSubPr>
+                  <m:ctrlPr>
+                    <w:rPr>
+                      <w:rFonts w:ascii="Cambria Math" w:hAnsi="Cambria Math"/>
+                      <w:i/>
+                    </w:rPr>
+                  </m:ctrlPr>
+                </m:sSubPr>
+                <m:e>
+                  <m:r>
+                    <w:rPr>
+                      <w:rFonts w:ascii="Cambria Math" w:hAnsi="Cambria Math"/>
+                    </w:rPr>
+                    <m:t>F</m:t>
+                  </m:r>
+                </m:e>
+                <m:sub>
+                  <m:r>
+                    <w:rPr>
+                      <w:rFonts w:ascii="Cambria Math" w:hAnsi="Cambria Math"/>
+                    </w:rPr>
+                    <m:t>G</m:t>
+                  </m:r>
+                  <m:r>
+                    <w:rPr>
+                      <w:rFonts w:ascii="Cambria Math" w:hAnsi="Cambria Math"/>
+                    </w:rPr>
+                    <m:t>R</m:t>
+                  </m:r>
+                </m:sub>
+              </m:sSub>
+              <m:r>
+                <w:rPr>
+                  <w:rFonts w:ascii="Cambria Math" w:hAnsi="Cambria Math"/>
+                </w:rPr>
+                <m:t xml:space="preserve">- </m:t>
+              </m:r>
+              <m:sSub>
+                <m:sSubPr>
+                  <m:ctrlPr>
+                    <w:rPr>
+                      <w:rFonts w:ascii="Cambria Math" w:hAnsi="Cambria Math"/>
+                      <w:i/>
+                    </w:rPr>
+                  </m:ctrlPr>
+                </m:sSubPr>
+                <m:e>
+                  <m:r>
+                    <w:rPr>
+                      <w:rFonts w:ascii="Cambria Math" w:hAnsi="Cambria Math"/>
+                    </w:rPr>
+                    <m:t>α</m:t>
+                  </m:r>
+                  <m:r>
+                    <w:rPr>
+                      <w:rFonts w:ascii="Cambria Math" w:hAnsi="Cambria Math"/>
+                    </w:rPr>
+                    <m:t>F</m:t>
+                  </m:r>
+                </m:e>
+                <m:sub>
+                  <m:r>
+                    <w:rPr>
+                      <w:rFonts w:ascii="Cambria Math" w:hAnsi="Cambria Math"/>
+                    </w:rPr>
+                    <m:t>RR</m:t>
+                  </m:r>
+                </m:sub>
+              </m:sSub>
+              <m:r>
+                <w:rPr>
+                  <w:rFonts w:ascii="Cambria Math" w:hAnsi="Cambria Math"/>
+                </w:rPr>
+                <m:t>- β</m:t>
+              </m:r>
+              <m:sSub>
+                <m:sSubPr>
+                  <m:ctrlPr>
+                    <w:rPr>
+                      <w:rFonts w:ascii="Cambria Math" w:hAnsi="Cambria Math"/>
+                      <w:i/>
+                    </w:rPr>
+                  </m:ctrlPr>
+                </m:sSubPr>
+                <m:e>
+                  <m:r>
+                    <w:rPr>
+                      <w:rFonts w:ascii="Cambria Math" w:hAnsi="Cambria Math"/>
+                    </w:rPr>
+                    <m:t>F</m:t>
+                  </m:r>
+                </m:e>
+                <m:sub>
+                  <m:r>
+                    <w:rPr>
+                      <w:rFonts w:ascii="Cambria Math" w:hAnsi="Cambria Math"/>
+                    </w:rPr>
+                    <m:t>G</m:t>
+                  </m:r>
+                  <m:r>
+                    <w:rPr>
+                      <w:rFonts w:ascii="Cambria Math" w:hAnsi="Cambria Math"/>
+                    </w:rPr>
+                    <m:t>G</m:t>
+                  </m:r>
+                </m:sub>
+              </m:sSub>
+            </m:num>
+            <m:den>
+              <m:sSub>
+                <m:sSubPr>
+                  <m:ctrlPr>
+                    <w:rPr>
+                      <w:rFonts w:ascii="Cambria Math" w:hAnsi="Cambria Math"/>
+                      <w:i/>
+                    </w:rPr>
+                  </m:ctrlPr>
+                </m:sSubPr>
+                <m:e>
+                  <m:r>
+                    <w:rPr>
+                      <w:rFonts w:ascii="Cambria Math" w:hAnsi="Cambria Math"/>
+                    </w:rPr>
+                    <m:t>F</m:t>
+                  </m:r>
+                </m:e>
+                <m:sub>
+                  <m:r>
+                    <w:rPr>
+                      <w:rFonts w:ascii="Cambria Math" w:hAnsi="Cambria Math"/>
+                    </w:rPr>
+                    <m:t>G</m:t>
+                  </m:r>
+                  <m:r>
+                    <w:rPr>
+                      <w:rFonts w:ascii="Cambria Math" w:hAnsi="Cambria Math"/>
+                    </w:rPr>
+                    <m:t>R</m:t>
+                  </m:r>
+                </m:sub>
+              </m:sSub>
+              <m:r>
+                <w:rPr>
+                  <w:rFonts w:ascii="Cambria Math" w:hAnsi="Cambria Math"/>
+                </w:rPr>
+                <m:t xml:space="preserve">- </m:t>
+              </m:r>
+              <m:sSub>
+                <m:sSubPr>
+                  <m:ctrlPr>
+                    <w:rPr>
+                      <w:rFonts w:ascii="Cambria Math" w:hAnsi="Cambria Math"/>
+                      <w:i/>
+                    </w:rPr>
+                  </m:ctrlPr>
+                </m:sSubPr>
+                <m:e>
+                  <m:r>
+                    <w:rPr>
+                      <w:rFonts w:ascii="Cambria Math" w:hAnsi="Cambria Math"/>
+                    </w:rPr>
+                    <m:t>α</m:t>
+                  </m:r>
+                  <m:r>
+                    <w:rPr>
+                      <w:rFonts w:ascii="Cambria Math" w:hAnsi="Cambria Math"/>
+                    </w:rPr>
+                    <m:t>F</m:t>
+                  </m:r>
+                </m:e>
+                <m:sub>
+                  <m:r>
+                    <w:rPr>
+                      <w:rFonts w:ascii="Cambria Math" w:hAnsi="Cambria Math"/>
+                    </w:rPr>
+                    <m:t>RR</m:t>
+                  </m:r>
+                </m:sub>
+              </m:sSub>
+              <m:r>
+                <w:rPr>
+                  <w:rFonts w:ascii="Cambria Math" w:hAnsi="Cambria Math"/>
+                </w:rPr>
+                <m:t>- β</m:t>
+              </m:r>
+              <m:sSub>
+                <m:sSubPr>
+                  <m:ctrlPr>
+                    <w:rPr>
+                      <w:rFonts w:ascii="Cambria Math" w:hAnsi="Cambria Math"/>
+                      <w:i/>
+                    </w:rPr>
+                  </m:ctrlPr>
+                </m:sSubPr>
+                <m:e>
+                  <m:r>
+                    <w:rPr>
+                      <w:rFonts w:ascii="Cambria Math" w:hAnsi="Cambria Math"/>
+                    </w:rPr>
+                    <m:t>F</m:t>
+                  </m:r>
+                </m:e>
+                <m:sub>
+                  <m:r>
+                    <w:rPr>
+                      <w:rFonts w:ascii="Cambria Math" w:hAnsi="Cambria Math"/>
+                    </w:rPr>
+                    <m:t>G</m:t>
+                  </m:r>
+                  <m:r>
+                    <w:rPr>
+                      <w:rFonts w:ascii="Cambria Math" w:hAnsi="Cambria Math"/>
+                    </w:rPr>
+                    <m:t>G</m:t>
+                  </m:r>
+                </m:sub>
+              </m:sSub>
+              <m:r>
+                <w:rPr>
+                  <w:rFonts w:ascii="Cambria Math" w:hAnsi="Cambria Math"/>
+                </w:rPr>
+                <m:t xml:space="preserve">+ </m:t>
+              </m:r>
+              <m:sSub>
+                <m:sSubPr>
+                  <m:ctrlPr>
+                    <w:rPr>
+                      <w:rFonts w:ascii="Cambria Math" w:hAnsi="Cambria Math"/>
+                      <w:i/>
+                    </w:rPr>
+                  </m:ctrlPr>
+                </m:sSubPr>
+                <m:e>
+                  <m:r>
+                    <w:rPr>
+                      <w:rFonts w:ascii="Cambria Math" w:hAnsi="Cambria Math"/>
+                    </w:rPr>
+                    <m:t>γ</m:t>
+                  </m:r>
+                  <m:r>
+                    <w:rPr>
+                      <w:rFonts w:ascii="Cambria Math" w:hAnsi="Cambria Math"/>
+                    </w:rPr>
+                    <m:t>F</m:t>
+                  </m:r>
+                </m:e>
+                <m:sub>
+                  <m:r>
+                    <w:rPr>
+                      <w:rFonts w:ascii="Cambria Math" w:hAnsi="Cambria Math"/>
+                    </w:rPr>
+                    <m:t>G</m:t>
+                  </m:r>
+                  <m:r>
+                    <w:rPr>
+                      <w:rFonts w:ascii="Cambria Math" w:hAnsi="Cambria Math"/>
+                    </w:rPr>
+                    <m:t>R</m:t>
+                  </m:r>
+                </m:sub>
+              </m:sSub>
+            </m:den>
+          </m:f>
+          <m:r>
+            <w:rPr>
+              <w:rFonts w:ascii="Cambria Math" w:hAnsi="Cambria Math"/>
+            </w:rPr>
+            <m:t xml:space="preserve"> </m:t>
+          </m:r>
+        </m:oMath>
+      </m:oMathPara>
+    </w:p>
+    <w:p>
+      <w:pPr>
+        <w:rPr>
+          <w:rFonts w:eastAsiaTheme="minorEastAsia"/>
+        </w:rPr>
+      </w:pPr>
+    </w:p>
+    <w:p>
+      <w:pPr>
+        <w:rPr>
+          <w:rFonts w:eastAsiaTheme="minorEastAsia"/>
+        </w:rPr>
+      </w:pPr>
+      <m:oMathPara>
+        <m:oMath>
+          <m:r>
+            <w:rPr>
+              <w:rFonts w:ascii="Cambria Math" w:hAnsi="Cambria Math"/>
+            </w:rPr>
+            <m:t>S=</m:t>
+          </m:r>
+          <m:f>
+            <m:fPr>
+              <m:ctrlPr>
+                <w:rPr>
+                  <w:rFonts w:ascii="Cambria Math" w:hAnsi="Cambria Math"/>
+                  <w:i/>
+                </w:rPr>
+              </m:ctrlPr>
+            </m:fPr>
+            <m:num>
+              <m:sSub>
+                <m:sSubPr>
+                  <m:ctrlPr>
+                    <w:rPr>
+                      <w:rFonts w:ascii="Cambria Math" w:hAnsi="Cambria Math"/>
+                      <w:i/>
+                    </w:rPr>
+                  </m:ctrlPr>
+                </m:sSubPr>
+                <m:e>
+                  <m:r>
+                    <w:rPr>
+                      <w:rFonts w:ascii="Cambria Math" w:hAnsi="Cambria Math"/>
+                    </w:rPr>
+                    <m:t>F</m:t>
+                  </m:r>
+                </m:e>
+                <m:sub>
+                  <m:r>
+                    <w:rPr>
+                      <w:rFonts w:ascii="Cambria Math" w:hAnsi="Cambria Math"/>
+                    </w:rPr>
+                    <m:t>G</m:t>
+                  </m:r>
+                  <m:r>
+                    <w:rPr>
+                      <w:rFonts w:ascii="Cambria Math" w:hAnsi="Cambria Math"/>
+                    </w:rPr>
+                    <m:t>R</m:t>
+                  </m:r>
+                </m:sub>
+              </m:sSub>
+              <m:r>
+                <w:rPr>
+                  <w:rFonts w:ascii="Cambria Math" w:hAnsi="Cambria Math"/>
+                </w:rPr>
+                <m:t xml:space="preserve">- </m:t>
+              </m:r>
+              <m:sSub>
+                <m:sSubPr>
+                  <m:ctrlPr>
+                    <w:rPr>
+                      <w:rFonts w:ascii="Cambria Math" w:hAnsi="Cambria Math"/>
+                      <w:i/>
+                    </w:rPr>
+                  </m:ctrlPr>
+                </m:sSubPr>
+                <m:e>
+                  <m:r>
+                    <w:rPr>
+                      <w:rFonts w:ascii="Cambria Math" w:hAnsi="Cambria Math"/>
+                    </w:rPr>
+                    <m:t>α</m:t>
+                  </m:r>
+                  <m:r>
+                    <w:rPr>
+                      <w:rFonts w:ascii="Cambria Math" w:hAnsi="Cambria Math"/>
+                    </w:rPr>
+                    <m:t>F</m:t>
+                  </m:r>
+                </m:e>
+                <m:sub>
+                  <m:r>
+                    <w:rPr>
+                      <w:rFonts w:ascii="Cambria Math" w:hAnsi="Cambria Math"/>
+                    </w:rPr>
+                    <m:t>RR</m:t>
+                  </m:r>
+                </m:sub>
+              </m:sSub>
+              <m:r>
+                <w:rPr>
+                  <w:rFonts w:ascii="Cambria Math" w:hAnsi="Cambria Math"/>
+                </w:rPr>
+                <m:t>- β</m:t>
+              </m:r>
+              <m:sSub>
+                <m:sSubPr>
+                  <m:ctrlPr>
+                    <w:rPr>
+                      <w:rFonts w:ascii="Cambria Math" w:hAnsi="Cambria Math"/>
+                      <w:i/>
+                    </w:rPr>
+                  </m:ctrlPr>
+                </m:sSubPr>
+                <m:e>
+                  <m:r>
+                    <w:rPr>
+                      <w:rFonts w:ascii="Cambria Math" w:hAnsi="Cambria Math"/>
+                    </w:rPr>
+                    <m:t>F</m:t>
+                  </m:r>
+                </m:e>
+                <m:sub>
+                  <m:r>
+                    <w:rPr>
+                      <w:rFonts w:ascii="Cambria Math" w:hAnsi="Cambria Math"/>
+                    </w:rPr>
+                    <m:t>G</m:t>
+                  </m:r>
+                  <m:r>
+                    <w:rPr>
+                      <w:rFonts w:ascii="Cambria Math" w:hAnsi="Cambria Math"/>
+                    </w:rPr>
+                    <m:t>G</m:t>
+                  </m:r>
+                </m:sub>
+              </m:sSub>
+              <m:r>
+                <w:rPr>
+                  <w:rFonts w:ascii="Cambria Math" w:hAnsi="Cambria Math"/>
+                </w:rPr>
+                <m:t>+</m:t>
+              </m:r>
+              <m:sSub>
+                <m:sSubPr>
+                  <m:ctrlPr>
+                    <w:rPr>
+                      <w:rFonts w:ascii="Cambria Math" w:hAnsi="Cambria Math"/>
+                      <w:i/>
+                    </w:rPr>
+                  </m:ctrlPr>
+                </m:sSubPr>
+                <m:e>
+                  <m:r>
+                    <w:rPr>
+                      <w:rFonts w:ascii="Cambria Math" w:hAnsi="Cambria Math"/>
+                    </w:rPr>
+                    <m:t>γ</m:t>
+                  </m:r>
+                  <m:r>
+                    <w:rPr>
+                      <w:rFonts w:ascii="Cambria Math" w:hAnsi="Cambria Math"/>
+                    </w:rPr>
+                    <m:t>F</m:t>
+                  </m:r>
+                </m:e>
+                <m:sub>
+                  <m:r>
+                    <w:rPr>
+                      <w:rFonts w:ascii="Cambria Math" w:hAnsi="Cambria Math"/>
+                    </w:rPr>
+                    <m:t>G</m:t>
+                  </m:r>
+                  <m:r>
+                    <w:rPr>
+                      <w:rFonts w:ascii="Cambria Math" w:hAnsi="Cambria Math"/>
+                    </w:rPr>
+                    <m:t>R</m:t>
+                  </m:r>
+                </m:sub>
+              </m:sSub>
+            </m:num>
+            <m:den>
+              <m:sSub>
+                <m:sSubPr>
+                  <m:ctrlPr>
+                    <w:rPr>
+                      <w:rFonts w:ascii="Cambria Math" w:hAnsi="Cambria Math"/>
+                      <w:i/>
+                    </w:rPr>
+                  </m:ctrlPr>
+                </m:sSubPr>
+                <m:e>
+                  <m:r>
+                    <w:rPr>
+                      <w:rFonts w:ascii="Cambria Math" w:hAnsi="Cambria Math"/>
+                    </w:rPr>
+                    <m:t>F</m:t>
+                  </m:r>
+                </m:e>
+                <m:sub>
+                  <m:r>
+                    <w:rPr>
+                      <w:rFonts w:ascii="Cambria Math" w:hAnsi="Cambria Math"/>
+                    </w:rPr>
+                    <m:t>G</m:t>
+                  </m:r>
+                  <m:r>
+                    <w:rPr>
+                      <w:rFonts w:ascii="Cambria Math" w:hAnsi="Cambria Math"/>
+                    </w:rPr>
+                    <m:t>R</m:t>
+                  </m:r>
+                </m:sub>
+              </m:sSub>
+              <m:r>
+                <w:rPr>
+                  <w:rFonts w:ascii="Cambria Math" w:hAnsi="Cambria Math"/>
+                </w:rPr>
+                <m:t xml:space="preserve">- </m:t>
+              </m:r>
+              <m:sSub>
+                <m:sSubPr>
+                  <m:ctrlPr>
+                    <w:rPr>
+                      <w:rFonts w:ascii="Cambria Math" w:hAnsi="Cambria Math"/>
+                      <w:i/>
+                    </w:rPr>
+                  </m:ctrlPr>
+                </m:sSubPr>
+                <m:e>
+                  <m:r>
+                    <w:rPr>
+                      <w:rFonts w:ascii="Cambria Math" w:hAnsi="Cambria Math"/>
+                    </w:rPr>
+                    <m:t>α</m:t>
+                  </m:r>
+                  <m:r>
+                    <w:rPr>
+                      <w:rFonts w:ascii="Cambria Math" w:hAnsi="Cambria Math"/>
+                    </w:rPr>
+                    <m:t>F</m:t>
+                  </m:r>
+                </m:e>
+                <m:sub>
+                  <m:r>
+                    <w:rPr>
+                      <w:rFonts w:ascii="Cambria Math" w:hAnsi="Cambria Math"/>
+                    </w:rPr>
+                    <m:t>RR</m:t>
+                  </m:r>
+                </m:sub>
+              </m:sSub>
+              <m:r>
+                <w:rPr>
+                  <w:rFonts w:ascii="Cambria Math" w:hAnsi="Cambria Math"/>
+                </w:rPr>
+                <m:t>- β</m:t>
+              </m:r>
+              <m:sSub>
+                <m:sSubPr>
+                  <m:ctrlPr>
+                    <w:rPr>
+                      <w:rFonts w:ascii="Cambria Math" w:hAnsi="Cambria Math"/>
+                      <w:i/>
+                    </w:rPr>
+                  </m:ctrlPr>
+                </m:sSubPr>
+                <m:e>
+                  <m:r>
+                    <w:rPr>
+                      <w:rFonts w:ascii="Cambria Math" w:hAnsi="Cambria Math"/>
+                    </w:rPr>
+                    <m:t>F</m:t>
+                  </m:r>
+                </m:e>
+                <m:sub>
+                  <m:r>
+                    <w:rPr>
+                      <w:rFonts w:ascii="Cambria Math" w:hAnsi="Cambria Math"/>
+                    </w:rPr>
+                    <m:t>G</m:t>
+                  </m:r>
+                  <m:r>
+                    <w:rPr>
+                      <w:rFonts w:ascii="Cambria Math" w:hAnsi="Cambria Math"/>
+                    </w:rPr>
+                    <m:t>G</m:t>
+                  </m:r>
+                </m:sub>
+              </m:sSub>
+              <m:r>
+                <w:rPr>
+                  <w:rFonts w:ascii="Cambria Math" w:hAnsi="Cambria Math"/>
+                </w:rPr>
+                <m:t xml:space="preserve">+ </m:t>
+              </m:r>
+              <m:sSub>
+                <m:sSubPr>
+                  <m:ctrlPr>
+                    <w:rPr>
+                      <w:rFonts w:ascii="Cambria Math" w:hAnsi="Cambria Math"/>
+                      <w:i/>
+                    </w:rPr>
+                  </m:ctrlPr>
+                </m:sSubPr>
+                <m:e>
+                  <m:r>
+                    <w:rPr>
+                      <w:rFonts w:ascii="Cambria Math" w:hAnsi="Cambria Math"/>
+                    </w:rPr>
+                    <m:t>γ</m:t>
+                  </m:r>
+                  <m:r>
+                    <w:rPr>
+                      <w:rFonts w:ascii="Cambria Math" w:hAnsi="Cambria Math"/>
+                    </w:rPr>
+                    <m:t>F</m:t>
+                  </m:r>
+                </m:e>
+                <m:sub>
+                  <m:r>
+                    <w:rPr>
+                      <w:rFonts w:ascii="Cambria Math" w:hAnsi="Cambria Math"/>
+                    </w:rPr>
+                    <m:t>G</m:t>
+                  </m:r>
+                  <m:r>
+                    <w:rPr>
+                      <w:rFonts w:ascii="Cambria Math" w:hAnsi="Cambria Math"/>
+                    </w:rPr>
+                    <m:t>R</m:t>
+                  </m:r>
+                </m:sub>
+              </m:sSub>
+              <m:r>
+                <w:rPr>
+                  <w:rFonts w:ascii="Cambria Math" w:hAnsi="Cambria Math"/>
+                </w:rPr>
+                <m:t>+</m:t>
+              </m:r>
+              <m:sSub>
+                <m:sSubPr>
+                  <m:ctrlPr>
+                    <w:rPr>
+                      <w:rFonts w:ascii="Cambria Math" w:hAnsi="Cambria Math"/>
+                      <w:i/>
+                    </w:rPr>
+                  </m:ctrlPr>
+                </m:sSubPr>
+                <m:e>
+                  <m:r>
+                    <w:rPr>
+                      <w:rFonts w:ascii="Cambria Math" w:hAnsi="Cambria Math"/>
+                    </w:rPr>
+                    <m:t>F</m:t>
+                  </m:r>
+                </m:e>
+                <m:sub>
+                  <m:r>
+                    <w:rPr>
+                      <w:rFonts w:ascii="Cambria Math" w:hAnsi="Cambria Math"/>
+                    </w:rPr>
+                    <m:t>RR</m:t>
+                  </m:r>
+                </m:sub>
+              </m:sSub>
+            </m:den>
+          </m:f>
+        </m:oMath>
+      </m:oMathPara>
+    </w:p>
+    <w:p>
+      <w:pPr>
+        <w:rPr>
+          <w:rFonts w:eastAsiaTheme="minorEastAsia"/>
+        </w:rPr>
+      </w:pPr>
+    </w:p>
+    <w:p>
+      <w:r>
+        <w:lastRenderedPageBreak/>
+        <w:t xml:space="preserve">where </w:t>
+      </w:r>
+      <m:oMath>
+        <m:sSub>
+          <m:sSubPr>
+            <m:ctrlPr>
+              <w:rPr>
+                <w:rFonts w:ascii="Cambria Math" w:hAnsi="Cambria Math"/>
+                <w:i/>
+              </w:rPr>
+            </m:ctrlPr>
+          </m:sSubPr>
+          <m:e>
+            <m:r>
+              <w:rPr>
+                <w:rFonts w:ascii="Cambria Math" w:hAnsi="Cambria Math"/>
+              </w:rPr>
+              <m:t>F</m:t>
+            </m:r>
+          </m:e>
+          <m:sub>
+            <m:r>
+              <w:rPr>
+                <w:rFonts w:ascii="Cambria Math" w:hAnsi="Cambria Math"/>
+              </w:rPr>
+              <m:t>G</m:t>
+            </m:r>
+            <m:r>
+              <w:rPr>
+                <w:rFonts w:ascii="Cambria Math" w:hAnsi="Cambria Math"/>
+              </w:rPr>
+              <m:t>G</m:t>
+            </m:r>
+          </m:sub>
+        </m:sSub>
+      </m:oMath>
+      <w:r>
+        <w:t xml:space="preserve">, </w:t>
+      </w:r>
+      <m:oMath>
+        <m:sSub>
+          <m:sSubPr>
+            <m:ctrlPr>
+              <w:rPr>
+                <w:rFonts w:ascii="Cambria Math" w:hAnsi="Cambria Math"/>
+                <w:i/>
+              </w:rPr>
+            </m:ctrlPr>
+          </m:sSubPr>
+          <m:e>
+            <m:r>
+              <w:rPr>
+                <w:rFonts w:ascii="Cambria Math" w:hAnsi="Cambria Math"/>
+              </w:rPr>
+              <m:t>F</m:t>
+            </m:r>
+          </m:e>
+          <m:sub>
+            <m:r>
+              <w:rPr>
+                <w:rFonts w:ascii="Cambria Math" w:hAnsi="Cambria Math"/>
+              </w:rPr>
+              <m:t>RR</m:t>
+            </m:r>
+          </m:sub>
+        </m:sSub>
+      </m:oMath>
+      <w:r>
+        <w:t xml:space="preserve">, and </w:t>
+      </w:r>
+      <m:oMath>
+        <m:sSub>
+          <m:sSubPr>
+            <m:ctrlPr>
+              <w:rPr>
+                <w:rFonts w:ascii="Cambria Math" w:hAnsi="Cambria Math"/>
+                <w:i/>
+              </w:rPr>
+            </m:ctrlPr>
+          </m:sSubPr>
+          <m:e>
+            <m:r>
+              <w:rPr>
+                <w:rFonts w:ascii="Cambria Math" w:hAnsi="Cambria Math"/>
+              </w:rPr>
+              <m:t>F</m:t>
+            </m:r>
+          </m:e>
+          <m:sub>
+            <m:r>
+              <w:rPr>
+                <w:rFonts w:ascii="Cambria Math" w:hAnsi="Cambria Math"/>
+              </w:rPr>
+              <m:t>G</m:t>
+            </m:r>
+            <m:r>
+              <w:rPr>
+                <w:rFonts w:ascii="Cambria Math" w:hAnsi="Cambria Math"/>
+              </w:rPr>
+              <m:t>R</m:t>
+            </m:r>
+          </m:sub>
+        </m:sSub>
+      </m:oMath>
+      <w:r>
+        <w:t xml:space="preserve"> are the number of green, red and resonant photons respectively. The dimensionless factors α, β, and γ are set at 0, 0, and 1 by default, which correspond to the raw FRET efficiency.</w:t>
+      </w:r>
+    </w:p>
+    <w:p>
+      <w:r>
+        <w:t>The FRET efficiency in the case of the Burst Variance Analysis plot will not be modified by these adjustments.</w:t>
+      </w:r>
+    </w:p>
+    <w:p>
+      <w:pPr>
+        <w:pStyle w:val="berschrift2"/>
+      </w:pPr>
+    </w:p>
+    <w:p>
+      <w:pPr>
+        <w:pStyle w:val="berschrift2"/>
       </w:pPr>
       <w:r>
         <w:t>Requirements</w:t>
       </w:r>
     </w:p>
     <w:p>
-      <w:pPr>
-        <w:pStyle w:val="Heading2"/>
-      </w:pPr>
-    </w:p>
-    <w:p>
-      <w:pPr>
-        <w:pStyle w:val="Heading2"/>
-      </w:pPr>
-      <w:r>
-        <w:t>Abbreviations and acronyms list</w:t>
+      <w:r>
+        <w:t>From a hardware perspective, the software will run on most machines. However, the run time of an analysis will drastically vary depending on the system specs. After several test runs we conclude that a “slow system” with 2 Cores and 8Gb of memory is sufficient for the analysis of smaller sized datasets (12 measurements and total size of &lt; 1Gb) in a reasonable time. For a full 96 well measurement (&gt; 5Gb) we highly suggest a system with at  least 16Gb of memory and 4 cores (8 threads) and the use of bat’s parallel version parBat.</w:t>
       </w:r>
     </w:p>
     <w:p/>
     <w:p>
       <w:pPr>
-        <w:pStyle w:val="Heading2"/>
-      </w:pPr>
-      <w:r>
-        <w:lastRenderedPageBreak/>
+        <w:pStyle w:val="berschrift2"/>
+      </w:pPr>
+      <w:r>
+        <w:t>parBat</w:t>
+      </w:r>
+    </w:p>
+    <w:p>
+      <w:r>
+        <w:t xml:space="preserve">parBat is the parallel version of Bat aiming to decrease analysis time. It will automatically detect the number of available system threads. Each thread will handle the analysis of a single measurement folder representing the measurement of a single well. Performance will scale with the number of available system threads. In a first test we were able to analyze &gt; 5Gb of measurement data in less than six hours. We hope to decrease the analysis time drastically in future releases. </w:t>
+      </w:r>
+    </w:p>
+    <w:p/>
+    <w:p>
+      <w:pPr>
+        <w:pStyle w:val="berschrift2"/>
+      </w:pPr>
+      <w:r>
         <w:t xml:space="preserve">References </w:t>
+      </w:r>
+    </w:p>
+    <w:p>
+      <w:r>
+        <w:t>[1] Kudryavtsev, V., et al., “Combining MFD and PIE for Accurate Single-Pair Förster Resonance Energy Transfer Measurements”, ChemPhysChem 2012, 12, 1060-1078.</w:t>
+      </w:r>
+    </w:p>
+    <w:p/>
+    <w:p>
+      <w:r>
+        <w:t>[2] Torella, J. P., et al., “Identifying molecular dynamics in single-molecule FRET experiments with burst variance analysis”, Biophysical Society 2011 Mar 16; 100(6):1568-77.</w:t>
       </w:r>
     </w:p>
     <w:p/>
@@ -1634,7 +3460,7 @@
 </file>
 
 <file path=word/numbering.xml><?xml version="1.0" encoding="utf-8"?>
-<w:numbering xmlns:wpc="http://schemas.microsoft.com/office/word/2010/wordprocessingCanvas" xmlns:cx="http://schemas.microsoft.com/office/drawing/2014/chartex" xmlns:cx1="http://schemas.microsoft.com/office/drawing/2015/9/8/chartex" xmlns:mc="http://schemas.openxmlformats.org/markup-compatibility/2006" xmlns:o="urn:schemas-microsoft-com:office:office" xmlns:r="http://schemas.openxmlformats.org/officeDocument/2006/relationships" xmlns:m="http://schemas.openxmlformats.org/officeDocument/2006/math" xmlns:v="urn:schemas-microsoft-com:vml" xmlns:wp14="http://schemas.microsoft.com/office/word/2010/wordprocessingDrawing" xmlns:wp="http://schemas.openxmlformats.org/drawingml/2006/wordprocessingDrawing" xmlns:w10="urn:schemas-microsoft-com:office:word" xmlns:w="http://schemas.openxmlformats.org/wordprocessingml/2006/main" xmlns:w14="http://schemas.microsoft.com/office/word/2010/wordml" xmlns:w15="http://schemas.microsoft.com/office/word/2012/wordml" xmlns:w16se="http://schemas.microsoft.com/office/word/2015/wordml/symex" xmlns:wpg="http://schemas.microsoft.com/office/word/2010/wordprocessingGroup" xmlns:wpi="http://schemas.microsoft.com/office/word/2010/wordprocessingInk" xmlns:wne="http://schemas.microsoft.com/office/word/2006/wordml" xmlns:wps="http://schemas.microsoft.com/office/word/2010/wordprocessingShape" mc:Ignorable="w14 w15 w16se wp14">
+<w:numbering xmlns:wpc="http://schemas.microsoft.com/office/word/2010/wordprocessingCanvas" xmlns:cx="http://schemas.microsoft.com/office/drawing/2014/chartex" xmlns:cx1="http://schemas.microsoft.com/office/drawing/2015/9/8/chartex" xmlns:cx2="http://schemas.microsoft.com/office/drawing/2015/10/21/chartex" xmlns:cx3="http://schemas.microsoft.com/office/drawing/2016/5/9/chartex" xmlns:cx4="http://schemas.microsoft.com/office/drawing/2016/5/10/chartex" xmlns:cx5="http://schemas.microsoft.com/office/drawing/2016/5/11/chartex" xmlns:cx6="http://schemas.microsoft.com/office/drawing/2016/5/12/chartex" xmlns:cx7="http://schemas.microsoft.com/office/drawing/2016/5/13/chartex" xmlns:cx8="http://schemas.microsoft.com/office/drawing/2016/5/14/chartex" xmlns:mc="http://schemas.openxmlformats.org/markup-compatibility/2006" xmlns:aink="http://schemas.microsoft.com/office/drawing/2016/ink" xmlns:am3d="http://schemas.microsoft.com/office/drawing/2017/model3d" xmlns:o="urn:schemas-microsoft-com:office:office" xmlns:oel="http://schemas.microsoft.com/office/2019/extlst" xmlns:r="http://schemas.openxmlformats.org/officeDocument/2006/relationships" xmlns:m="http://schemas.openxmlformats.org/officeDocument/2006/math" xmlns:v="urn:schemas-microsoft-com:vml" xmlns:wp14="http://schemas.microsoft.com/office/word/2010/wordprocessingDrawing" xmlns:wp="http://schemas.openxmlformats.org/drawingml/2006/wordprocessingDrawing" xmlns:w10="urn:schemas-microsoft-com:office:word" xmlns:w="http://schemas.openxmlformats.org/wordprocessingml/2006/main" xmlns:w14="http://schemas.microsoft.com/office/word/2010/wordml" xmlns:w15="http://schemas.microsoft.com/office/word/2012/wordml" xmlns:w16cex="http://schemas.microsoft.com/office/word/2018/wordml/cex" xmlns:w16cid="http://schemas.microsoft.com/office/word/2016/wordml/cid" xmlns:w16="http://schemas.microsoft.com/office/word/2018/wordml" xmlns:w16sdtdh="http://schemas.microsoft.com/office/word/2020/wordml/sdtdatahash" xmlns:w16se="http://schemas.microsoft.com/office/word/2015/wordml/symex" xmlns:wpg="http://schemas.microsoft.com/office/word/2010/wordprocessingGroup" xmlns:wpi="http://schemas.microsoft.com/office/word/2010/wordprocessingInk" xmlns:wne="http://schemas.microsoft.com/office/word/2006/wordml" xmlns:wps="http://schemas.microsoft.com/office/word/2010/wordprocessingShape" mc:Ignorable="w14 w15 w16se w16cid w16 w16cex w16sdtdh wp14">
   <w:abstractNum w:abstractNumId="0" w15:restartNumberingAfterBreak="0">
     <w:nsid w:val="0773768E"/>
     <w:multiLevelType w:val="hybridMultilevel"/>
@@ -1748,14 +3574,14 @@
       </w:rPr>
     </w:lvl>
   </w:abstractNum>
-  <w:num w:numId="1">
+  <w:num w:numId="1" w16cid:durableId="1547256864">
     <w:abstractNumId w:val="0"/>
   </w:num>
 </w:numbering>
 </file>
 
 <file path=word/styles.xml><?xml version="1.0" encoding="utf-8"?>
-<w:styles xmlns:mc="http://schemas.openxmlformats.org/markup-compatibility/2006" xmlns:r="http://schemas.openxmlformats.org/officeDocument/2006/relationships" xmlns:w="http://schemas.openxmlformats.org/wordprocessingml/2006/main" xmlns:w14="http://schemas.microsoft.com/office/word/2010/wordml" xmlns:w15="http://schemas.microsoft.com/office/word/2012/wordml" xmlns:w16se="http://schemas.microsoft.com/office/word/2015/wordml/symex" mc:Ignorable="w14 w15 w16se">
+<w:styles xmlns:mc="http://schemas.openxmlformats.org/markup-compatibility/2006" xmlns:r="http://schemas.openxmlformats.org/officeDocument/2006/relationships" xmlns:w="http://schemas.openxmlformats.org/wordprocessingml/2006/main" xmlns:w14="http://schemas.microsoft.com/office/word/2010/wordml" xmlns:w15="http://schemas.microsoft.com/office/word/2012/wordml" xmlns:w16cex="http://schemas.microsoft.com/office/word/2018/wordml/cex" xmlns:w16cid="http://schemas.microsoft.com/office/word/2016/wordml/cid" xmlns:w16="http://schemas.microsoft.com/office/word/2018/wordml" xmlns:w16sdtdh="http://schemas.microsoft.com/office/word/2020/wordml/sdtdatahash" xmlns:w16se="http://schemas.microsoft.com/office/word/2015/wordml/symex" mc:Ignorable="w14 w15 w16se w16cid w16 w16cex w16sdtdh">
   <w:docDefaults>
     <w:rPrDefault>
       <w:rPr>
@@ -1767,7 +3593,7 @@
     </w:rPrDefault>
     <w:pPrDefault/>
   </w:docDefaults>
-  <w:latentStyles w:defLockedState="0" w:defUIPriority="99" w:defSemiHidden="0" w:defUnhideWhenUsed="0" w:defQFormat="0" w:count="371">
+  <w:latentStyles w:defLockedState="0" w:defUIPriority="99" w:defSemiHidden="0" w:defUnhideWhenUsed="0" w:defQFormat="0" w:count="376">
     <w:lsdException w:name="Normal" w:uiPriority="0" w:qFormat="1"/>
     <w:lsdException w:name="heading 1" w:uiPriority="9" w:qFormat="1"/>
     <w:lsdException w:name="heading 2" w:semiHidden="1" w:uiPriority="9" w:unhideWhenUsed="1" w:qFormat="1"/>
@@ -1873,7 +3699,6 @@
     <w:lsdException w:name="HTML Sample" w:semiHidden="1" w:unhideWhenUsed="1"/>
     <w:lsdException w:name="HTML Typewriter" w:semiHidden="1" w:unhideWhenUsed="1"/>
     <w:lsdException w:name="HTML Variable" w:semiHidden="1" w:unhideWhenUsed="1"/>
-    <w:lsdException w:name="Normal Table" w:semiHidden="1" w:unhideWhenUsed="1"/>
     <w:lsdException w:name="annotation subject" w:semiHidden="1" w:unhideWhenUsed="1"/>
     <w:lsdException w:name="No List" w:semiHidden="1" w:unhideWhenUsed="1"/>
     <w:lsdException w:name="Outline List 1" w:semiHidden="1" w:unhideWhenUsed="1"/>
@@ -1916,11 +3741,8 @@
     <w:lsdException w:name="Table Contemporary" w:semiHidden="1" w:unhideWhenUsed="1"/>
     <w:lsdException w:name="Table Elegant" w:semiHidden="1" w:unhideWhenUsed="1"/>
     <w:lsdException w:name="Table Professional" w:semiHidden="1" w:unhideWhenUsed="1"/>
-    <w:lsdException w:name="Table Subtle 1" w:semiHidden="1" w:unhideWhenUsed="1"/>
     <w:lsdException w:name="Table Subtle 2" w:semiHidden="1" w:unhideWhenUsed="1"/>
     <w:lsdException w:name="Table Web 1" w:semiHidden="1" w:unhideWhenUsed="1"/>
-    <w:lsdException w:name="Table Web 2" w:semiHidden="1" w:unhideWhenUsed="1"/>
-    <w:lsdException w:name="Table Web 3" w:semiHidden="1" w:unhideWhenUsed="1"/>
     <w:lsdException w:name="Balloon Text" w:semiHidden="1" w:unhideWhenUsed="1"/>
     <w:lsdException w:name="Table Grid" w:uiPriority="39"/>
     <w:lsdException w:name="Table Theme" w:semiHidden="1" w:unhideWhenUsed="1"/>
@@ -2139,8 +3961,13 @@
     <w:lsdException w:name="List Table 5 Dark Accent 6" w:uiPriority="50"/>
     <w:lsdException w:name="List Table 6 Colorful Accent 6" w:uiPriority="51"/>
     <w:lsdException w:name="List Table 7 Colorful Accent 6" w:uiPriority="52"/>
+    <w:lsdException w:name="Mention" w:semiHidden="1" w:unhideWhenUsed="1"/>
+    <w:lsdException w:name="Smart Hyperlink" w:semiHidden="1" w:unhideWhenUsed="1"/>
+    <w:lsdException w:name="Hashtag" w:semiHidden="1" w:unhideWhenUsed="1"/>
+    <w:lsdException w:name="Unresolved Mention" w:semiHidden="1" w:unhideWhenUsed="1"/>
+    <w:lsdException w:name="Smart Link" w:semiHidden="1" w:unhideWhenUsed="1"/>
   </w:latentStyles>
-  <w:style w:type="paragraph" w:default="1" w:styleId="Normal">
+  <w:style w:type="paragraph" w:default="1" w:styleId="Standard">
     <w:name w:val="Normal"/>
     <w:qFormat/>
     <w:rsid w:val="00D94781"/>
@@ -2153,11 +3980,11 @@
       <w:lang w:val="en-US"/>
     </w:rPr>
   </w:style>
-  <w:style w:type="paragraph" w:styleId="Heading1">
+  <w:style w:type="paragraph" w:styleId="berschrift1">
     <w:name w:val="heading 1"/>
-    <w:basedOn w:val="Normal"/>
-    <w:next w:val="Normal"/>
-    <w:link w:val="Heading1Char"/>
+    <w:basedOn w:val="Standard"/>
+    <w:next w:val="Standard"/>
+    <w:link w:val="berschrift1Zchn"/>
     <w:uiPriority w:val="9"/>
     <w:qFormat/>
     <w:rsid w:val="0037307B"/>
@@ -2174,11 +4001,11 @@
       <w:szCs w:val="32"/>
     </w:rPr>
   </w:style>
-  <w:style w:type="paragraph" w:styleId="Heading2">
+  <w:style w:type="paragraph" w:styleId="berschrift2">
     <w:name w:val="heading 2"/>
-    <w:basedOn w:val="Normal"/>
-    <w:next w:val="Normal"/>
-    <w:link w:val="Heading2Char"/>
+    <w:basedOn w:val="Standard"/>
+    <w:next w:val="Standard"/>
+    <w:link w:val="berschrift2Zchn"/>
     <w:uiPriority w:val="9"/>
     <w:unhideWhenUsed/>
     <w:qFormat/>
@@ -2196,11 +4023,11 @@
       <w:szCs w:val="26"/>
     </w:rPr>
   </w:style>
-  <w:style w:type="paragraph" w:styleId="Heading3">
+  <w:style w:type="paragraph" w:styleId="berschrift3">
     <w:name w:val="heading 3"/>
-    <w:basedOn w:val="Normal"/>
-    <w:next w:val="Normal"/>
-    <w:link w:val="Heading3Char"/>
+    <w:basedOn w:val="Standard"/>
+    <w:next w:val="Standard"/>
+    <w:link w:val="berschrift3Zchn"/>
     <w:uiPriority w:val="9"/>
     <w:unhideWhenUsed/>
     <w:qFormat/>
@@ -2217,13 +4044,35 @@
       <w:sz w:val="24"/>
     </w:rPr>
   </w:style>
-  <w:style w:type="character" w:default="1" w:styleId="DefaultParagraphFont">
+  <w:style w:type="paragraph" w:styleId="berschrift4">
+    <w:name w:val="heading 4"/>
+    <w:basedOn w:val="Standard"/>
+    <w:next w:val="Standard"/>
+    <w:link w:val="berschrift4Zchn"/>
+    <w:uiPriority w:val="9"/>
+    <w:unhideWhenUsed/>
+    <w:qFormat/>
+    <w:rsid w:val="009B0BD0"/>
+    <w:pPr>
+      <w:keepNext/>
+      <w:keepLines/>
+      <w:spacing w:before="40"/>
+      <w:outlineLvl w:val="3"/>
+    </w:pPr>
+    <w:rPr>
+      <w:rFonts w:asciiTheme="majorHAnsi" w:eastAsiaTheme="majorEastAsia" w:hAnsiTheme="majorHAnsi" w:cstheme="majorBidi"/>
+      <w:i/>
+      <w:iCs/>
+      <w:color w:val="2F5496" w:themeColor="accent1" w:themeShade="BF"/>
+    </w:rPr>
+  </w:style>
+  <w:style w:type="character" w:default="1" w:styleId="Absatz-Standardschriftart">
     <w:name w:val="Default Paragraph Font"/>
     <w:uiPriority w:val="1"/>
     <w:semiHidden/>
     <w:unhideWhenUsed/>
   </w:style>
-  <w:style w:type="table" w:default="1" w:styleId="TableNormal">
+  <w:style w:type="table" w:default="1" w:styleId="NormaleTabelle">
     <w:name w:val="Normal Table"/>
     <w:uiPriority w:val="99"/>
     <w:semiHidden/>
@@ -2238,13 +4087,13 @@
       </w:tblCellMar>
     </w:tblPr>
   </w:style>
-  <w:style w:type="numbering" w:default="1" w:styleId="NoList">
+  <w:style w:type="numbering" w:default="1" w:styleId="KeineListe">
     <w:name w:val="No List"/>
     <w:uiPriority w:val="99"/>
     <w:semiHidden/>
     <w:unhideWhenUsed/>
   </w:style>
-  <w:style w:type="paragraph" w:styleId="NoSpacing">
+  <w:style w:type="paragraph" w:styleId="KeinLeerraum">
     <w:name w:val="No Spacing"/>
     <w:uiPriority w:val="1"/>
     <w:qFormat/>
@@ -2253,10 +4102,10 @@
       <w:lang w:val="en-US"/>
     </w:rPr>
   </w:style>
-  <w:style w:type="character" w:customStyle="1" w:styleId="Heading1Char">
-    <w:name w:val="Heading 1 Char"/>
-    <w:basedOn w:val="DefaultParagraphFont"/>
-    <w:link w:val="Heading1"/>
+  <w:style w:type="character" w:customStyle="1" w:styleId="berschrift1Zchn">
+    <w:name w:val="Überschrift 1 Zchn"/>
+    <w:basedOn w:val="Absatz-Standardschriftart"/>
+    <w:link w:val="berschrift1"/>
     <w:uiPriority w:val="9"/>
     <w:rsid w:val="0037307B"/>
     <w:rPr>
@@ -2267,11 +4116,11 @@
       <w:lang w:val="en-US"/>
     </w:rPr>
   </w:style>
-  <w:style w:type="paragraph" w:styleId="Subtitle">
+  <w:style w:type="paragraph" w:styleId="Untertitel">
     <w:name w:val="Subtitle"/>
-    <w:basedOn w:val="Normal"/>
-    <w:next w:val="Normal"/>
-    <w:link w:val="SubtitleChar"/>
+    <w:basedOn w:val="Standard"/>
+    <w:next w:val="Standard"/>
+    <w:link w:val="UntertitelZchn"/>
     <w:uiPriority w:val="11"/>
     <w:qFormat/>
     <w:rsid w:val="0037307B"/>
@@ -2288,10 +4137,10 @@
       <w:szCs w:val="22"/>
     </w:rPr>
   </w:style>
-  <w:style w:type="character" w:customStyle="1" w:styleId="SubtitleChar">
-    <w:name w:val="Subtitle Char"/>
-    <w:basedOn w:val="DefaultParagraphFont"/>
-    <w:link w:val="Subtitle"/>
+  <w:style w:type="character" w:customStyle="1" w:styleId="UntertitelZchn">
+    <w:name w:val="Untertitel Zchn"/>
+    <w:basedOn w:val="Absatz-Standardschriftart"/>
+    <w:link w:val="Untertitel"/>
     <w:uiPriority w:val="11"/>
     <w:rsid w:val="0037307B"/>
     <w:rPr>
@@ -2303,10 +4152,10 @@
       <w:lang w:val="en-US"/>
     </w:rPr>
   </w:style>
-  <w:style w:type="character" w:customStyle="1" w:styleId="Heading2Char">
-    <w:name w:val="Heading 2 Char"/>
-    <w:basedOn w:val="DefaultParagraphFont"/>
-    <w:link w:val="Heading2"/>
+  <w:style w:type="character" w:customStyle="1" w:styleId="berschrift2Zchn">
+    <w:name w:val="Überschrift 2 Zchn"/>
+    <w:basedOn w:val="Absatz-Standardschriftart"/>
+    <w:link w:val="berschrift2"/>
     <w:uiPriority w:val="9"/>
     <w:rsid w:val="0037307B"/>
     <w:rPr>
@@ -2317,10 +4166,10 @@
       <w:lang w:val="en-US"/>
     </w:rPr>
   </w:style>
-  <w:style w:type="character" w:customStyle="1" w:styleId="Heading3Char">
-    <w:name w:val="Heading 3 Char"/>
-    <w:basedOn w:val="DefaultParagraphFont"/>
-    <w:link w:val="Heading3"/>
+  <w:style w:type="character" w:customStyle="1" w:styleId="berschrift3Zchn">
+    <w:name w:val="Überschrift 3 Zchn"/>
+    <w:basedOn w:val="Absatz-Standardschriftart"/>
+    <w:link w:val="berschrift3"/>
     <w:uiPriority w:val="9"/>
     <w:rsid w:val="00BF41EA"/>
     <w:rPr>
@@ -2329,10 +4178,10 @@
       <w:lang w:val="en-US"/>
     </w:rPr>
   </w:style>
-  <w:style w:type="paragraph" w:styleId="HTMLPreformatted">
+  <w:style w:type="paragraph" w:styleId="HTMLVorformatiert">
     <w:name w:val="HTML Preformatted"/>
-    <w:basedOn w:val="Normal"/>
-    <w:link w:val="HTMLPreformattedChar"/>
+    <w:basedOn w:val="Standard"/>
+    <w:link w:val="HTMLVorformatiertZchn"/>
     <w:uiPriority w:val="99"/>
     <w:semiHidden/>
     <w:unhideWhenUsed/>
@@ -2366,10 +4215,10 @@
       <w:lang w:val="de-DE" w:eastAsia="de-DE"/>
     </w:rPr>
   </w:style>
-  <w:style w:type="character" w:customStyle="1" w:styleId="HTMLPreformattedChar">
-    <w:name w:val="HTML Preformatted Char"/>
-    <w:basedOn w:val="DefaultParagraphFont"/>
-    <w:link w:val="HTMLPreformatted"/>
+  <w:style w:type="character" w:customStyle="1" w:styleId="HTMLVorformatiertZchn">
+    <w:name w:val="HTML Vorformatiert Zchn"/>
+    <w:basedOn w:val="Absatz-Standardschriftart"/>
+    <w:link w:val="HTMLVorformatiert"/>
     <w:uiPriority w:val="99"/>
     <w:semiHidden/>
     <w:rsid w:val="00571C19"/>
@@ -2380,9 +4229,9 @@
       <w:lang w:eastAsia="de-DE"/>
     </w:rPr>
   </w:style>
-  <w:style w:type="paragraph" w:styleId="ListParagraph">
+  <w:style w:type="paragraph" w:styleId="Listenabsatz">
     <w:name w:val="List Paragraph"/>
-    <w:basedOn w:val="Normal"/>
+    <w:basedOn w:val="Standard"/>
     <w:uiPriority w:val="34"/>
     <w:qFormat/>
     <w:rsid w:val="00571C19"/>
@@ -2391,10 +4240,10 @@
       <w:contextualSpacing/>
     </w:pPr>
   </w:style>
-  <w:style w:type="paragraph" w:styleId="Caption">
+  <w:style w:type="paragraph" w:styleId="Beschriftung">
     <w:name w:val="caption"/>
-    <w:basedOn w:val="Normal"/>
-    <w:next w:val="Normal"/>
+    <w:basedOn w:val="Standard"/>
+    <w:next w:val="Standard"/>
     <w:uiPriority w:val="35"/>
     <w:unhideWhenUsed/>
     <w:qFormat/>
@@ -2410,9 +4259,9 @@
       <w:szCs w:val="18"/>
     </w:rPr>
   </w:style>
-  <w:style w:type="table" w:styleId="TableGrid">
+  <w:style w:type="table" w:styleId="Tabellenraster">
     <w:name w:val="Table Grid"/>
-    <w:basedOn w:val="TableNormal"/>
+    <w:basedOn w:val="NormaleTabelle"/>
     <w:uiPriority w:val="39"/>
     <w:rsid w:val="00AF1F27"/>
     <w:tblPr>
@@ -2425,6 +4274,32 @@
         <w:insideV w:val="single" w:sz="4" w:space="0" w:color="auto"/>
       </w:tblBorders>
     </w:tblPr>
+  </w:style>
+  <w:style w:type="character" w:customStyle="1" w:styleId="berschrift4Zchn">
+    <w:name w:val="Überschrift 4 Zchn"/>
+    <w:basedOn w:val="Absatz-Standardschriftart"/>
+    <w:link w:val="berschrift4"/>
+    <w:uiPriority w:val="9"/>
+    <w:rsid w:val="009B0BD0"/>
+    <w:rPr>
+      <w:rFonts w:asciiTheme="majorHAnsi" w:eastAsiaTheme="majorEastAsia" w:hAnsiTheme="majorHAnsi" w:cstheme="majorBidi"/>
+      <w:i/>
+      <w:iCs/>
+      <w:color w:val="2F5496" w:themeColor="accent1" w:themeShade="BF"/>
+      <w:sz w:val="22"/>
+      <w:lang w:val="en-US"/>
+    </w:rPr>
+  </w:style>
+  <w:style w:type="character" w:styleId="Hyperlink">
+    <w:name w:val="Hyperlink"/>
+    <w:basedOn w:val="Absatz-Standardschriftart"/>
+    <w:uiPriority w:val="99"/>
+    <w:unhideWhenUsed/>
+    <w:rsid w:val="009B0BD0"/>
+    <w:rPr>
+      <w:color w:val="0563C1" w:themeColor="hyperlink"/>
+      <w:u w:val="single"/>
+    </w:rPr>
   </w:style>
 </w:styles>
 </file>

</xml_diff>

<commit_message>
include .idea in gitignore and small change in manual
</commit_message>
<xml_diff>
--- a/Texts/BatUserManual.docx
+++ b/Texts/BatUserManual.docx
@@ -28,7 +28,15 @@
     </w:p>
     <w:p>
       <w:r>
-        <w:t>FRET Data Analysis is a Python based software that allows the user to visualize his own Förster Resonance Energy Transfer (FRET) data and extract the relevant information of the bursts.</w:t>
+        <w:t xml:space="preserve">FRET Data Analysis is a Python based software that allows the user to visualize his own </w:t>
+      </w:r>
+      <w:proofErr w:type="spellStart"/>
+      <w:r>
+        <w:t>Förster</w:t>
+      </w:r>
+      <w:proofErr w:type="spellEnd"/>
+      <w:r>
+        <w:t xml:space="preserve"> Resonance Energy Transfer (FRET) data and extract the relevant information of the bursts.</w:t>
       </w:r>
       <w:r>
         <w:t xml:space="preserve"> The software is capable of analyzing and visualizing multi well FRET measurements. </w:t>
@@ -121,7 +129,15 @@
         <w:pStyle w:val="berschrift3"/>
       </w:pPr>
       <w:r>
-        <w:t>Create an environment from .yml files</w:t>
+        <w:t>Create an environment from .</w:t>
+      </w:r>
+      <w:proofErr w:type="spellStart"/>
+      <w:r>
+        <w:t>yml</w:t>
+      </w:r>
+      <w:proofErr w:type="spellEnd"/>
+      <w:r>
+        <w:t xml:space="preserve"> files</w:t>
       </w:r>
     </w:p>
     <w:p>
@@ -171,13 +187,77 @@
           <w:szCs w:val="20"/>
           <w:lang w:eastAsia="de-DE"/>
         </w:rPr>
-        <w:t>$ conda env create --name pyBatTreeENV --file enviroment.yml</w:t>
-      </w:r>
+        <w:t xml:space="preserve">$ </w:t>
+      </w:r>
+      <w:proofErr w:type="spellStart"/>
+      <w:r>
+        <w:rPr>
+          <w:rFonts w:ascii="Courier New" w:eastAsia="Times New Roman" w:hAnsi="Courier New" w:cs="Courier New"/>
+          <w:color w:val="A9B7C6"/>
+          <w:sz w:val="20"/>
+          <w:szCs w:val="20"/>
+          <w:lang w:eastAsia="de-DE"/>
+        </w:rPr>
+        <w:t>conda</w:t>
+      </w:r>
+      <w:proofErr w:type="spellEnd"/>
+      <w:r>
+        <w:rPr>
+          <w:rFonts w:ascii="Courier New" w:eastAsia="Times New Roman" w:hAnsi="Courier New" w:cs="Courier New"/>
+          <w:color w:val="A9B7C6"/>
+          <w:sz w:val="20"/>
+          <w:szCs w:val="20"/>
+          <w:lang w:eastAsia="de-DE"/>
+        </w:rPr>
+        <w:t xml:space="preserve"> env create --name </w:t>
+      </w:r>
+      <w:proofErr w:type="spellStart"/>
+      <w:r>
+        <w:rPr>
+          <w:rFonts w:ascii="Courier New" w:eastAsia="Times New Roman" w:hAnsi="Courier New" w:cs="Courier New"/>
+          <w:color w:val="A9B7C6"/>
+          <w:sz w:val="20"/>
+          <w:szCs w:val="20"/>
+          <w:lang w:eastAsia="de-DE"/>
+        </w:rPr>
+        <w:t>pyBatTreeENV</w:t>
+      </w:r>
+      <w:proofErr w:type="spellEnd"/>
+      <w:r>
+        <w:rPr>
+          <w:rFonts w:ascii="Courier New" w:eastAsia="Times New Roman" w:hAnsi="Courier New" w:cs="Courier New"/>
+          <w:color w:val="A9B7C6"/>
+          <w:sz w:val="20"/>
+          <w:szCs w:val="20"/>
+          <w:lang w:eastAsia="de-DE"/>
+        </w:rPr>
+        <w:t xml:space="preserve"> --file </w:t>
+      </w:r>
+      <w:proofErr w:type="spellStart"/>
+      <w:r>
+        <w:rPr>
+          <w:rFonts w:ascii="Courier New" w:eastAsia="Times New Roman" w:hAnsi="Courier New" w:cs="Courier New"/>
+          <w:color w:val="A9B7C6"/>
+          <w:sz w:val="20"/>
+          <w:szCs w:val="20"/>
+          <w:lang w:eastAsia="de-DE"/>
+        </w:rPr>
+        <w:t>enviroment.yml</w:t>
+      </w:r>
+      <w:proofErr w:type="spellEnd"/>
     </w:p>
     <w:p/>
     <w:p>
       <w:r>
-        <w:t xml:space="preserve">Your new environment has the name “pyBatTreeENV” (can be changed afterwards or while installing from the file). Note that instead of navigating to the file you can give as well a full path as the last statement in the bash command. </w:t>
+        <w:t>Your new environment has the name “</w:t>
+      </w:r>
+      <w:proofErr w:type="spellStart"/>
+      <w:r>
+        <w:t>pyBatTreeENV</w:t>
+      </w:r>
+      <w:proofErr w:type="spellEnd"/>
+      <w:r>
+        <w:t xml:space="preserve">” (can be changed afterwards or while installing from the file). Note that instead of navigating to the file you can give as well a full path as the last statement in the bash command. </w:t>
       </w:r>
     </w:p>
     <w:p/>
@@ -198,8 +278,13 @@
           <w:numId w:val="1"/>
         </w:numPr>
       </w:pPr>
-      <w:r>
-        <w:t>Numpy (</w:t>
+      <w:proofErr w:type="spellStart"/>
+      <w:r>
+        <w:t>Numpy</w:t>
+      </w:r>
+      <w:proofErr w:type="spellEnd"/>
+      <w:r>
+        <w:t xml:space="preserve"> (</w:t>
       </w:r>
       <w:r>
         <w:t>https://numpy.org/doc/stable/index.html</w:t>
@@ -253,8 +338,13 @@
           <w:numId w:val="1"/>
         </w:numPr>
       </w:pPr>
-      <w:r>
-        <w:t>PyQt (</w:t>
+      <w:proofErr w:type="spellStart"/>
+      <w:r>
+        <w:t>PyQt</w:t>
+      </w:r>
+      <w:proofErr w:type="spellEnd"/>
+      <w:r>
+        <w:t xml:space="preserve"> (</w:t>
       </w:r>
       <w:r>
         <w:t>https://www.qt.io</w:t>
@@ -271,8 +361,13 @@
           <w:numId w:val="1"/>
         </w:numPr>
       </w:pPr>
-      <w:r>
-        <w:t>Scipy (</w:t>
+      <w:proofErr w:type="spellStart"/>
+      <w:r>
+        <w:t>Scipy</w:t>
+      </w:r>
+      <w:proofErr w:type="spellEnd"/>
+      <w:r>
+        <w:t xml:space="preserve"> (</w:t>
       </w:r>
       <w:r>
         <w:t>https://scipy.org</w:t>
@@ -312,8 +407,13 @@
           <w:numId w:val="1"/>
         </w:numPr>
       </w:pPr>
-      <w:r>
-        <w:t>Joblib (</w:t>
+      <w:proofErr w:type="spellStart"/>
+      <w:r>
+        <w:t>Joblib</w:t>
+      </w:r>
+      <w:proofErr w:type="spellEnd"/>
+      <w:r>
+        <w:t xml:space="preserve"> (</w:t>
       </w:r>
       <w:r>
         <w:t>https://joblib.readthedocs.io/en/latest/</w:t>
@@ -332,16 +432,18 @@
         <w:pStyle w:val="berschrift2"/>
       </w:pPr>
       <w:r>
-        <w:t>Quick start guides</w:t>
+        <w:t>Quick start guide</w:t>
       </w:r>
     </w:p>
     <w:p>
       <w:pPr>
         <w:pStyle w:val="berschrift3"/>
       </w:pPr>
+      <w:proofErr w:type="spellStart"/>
       <w:r>
         <w:t>pyBat</w:t>
       </w:r>
+      <w:proofErr w:type="spellEnd"/>
     </w:p>
     <w:p/>
     <w:p>
@@ -442,13 +544,110 @@
         <w:fldChar w:fldCharType="end"/>
       </w:r>
       <w:r>
-        <w:t xml:space="preserve"> pyBat main window with data imported and ranges set. All settings are on default.</w:t>
+        <w:t xml:space="preserve"> </w:t>
+      </w:r>
+      <w:proofErr w:type="spellStart"/>
+      <w:r>
+        <w:t>pyBat</w:t>
+      </w:r>
+      <w:proofErr w:type="spellEnd"/>
+      <w:r>
+        <w:t xml:space="preserve"> main window with data imported and ranges set. All settings are on default.</w:t>
       </w:r>
     </w:p>
     <w:p/>
     <w:p/>
-    <w:p/>
-    <w:p/>
+    <w:p>
+      <w:pPr>
+        <w:pStyle w:val="berschrift3"/>
+      </w:pPr>
+      <w:proofErr w:type="spellStart"/>
+      <w:r>
+        <w:lastRenderedPageBreak/>
+        <w:t>pyBat</w:t>
+      </w:r>
+      <w:proofErr w:type="spellEnd"/>
+      <w:r>
+        <w:t xml:space="preserve"> – Import Data</w:t>
+      </w:r>
+    </w:p>
+    <w:p>
+      <w:r>
+        <w:rPr>
+          <w:noProof/>
+        </w:rPr>
+        <w:drawing>
+          <wp:inline distT="0" distB="0" distL="0" distR="0" wp14:anchorId="697245E4" wp14:editId="1A285F87">
+            <wp:extent cx="2298700" cy="2159000"/>
+            <wp:effectExtent l="0" t="0" r="0" b="0"/>
+            <wp:docPr id="2" name="Grafik 2"/>
+            <wp:cNvGraphicFramePr>
+              <a:graphicFrameLocks xmlns:a="http://schemas.openxmlformats.org/drawingml/2006/main" noChangeAspect="1"/>
+            </wp:cNvGraphicFramePr>
+            <a:graphic xmlns:a="http://schemas.openxmlformats.org/drawingml/2006/main">
+              <a:graphicData uri="http://schemas.openxmlformats.org/drawingml/2006/picture">
+                <pic:pic xmlns:pic="http://schemas.openxmlformats.org/drawingml/2006/picture">
+                  <pic:nvPicPr>
+                    <pic:cNvPr id="2" name="Grafik 2"/>
+                    <pic:cNvPicPr/>
+                  </pic:nvPicPr>
+                  <pic:blipFill>
+                    <a:blip r:embed="rId7">
+                      <a:extLst>
+                        <a:ext uri="{28A0092B-C50C-407E-A947-70E740481C1C}">
+                          <a14:useLocalDpi xmlns:a14="http://schemas.microsoft.com/office/drawing/2010/main" val="0"/>
+                        </a:ext>
+                      </a:extLst>
+                    </a:blip>
+                    <a:stretch>
+                      <a:fillRect/>
+                    </a:stretch>
+                  </pic:blipFill>
+                  <pic:spPr>
+                    <a:xfrm>
+                      <a:off x="0" y="0"/>
+                      <a:ext cx="2298700" cy="2159000"/>
+                    </a:xfrm>
+                    <a:prstGeom prst="rect">
+                      <a:avLst/>
+                    </a:prstGeom>
+                  </pic:spPr>
+                </pic:pic>
+              </a:graphicData>
+            </a:graphic>
+          </wp:inline>
+        </w:drawing>
+      </w:r>
+    </w:p>
+    <w:p>
+      <w:r>
+        <w:t xml:space="preserve">To import data press “file” and -&gt; Open file. Alternatively press </w:t>
+      </w:r>
+      <w:proofErr w:type="spellStart"/>
+      <w:r>
+        <w:t>cntr</w:t>
+      </w:r>
+      <w:proofErr w:type="spellEnd"/>
+      <w:r>
+        <w:t xml:space="preserve"> O or </w:t>
+      </w:r>
+      <w:proofErr w:type="spellStart"/>
+      <w:r>
+        <w:t>strg</w:t>
+      </w:r>
+      <w:proofErr w:type="spellEnd"/>
+      <w:r>
+        <w:t xml:space="preserve"> O. Select a single *.ht3 file and the two </w:t>
+      </w:r>
+      <w:proofErr w:type="spellStart"/>
+      <w:r>
+        <w:t>hhd</w:t>
+      </w:r>
+      <w:proofErr w:type="spellEnd"/>
+      <w:r>
+        <w:t xml:space="preserve"> files which contain the measurement settings. When pressing ok the raw Channel data is shown in the plots. Afterwards define the Donor + Acceptor and Acceptor only emission channels in the plots. </w:t>
+      </w:r>
+    </w:p>
     <w:p>
       <w:pPr>
         <w:pStyle w:val="berschrift2"/>
@@ -730,7 +929,21 @@
               <w:rPr>
                 <w:color w:val="000000" w:themeColor="text1"/>
               </w:rPr>
-              <w:t>max. Interph. Time</w:t>
+              <w:t xml:space="preserve">max. </w:t>
+            </w:r>
+            <w:proofErr w:type="spellStart"/>
+            <w:r>
+              <w:rPr>
+                <w:color w:val="000000" w:themeColor="text1"/>
+              </w:rPr>
+              <w:t>Interph</w:t>
+            </w:r>
+            <w:proofErr w:type="spellEnd"/>
+            <w:r>
+              <w:rPr>
+                <w:color w:val="000000" w:themeColor="text1"/>
+              </w:rPr>
+              <w:t>. Time</w:t>
             </w:r>
           </w:p>
         </w:tc>
@@ -743,7 +956,15 @@
               <w:spacing w:line="240" w:lineRule="auto"/>
             </w:pPr>
             <w:r>
-              <w:t xml:space="preserve">Upper threshold of interphoton times for burst identification </w:t>
+              <w:t xml:space="preserve">Upper threshold of </w:t>
+            </w:r>
+            <w:proofErr w:type="spellStart"/>
+            <w:r>
+              <w:t>interphoton</w:t>
+            </w:r>
+            <w:proofErr w:type="spellEnd"/>
+            <w:r>
+              <w:t xml:space="preserve"> times for burst identification </w:t>
             </w:r>
           </w:p>
         </w:tc>
@@ -776,7 +997,21 @@
               <w:rPr>
                 <w:color w:val="000000" w:themeColor="text1"/>
               </w:rPr>
-              <w:t>min. Interph. Time Noise</w:t>
+              <w:t xml:space="preserve">min. </w:t>
+            </w:r>
+            <w:proofErr w:type="spellStart"/>
+            <w:r>
+              <w:rPr>
+                <w:color w:val="000000" w:themeColor="text1"/>
+              </w:rPr>
+              <w:t>Interph</w:t>
+            </w:r>
+            <w:proofErr w:type="spellEnd"/>
+            <w:r>
+              <w:rPr>
+                <w:color w:val="000000" w:themeColor="text1"/>
+              </w:rPr>
+              <w:t>. Time Noise</w:t>
             </w:r>
           </w:p>
         </w:tc>
@@ -789,7 +1024,15 @@
               <w:spacing w:line="240" w:lineRule="auto"/>
             </w:pPr>
             <w:r>
-              <w:t>Lower threshold of interphoton times for identification of background regions</w:t>
+              <w:t xml:space="preserve">Lower threshold of </w:t>
+            </w:r>
+            <w:proofErr w:type="spellStart"/>
+            <w:r>
+              <w:t>interphoton</w:t>
+            </w:r>
+            <w:proofErr w:type="spellEnd"/>
+            <w:r>
+              <w:t xml:space="preserve"> times for identification of background regions</w:t>
             </w:r>
           </w:p>
         </w:tc>
@@ -835,7 +1078,15 @@
               <w:spacing w:line="240" w:lineRule="auto"/>
             </w:pPr>
             <w:r>
-              <w:t>Minimal total number of consecutive photons satisfying the max. Interph. Time filter for burst identification</w:t>
+              <w:t xml:space="preserve">Minimal total number of consecutive photons satisfying the max. </w:t>
+            </w:r>
+            <w:proofErr w:type="spellStart"/>
+            <w:r>
+              <w:t>Interph</w:t>
+            </w:r>
+            <w:proofErr w:type="spellEnd"/>
+            <w:r>
+              <w:t>. Time filter for burst identification</w:t>
             </w:r>
           </w:p>
         </w:tc>
@@ -862,11 +1113,13 @@
             <w:pPr>
               <w:rPr>
                 <w:color w:val="000000" w:themeColor="text1"/>
+                <w:lang w:val="de-DE"/>
               </w:rPr>
             </w:pPr>
             <w:r>
               <w:rPr>
                 <w:color w:val="000000" w:themeColor="text1"/>
+                <w:lang w:val="de-DE"/>
               </w:rPr>
               <w:t>min. Photons</w:t>
             </w:r>
@@ -875,11 +1128,13 @@
             <w:pPr>
               <w:rPr>
                 <w:color w:val="000000" w:themeColor="text1"/>
+                <w:lang w:val="de-DE"/>
               </w:rPr>
             </w:pPr>
             <w:r>
               <w:rPr>
                 <w:color w:val="000000" w:themeColor="text1"/>
+                <w:lang w:val="de-DE"/>
               </w:rPr>
               <w:t>DD+DA and AA</w:t>
             </w:r>
@@ -894,7 +1149,15 @@
               <w:spacing w:line="240" w:lineRule="auto"/>
             </w:pPr>
             <w:r>
-              <w:t>Minimal number of consecutive DD+DA and AA photons satisfying the max. Interph. Time filter for burst identification</w:t>
+              <w:t xml:space="preserve">Minimal number of consecutive DD+DA and AA photons satisfying the max. </w:t>
+            </w:r>
+            <w:proofErr w:type="spellStart"/>
+            <w:r>
+              <w:t>Interph</w:t>
+            </w:r>
+            <w:proofErr w:type="spellEnd"/>
+            <w:r>
+              <w:t>. Time filter for burst identification</w:t>
             </w:r>
           </w:p>
         </w:tc>
@@ -931,8 +1194,13 @@
             <w:pPr>
               <w:spacing w:line="240" w:lineRule="auto"/>
             </w:pPr>
-            <w:r>
-              <w:t>Interphoton time smoothing filter blurring fluorescence fluctuations for burst identification</w:t>
+            <w:proofErr w:type="spellStart"/>
+            <w:r>
+              <w:t>Interphoton</w:t>
+            </w:r>
+            <w:proofErr w:type="spellEnd"/>
+            <w:r>
+              <w:t xml:space="preserve"> time smoothing filter blurring fluorescence fluctuations for burst identification</w:t>
             </w:r>
           </w:p>
         </w:tc>
@@ -970,7 +1238,15 @@
               <w:spacing w:line="240" w:lineRule="auto"/>
             </w:pPr>
             <w:r>
-              <w:t xml:space="preserve">Fast lifetime analysis estimating the mean burst fluorescence lifetime of the donor and acceptor by subtraction of the mean delay time of the respective IRF from the average microtime of the donor/acceptor burst photons. If FLA is not selected donor and acceptor lifetimes are derived by maximum likelihood estimation using a convolution of the corresponding IRF and a single exponential distribution. </w:t>
+              <w:t xml:space="preserve">Fast lifetime analysis estimating the mean burst fluorescence lifetime of the donor and acceptor by subtraction of the mean delay time of the respective IRF from the average </w:t>
+            </w:r>
+            <w:proofErr w:type="spellStart"/>
+            <w:r>
+              <w:t>microtime</w:t>
+            </w:r>
+            <w:proofErr w:type="spellEnd"/>
+            <w:r>
+              <w:t xml:space="preserve"> of the donor/acceptor burst photons. If FLA is not selected donor and acceptor lifetimes are derived by maximum likelihood estimation using a convolution of the corresponding IRF and a single exponential distribution. </w:t>
             </w:r>
           </w:p>
         </w:tc>
@@ -1165,7 +1441,7 @@
                     <pic:cNvPicPr/>
                   </pic:nvPicPr>
                   <pic:blipFill>
-                    <a:blip r:embed="rId7">
+                    <a:blip r:embed="rId8">
                       <a:extLst>
                         <a:ext uri="{28A0092B-C50C-407E-A947-70E740481C1C}">
                           <a14:useLocalDpi xmlns:a14="http://schemas.microsoft.com/office/drawing/2010/main" val="0"/>
@@ -1249,7 +1525,15 @@
         <w:fldChar w:fldCharType="end"/>
       </w:r>
       <w:r>
-        <w:t xml:space="preserve"> pyBat toolbar</w:t>
+        <w:t xml:space="preserve"> </w:t>
+      </w:r>
+      <w:proofErr w:type="spellStart"/>
+      <w:r>
+        <w:t>pyBat</w:t>
+      </w:r>
+      <w:proofErr w:type="spellEnd"/>
+      <w:r>
+        <w:t xml:space="preserve"> toolbar</w:t>
       </w:r>
     </w:p>
     <w:p>
@@ -1295,108 +1579,6 @@
                 <pic:pic xmlns:pic="http://schemas.openxmlformats.org/drawingml/2006/picture">
                   <pic:nvPicPr>
                     <pic:cNvPr id="3" name="Grafik 3"/>
-                    <pic:cNvPicPr/>
-                  </pic:nvPicPr>
-                  <pic:blipFill>
-                    <a:blip r:embed="rId8">
-                      <a:extLst>
-                        <a:ext uri="{28A0092B-C50C-407E-A947-70E740481C1C}">
-                          <a14:useLocalDpi xmlns:a14="http://schemas.microsoft.com/office/drawing/2010/main" val="0"/>
-                        </a:ext>
-                      </a:extLst>
-                    </a:blip>
-                    <a:stretch>
-                      <a:fillRect/>
-                    </a:stretch>
-                  </pic:blipFill>
-                  <pic:spPr>
-                    <a:xfrm>
-                      <a:off x="0" y="0"/>
-                      <a:ext cx="4495800" cy="3937000"/>
-                    </a:xfrm>
-                    <a:prstGeom prst="rect">
-                      <a:avLst/>
-                    </a:prstGeom>
-                  </pic:spPr>
-                </pic:pic>
-              </a:graphicData>
-            </a:graphic>
-          </wp:inline>
-        </w:drawing>
-      </w:r>
-    </w:p>
-    <w:p>
-      <w:pPr>
-        <w:pStyle w:val="Beschriftung"/>
-      </w:pPr>
-      <w:r>
-        <w:t xml:space="preserve">Figure </w:t>
-      </w:r>
-      <w:r>
-        <w:fldChar w:fldCharType="begin"/>
-      </w:r>
-      <w:r>
-        <w:instrText xml:space="preserve"> STYLEREF 1 \s </w:instrText>
-      </w:r>
-      <w:r>
-        <w:fldChar w:fldCharType="separate"/>
-      </w:r>
-      <w:r>
-        <w:rPr>
-          <w:noProof/>
-        </w:rPr>
-        <w:t>0</w:t>
-      </w:r>
-      <w:r>
-        <w:fldChar w:fldCharType="end"/>
-      </w:r>
-      <w:r>
-        <w:t>.</w:t>
-      </w:r>
-      <w:r>
-        <w:fldChar w:fldCharType="begin"/>
-      </w:r>
-      <w:r>
-        <w:instrText xml:space="preserve"> SEQ Figure \* ARABIC \s 1 </w:instrText>
-      </w:r>
-      <w:r>
-        <w:fldChar w:fldCharType="separate"/>
-      </w:r>
-      <w:r>
-        <w:rPr>
-          <w:noProof/>
-        </w:rPr>
-        <w:t>3</w:t>
-      </w:r>
-      <w:r>
-        <w:fldChar w:fldCharType="end"/>
-      </w:r>
-      <w:r>
-        <w:t>: Showing macrotimes of RAW data. Top panel are the photons and bottom are Interphoton times. Figure can be zoomed in on both panels in parallel.</w:t>
-      </w:r>
-    </w:p>
-    <w:p>
-      <w:pPr>
-        <w:keepNext/>
-      </w:pPr>
-      <w:r>
-        <w:rPr>
-          <w:noProof/>
-        </w:rPr>
-        <w:lastRenderedPageBreak/>
-        <w:drawing>
-          <wp:inline distT="0" distB="0" distL="0" distR="0" wp14:anchorId="7E02D035" wp14:editId="4CFA728C">
-            <wp:extent cx="4495800" cy="3937000"/>
-            <wp:effectExtent l="0" t="0" r="0" b="0"/>
-            <wp:docPr id="4" name="Grafik 4"/>
-            <wp:cNvGraphicFramePr>
-              <a:graphicFrameLocks xmlns:a="http://schemas.openxmlformats.org/drawingml/2006/main" noChangeAspect="1"/>
-            </wp:cNvGraphicFramePr>
-            <a:graphic xmlns:a="http://schemas.openxmlformats.org/drawingml/2006/main">
-              <a:graphicData uri="http://schemas.openxmlformats.org/drawingml/2006/picture">
-                <pic:pic xmlns:pic="http://schemas.openxmlformats.org/drawingml/2006/picture">
-                  <pic:nvPicPr>
-                    <pic:cNvPr id="4" name="Grafik 4"/>
                     <pic:cNvPicPr/>
                   </pic:nvPicPr>
                   <pic:blipFill>
@@ -1468,13 +1650,29 @@
         <w:rPr>
           <w:noProof/>
         </w:rPr>
-        <w:t>4</w:t>
+        <w:t>3</w:t>
       </w:r>
       <w:r>
         <w:fldChar w:fldCharType="end"/>
       </w:r>
       <w:r>
-        <w:t>: Showing Donor and Acceptor times (top panel) and Acceptor only (bottom panel).</w:t>
+        <w:t xml:space="preserve">: Showing </w:t>
+      </w:r>
+      <w:proofErr w:type="spellStart"/>
+      <w:r>
+        <w:t>macrotimes</w:t>
+      </w:r>
+      <w:proofErr w:type="spellEnd"/>
+      <w:r>
+        <w:t xml:space="preserve"> of RAW data. Top panel are the photons and bottom are </w:t>
+      </w:r>
+      <w:proofErr w:type="spellStart"/>
+      <w:r>
+        <w:t>Interphoton</w:t>
+      </w:r>
+      <w:proofErr w:type="spellEnd"/>
+      <w:r>
+        <w:t xml:space="preserve"> times. Figure can be zoomed in on both panels in parallel.</w:t>
       </w:r>
     </w:p>
     <w:p>
@@ -1485,11 +1683,12 @@
         <w:rPr>
           <w:noProof/>
         </w:rPr>
+        <w:lastRenderedPageBreak/>
         <w:drawing>
-          <wp:inline distT="0" distB="0" distL="0" distR="0" wp14:anchorId="3F0930E9" wp14:editId="5EA6427E">
+          <wp:inline distT="0" distB="0" distL="0" distR="0" wp14:anchorId="7E02D035" wp14:editId="4CFA728C">
             <wp:extent cx="4495800" cy="3937000"/>
             <wp:effectExtent l="0" t="0" r="0" b="0"/>
-            <wp:docPr id="5" name="Grafik 5"/>
+            <wp:docPr id="4" name="Grafik 4"/>
             <wp:cNvGraphicFramePr>
               <a:graphicFrameLocks xmlns:a="http://schemas.openxmlformats.org/drawingml/2006/main" noChangeAspect="1"/>
             </wp:cNvGraphicFramePr>
@@ -1497,7 +1696,7 @@
               <a:graphicData uri="http://schemas.openxmlformats.org/drawingml/2006/picture">
                 <pic:pic xmlns:pic="http://schemas.openxmlformats.org/drawingml/2006/picture">
                   <pic:nvPicPr>
-                    <pic:cNvPr id="5" name="Grafik 5"/>
+                    <pic:cNvPr id="4" name="Grafik 4"/>
                     <pic:cNvPicPr/>
                   </pic:nvPicPr>
                   <pic:blipFill>
@@ -1569,6 +1768,107 @@
         <w:rPr>
           <w:noProof/>
         </w:rPr>
+        <w:t>4</w:t>
+      </w:r>
+      <w:r>
+        <w:fldChar w:fldCharType="end"/>
+      </w:r>
+      <w:r>
+        <w:t>: Showing Donor and Acceptor times (top panel) and Acceptor only (bottom panel).</w:t>
+      </w:r>
+    </w:p>
+    <w:p>
+      <w:pPr>
+        <w:keepNext/>
+      </w:pPr>
+      <w:r>
+        <w:rPr>
+          <w:noProof/>
+        </w:rPr>
+        <w:drawing>
+          <wp:inline distT="0" distB="0" distL="0" distR="0" wp14:anchorId="3F0930E9" wp14:editId="5EA6427E">
+            <wp:extent cx="4495800" cy="3937000"/>
+            <wp:effectExtent l="0" t="0" r="0" b="0"/>
+            <wp:docPr id="5" name="Grafik 5"/>
+            <wp:cNvGraphicFramePr>
+              <a:graphicFrameLocks xmlns:a="http://schemas.openxmlformats.org/drawingml/2006/main" noChangeAspect="1"/>
+            </wp:cNvGraphicFramePr>
+            <a:graphic xmlns:a="http://schemas.openxmlformats.org/drawingml/2006/main">
+              <a:graphicData uri="http://schemas.openxmlformats.org/drawingml/2006/picture">
+                <pic:pic xmlns:pic="http://schemas.openxmlformats.org/drawingml/2006/picture">
+                  <pic:nvPicPr>
+                    <pic:cNvPr id="5" name="Grafik 5"/>
+                    <pic:cNvPicPr/>
+                  </pic:nvPicPr>
+                  <pic:blipFill>
+                    <a:blip r:embed="rId11">
+                      <a:extLst>
+                        <a:ext uri="{28A0092B-C50C-407E-A947-70E740481C1C}">
+                          <a14:useLocalDpi xmlns:a14="http://schemas.microsoft.com/office/drawing/2010/main" val="0"/>
+                        </a:ext>
+                      </a:extLst>
+                    </a:blip>
+                    <a:stretch>
+                      <a:fillRect/>
+                    </a:stretch>
+                  </pic:blipFill>
+                  <pic:spPr>
+                    <a:xfrm>
+                      <a:off x="0" y="0"/>
+                      <a:ext cx="4495800" cy="3937000"/>
+                    </a:xfrm>
+                    <a:prstGeom prst="rect">
+                      <a:avLst/>
+                    </a:prstGeom>
+                  </pic:spPr>
+                </pic:pic>
+              </a:graphicData>
+            </a:graphic>
+          </wp:inline>
+        </w:drawing>
+      </w:r>
+    </w:p>
+    <w:p>
+      <w:pPr>
+        <w:pStyle w:val="Beschriftung"/>
+      </w:pPr>
+      <w:r>
+        <w:t xml:space="preserve">Figure </w:t>
+      </w:r>
+      <w:r>
+        <w:fldChar w:fldCharType="begin"/>
+      </w:r>
+      <w:r>
+        <w:instrText xml:space="preserve"> STYLEREF 1 \s </w:instrText>
+      </w:r>
+      <w:r>
+        <w:fldChar w:fldCharType="separate"/>
+      </w:r>
+      <w:r>
+        <w:rPr>
+          <w:noProof/>
+        </w:rPr>
+        <w:t>0</w:t>
+      </w:r>
+      <w:r>
+        <w:fldChar w:fldCharType="end"/>
+      </w:r>
+      <w:r>
+        <w:t>.</w:t>
+      </w:r>
+      <w:r>
+        <w:fldChar w:fldCharType="begin"/>
+      </w:r>
+      <w:r>
+        <w:instrText xml:space="preserve"> SEQ Figure \* ARABIC \s 1 </w:instrText>
+      </w:r>
+      <w:r>
+        <w:fldChar w:fldCharType="separate"/>
+      </w:r>
+      <w:r>
+        <w:rPr>
+          <w:noProof/>
+        </w:rPr>
         <w:t>5</w:t>
       </w:r>
       <w:r>
@@ -1614,7 +1914,7 @@
                     <pic:cNvPicPr/>
                   </pic:nvPicPr>
                   <pic:blipFill>
-                    <a:blip r:embed="rId11" cstate="print">
+                    <a:blip r:embed="rId12" cstate="print">
                       <a:extLst>
                         <a:ext uri="{28A0092B-C50C-407E-A947-70E740481C1C}">
                           <a14:useLocalDpi xmlns:a14="http://schemas.microsoft.com/office/drawing/2010/main" val="0"/>
@@ -1659,7 +1959,23 @@
     </w:p>
     <w:p>
       <w:r>
-        <w:t>The input data consists of the burst number, the channel number, the microtime and the macrotime. The micro- and the macro- time are given in the number of channel, which depends on the resolution of the instrument. The conversion factor from number of channel to microseconds must be specified once loading the data</w:t>
+        <w:t xml:space="preserve">The input data consists of the burst number, the channel number, the </w:t>
+      </w:r>
+      <w:proofErr w:type="spellStart"/>
+      <w:r>
+        <w:t>microtime</w:t>
+      </w:r>
+      <w:proofErr w:type="spellEnd"/>
+      <w:r>
+        <w:t xml:space="preserve"> and the </w:t>
+      </w:r>
+      <w:proofErr w:type="spellStart"/>
+      <w:r>
+        <w:t>macrotime</w:t>
+      </w:r>
+      <w:proofErr w:type="spellEnd"/>
+      <w:r>
+        <w:t>. The micro- and the macro- time are given in the number of channel, which depends on the resolution of the instrument. The conversion factor from number of channel to microseconds must be specified once loading the data</w:t>
       </w:r>
     </w:p>
     <w:p/>
@@ -2039,13 +2355,7 @@
                     <w:rPr>
                       <w:rFonts w:ascii="Cambria Math" w:hAnsi="Cambria Math"/>
                     </w:rPr>
-                    <m:t>G</m:t>
-                  </m:r>
-                  <m:r>
-                    <w:rPr>
-                      <w:rFonts w:ascii="Cambria Math" w:hAnsi="Cambria Math"/>
-                    </w:rPr>
-                    <m:t>R</m:t>
+                    <m:t>GR</m:t>
                   </m:r>
                 </m:sub>
               </m:sSub>
@@ -2123,13 +2433,7 @@
                     <w:rPr>
                       <w:rFonts w:ascii="Cambria Math" w:hAnsi="Cambria Math"/>
                     </w:rPr>
-                    <m:t>G</m:t>
-                  </m:r>
-                  <m:r>
-                    <w:rPr>
-                      <w:rFonts w:ascii="Cambria Math" w:hAnsi="Cambria Math"/>
-                    </w:rPr>
-                    <m:t>R</m:t>
+                    <m:t>GR</m:t>
                   </m:r>
                 </m:sub>
               </m:sSub>
@@ -2329,7 +2633,15 @@
     </w:p>
     <w:p>
       <w:r>
-        <w:t>The BVA (Torella et al.) is a method to discern whether the heterogeneities in FRET results have their origin in dynamic processes or from a diversity of static states coexisting in the sample. It is based in the computation of the standard deviation of the FRET efficiency for packets of M photons. The calculation of the standard deviation is [2].</w:t>
+        <w:t>The BVA (</w:t>
+      </w:r>
+      <w:proofErr w:type="spellStart"/>
+      <w:r>
+        <w:t>Torella</w:t>
+      </w:r>
+      <w:proofErr w:type="spellEnd"/>
+      <w:r>
+        <w:t xml:space="preserve"> et al.) is a method to discern whether the heterogeneities in FRET results have their origin in dynamic processes or from a diversity of static states coexisting in the sample. It is based in the computation of the standard deviation of the FRET efficiency for packets of M photons. The calculation of the standard deviation is [2].</w:t>
       </w:r>
     </w:p>
     <w:p/>
@@ -2598,7 +2910,15 @@
     </w:p>
     <w:p>
       <w:r>
-        <w:t>The FRET efficiency, E, and the stoichiometry, S, can be corrected manually by the user by adjusting the factors α, β, and γ (Kudryavtsev et al.):</w:t>
+        <w:t>The FRET efficiency, E, and the stoichiometry, S, can be corrected manually by the user by adjusting the factors α, β, and γ (</w:t>
+      </w:r>
+      <w:proofErr w:type="spellStart"/>
+      <w:r>
+        <w:t>Kudryavtsev</w:t>
+      </w:r>
+      <w:proofErr w:type="spellEnd"/>
+      <w:r>
+        <w:t xml:space="preserve"> et al.):</w:t>
       </w:r>
     </w:p>
     <w:p/>
@@ -2648,13 +2968,7 @@
                     <w:rPr>
                       <w:rFonts w:ascii="Cambria Math" w:hAnsi="Cambria Math"/>
                     </w:rPr>
-                    <m:t>G</m:t>
-                  </m:r>
-                  <m:r>
-                    <w:rPr>
-                      <w:rFonts w:ascii="Cambria Math" w:hAnsi="Cambria Math"/>
-                    </w:rPr>
-                    <m:t>R</m:t>
+                    <m:t>GR</m:t>
                   </m:r>
                 </m:sub>
               </m:sSub>
@@ -2678,13 +2992,7 @@
                     <w:rPr>
                       <w:rFonts w:ascii="Cambria Math" w:hAnsi="Cambria Math"/>
                     </w:rPr>
-                    <m:t>α</m:t>
-                  </m:r>
-                  <m:r>
-                    <w:rPr>
-                      <w:rFonts w:ascii="Cambria Math" w:hAnsi="Cambria Math"/>
-                    </w:rPr>
-                    <m:t>F</m:t>
+                    <m:t>αF</m:t>
                   </m:r>
                 </m:e>
                 <m:sub>
@@ -2724,13 +3032,7 @@
                     <w:rPr>
                       <w:rFonts w:ascii="Cambria Math" w:hAnsi="Cambria Math"/>
                     </w:rPr>
-                    <m:t>G</m:t>
-                  </m:r>
-                  <m:r>
-                    <w:rPr>
-                      <w:rFonts w:ascii="Cambria Math" w:hAnsi="Cambria Math"/>
-                    </w:rPr>
-                    <m:t>G</m:t>
+                    <m:t>GG</m:t>
                   </m:r>
                 </m:sub>
               </m:sSub>
@@ -2758,13 +3060,7 @@
                     <w:rPr>
                       <w:rFonts w:ascii="Cambria Math" w:hAnsi="Cambria Math"/>
                     </w:rPr>
-                    <m:t>G</m:t>
-                  </m:r>
-                  <m:r>
-                    <w:rPr>
-                      <w:rFonts w:ascii="Cambria Math" w:hAnsi="Cambria Math"/>
-                    </w:rPr>
-                    <m:t>R</m:t>
+                    <m:t>GR</m:t>
                   </m:r>
                 </m:sub>
               </m:sSub>
@@ -2788,13 +3084,7 @@
                     <w:rPr>
                       <w:rFonts w:ascii="Cambria Math" w:hAnsi="Cambria Math"/>
                     </w:rPr>
-                    <m:t>α</m:t>
-                  </m:r>
-                  <m:r>
-                    <w:rPr>
-                      <w:rFonts w:ascii="Cambria Math" w:hAnsi="Cambria Math"/>
-                    </w:rPr>
-                    <m:t>F</m:t>
+                    <m:t>αF</m:t>
                   </m:r>
                 </m:e>
                 <m:sub>
@@ -2834,13 +3124,7 @@
                     <w:rPr>
                       <w:rFonts w:ascii="Cambria Math" w:hAnsi="Cambria Math"/>
                     </w:rPr>
-                    <m:t>G</m:t>
-                  </m:r>
-                  <m:r>
-                    <w:rPr>
-                      <w:rFonts w:ascii="Cambria Math" w:hAnsi="Cambria Math"/>
-                    </w:rPr>
-                    <m:t>G</m:t>
+                    <m:t>GG</m:t>
                   </m:r>
                 </m:sub>
               </m:sSub>
@@ -2864,13 +3148,7 @@
                     <w:rPr>
                       <w:rFonts w:ascii="Cambria Math" w:hAnsi="Cambria Math"/>
                     </w:rPr>
-                    <m:t>γ</m:t>
-                  </m:r>
-                  <m:r>
-                    <w:rPr>
-                      <w:rFonts w:ascii="Cambria Math" w:hAnsi="Cambria Math"/>
-                    </w:rPr>
-                    <m:t>F</m:t>
+                    <m:t>γF</m:t>
                   </m:r>
                 </m:e>
                 <m:sub>
@@ -2878,13 +3156,7 @@
                     <w:rPr>
                       <w:rFonts w:ascii="Cambria Math" w:hAnsi="Cambria Math"/>
                     </w:rPr>
-                    <m:t>G</m:t>
-                  </m:r>
-                  <m:r>
-                    <w:rPr>
-                      <w:rFonts w:ascii="Cambria Math" w:hAnsi="Cambria Math"/>
-                    </w:rPr>
-                    <m:t>R</m:t>
+                    <m:t>GR</m:t>
                   </m:r>
                 </m:sub>
               </m:sSub>
@@ -2952,13 +3224,7 @@
                     <w:rPr>
                       <w:rFonts w:ascii="Cambria Math" w:hAnsi="Cambria Math"/>
                     </w:rPr>
-                    <m:t>G</m:t>
-                  </m:r>
-                  <m:r>
-                    <w:rPr>
-                      <w:rFonts w:ascii="Cambria Math" w:hAnsi="Cambria Math"/>
-                    </w:rPr>
-                    <m:t>R</m:t>
+                    <m:t>GR</m:t>
                   </m:r>
                 </m:sub>
               </m:sSub>
@@ -2982,13 +3248,7 @@
                     <w:rPr>
                       <w:rFonts w:ascii="Cambria Math" w:hAnsi="Cambria Math"/>
                     </w:rPr>
-                    <m:t>α</m:t>
-                  </m:r>
-                  <m:r>
-                    <w:rPr>
-                      <w:rFonts w:ascii="Cambria Math" w:hAnsi="Cambria Math"/>
-                    </w:rPr>
-                    <m:t>F</m:t>
+                    <m:t>αF</m:t>
                   </m:r>
                 </m:e>
                 <m:sub>
@@ -3028,13 +3288,7 @@
                     <w:rPr>
                       <w:rFonts w:ascii="Cambria Math" w:hAnsi="Cambria Math"/>
                     </w:rPr>
-                    <m:t>G</m:t>
-                  </m:r>
-                  <m:r>
-                    <w:rPr>
-                      <w:rFonts w:ascii="Cambria Math" w:hAnsi="Cambria Math"/>
-                    </w:rPr>
-                    <m:t>G</m:t>
+                    <m:t>GG</m:t>
                   </m:r>
                 </m:sub>
               </m:sSub>
@@ -3058,13 +3312,7 @@
                     <w:rPr>
                       <w:rFonts w:ascii="Cambria Math" w:hAnsi="Cambria Math"/>
                     </w:rPr>
-                    <m:t>γ</m:t>
-                  </m:r>
-                  <m:r>
-                    <w:rPr>
-                      <w:rFonts w:ascii="Cambria Math" w:hAnsi="Cambria Math"/>
-                    </w:rPr>
-                    <m:t>F</m:t>
+                    <m:t>γF</m:t>
                   </m:r>
                 </m:e>
                 <m:sub>
@@ -3072,13 +3320,7 @@
                     <w:rPr>
                       <w:rFonts w:ascii="Cambria Math" w:hAnsi="Cambria Math"/>
                     </w:rPr>
-                    <m:t>G</m:t>
-                  </m:r>
-                  <m:r>
-                    <w:rPr>
-                      <w:rFonts w:ascii="Cambria Math" w:hAnsi="Cambria Math"/>
-                    </w:rPr>
-                    <m:t>R</m:t>
+                    <m:t>GR</m:t>
                   </m:r>
                 </m:sub>
               </m:sSub>
@@ -3106,13 +3348,7 @@
                     <w:rPr>
                       <w:rFonts w:ascii="Cambria Math" w:hAnsi="Cambria Math"/>
                     </w:rPr>
-                    <m:t>G</m:t>
-                  </m:r>
-                  <m:r>
-                    <w:rPr>
-                      <w:rFonts w:ascii="Cambria Math" w:hAnsi="Cambria Math"/>
-                    </w:rPr>
-                    <m:t>R</m:t>
+                    <m:t>GR</m:t>
                   </m:r>
                 </m:sub>
               </m:sSub>
@@ -3136,13 +3372,7 @@
                     <w:rPr>
                       <w:rFonts w:ascii="Cambria Math" w:hAnsi="Cambria Math"/>
                     </w:rPr>
-                    <m:t>α</m:t>
-                  </m:r>
-                  <m:r>
-                    <w:rPr>
-                      <w:rFonts w:ascii="Cambria Math" w:hAnsi="Cambria Math"/>
-                    </w:rPr>
-                    <m:t>F</m:t>
+                    <m:t>αF</m:t>
                   </m:r>
                 </m:e>
                 <m:sub>
@@ -3182,13 +3412,7 @@
                     <w:rPr>
                       <w:rFonts w:ascii="Cambria Math" w:hAnsi="Cambria Math"/>
                     </w:rPr>
-                    <m:t>G</m:t>
-                  </m:r>
-                  <m:r>
-                    <w:rPr>
-                      <w:rFonts w:ascii="Cambria Math" w:hAnsi="Cambria Math"/>
-                    </w:rPr>
-                    <m:t>G</m:t>
+                    <m:t>GG</m:t>
                   </m:r>
                 </m:sub>
               </m:sSub>
@@ -3212,13 +3436,7 @@
                     <w:rPr>
                       <w:rFonts w:ascii="Cambria Math" w:hAnsi="Cambria Math"/>
                     </w:rPr>
-                    <m:t>γ</m:t>
-                  </m:r>
-                  <m:r>
-                    <w:rPr>
-                      <w:rFonts w:ascii="Cambria Math" w:hAnsi="Cambria Math"/>
-                    </w:rPr>
-                    <m:t>F</m:t>
+                    <m:t>γF</m:t>
                   </m:r>
                 </m:e>
                 <m:sub>
@@ -3226,13 +3444,7 @@
                     <w:rPr>
                       <w:rFonts w:ascii="Cambria Math" w:hAnsi="Cambria Math"/>
                     </w:rPr>
-                    <m:t>G</m:t>
-                  </m:r>
-                  <m:r>
-                    <w:rPr>
-                      <w:rFonts w:ascii="Cambria Math" w:hAnsi="Cambria Math"/>
-                    </w:rPr>
-                    <m:t>R</m:t>
+                    <m:t>GR</m:t>
                   </m:r>
                 </m:sub>
               </m:sSub>
@@ -3308,13 +3520,7 @@
               <w:rPr>
                 <w:rFonts w:ascii="Cambria Math" w:hAnsi="Cambria Math"/>
               </w:rPr>
-              <m:t>G</m:t>
-            </m:r>
-            <m:r>
-              <w:rPr>
-                <w:rFonts w:ascii="Cambria Math" w:hAnsi="Cambria Math"/>
-              </w:rPr>
-              <m:t>G</m:t>
+              <m:t>GG</m:t>
             </m:r>
           </m:sub>
         </m:sSub>
@@ -3376,13 +3582,7 @@
               <w:rPr>
                 <w:rFonts w:ascii="Cambria Math" w:hAnsi="Cambria Math"/>
               </w:rPr>
-              <m:t>G</m:t>
-            </m:r>
-            <m:r>
-              <w:rPr>
-                <w:rFonts w:ascii="Cambria Math" w:hAnsi="Cambria Math"/>
-              </w:rPr>
-              <m:t>R</m:t>
+              <m:t>GR</m:t>
             </m:r>
           </m:sub>
         </m:sSub>
@@ -3411,7 +3611,15 @@
     </w:p>
     <w:p>
       <w:r>
-        <w:t>From a hardware perspective, the software will run on most machines. However, the run time of an analysis will drastically vary depending on the system specs. After several test runs we conclude that a “slow system” with 2 Cores and 8Gb of memory is sufficient for the analysis of smaller sized datasets (12 measurements and total size of &lt; 1Gb) in a reasonable time. For a full 96 well measurement (&gt; 5Gb) we highly suggest a system with at  least 16Gb of memory and 4 cores (8 threads) and the use of bat’s parallel version parBat.</w:t>
+        <w:t xml:space="preserve">From a hardware perspective, the software will run on most machines. However, the run time of an analysis will drastically vary depending on the system specs. After several test runs we conclude that a “slow system” with 2 Cores and 8Gb of memory is sufficient for the analysis of smaller sized datasets (12 measurements and total size of &lt; 1Gb) in a reasonable time. For a full 96 well measurement (&gt; 5Gb) we highly suggest a system with at  least 16Gb of memory and 4 cores (8 threads) and the use of bat’s parallel version </w:t>
+      </w:r>
+      <w:proofErr w:type="spellStart"/>
+      <w:r>
+        <w:t>parBat</w:t>
+      </w:r>
+      <w:proofErr w:type="spellEnd"/>
+      <w:r>
+        <w:t>.</w:t>
       </w:r>
     </w:p>
     <w:p/>
@@ -3419,13 +3627,20 @@
       <w:pPr>
         <w:pStyle w:val="berschrift2"/>
       </w:pPr>
+      <w:proofErr w:type="spellStart"/>
       <w:r>
         <w:t>parBat</w:t>
       </w:r>
-    </w:p>
-    <w:p>
-      <w:r>
-        <w:t xml:space="preserve">parBat is the parallel version of Bat aiming to decrease analysis time. It will automatically detect the number of available system threads. Each thread will handle the analysis of a single measurement folder representing the measurement of a single well. Performance will scale with the number of available system threads. In a first test we were able to analyze &gt; 5Gb of measurement data in less than six hours. We hope to decrease the analysis time drastically in future releases. </w:t>
+      <w:proofErr w:type="spellEnd"/>
+    </w:p>
+    <w:p>
+      <w:proofErr w:type="spellStart"/>
+      <w:r>
+        <w:t>parBat</w:t>
+      </w:r>
+      <w:proofErr w:type="spellEnd"/>
+      <w:r>
+        <w:t xml:space="preserve"> is the parallel version of Bat aiming to decrease analysis time. It will automatically detect the number of available system threads. Each thread will handle the analysis of a single measurement folder representing the measurement of a single well. Performance will scale with the number of available system threads. In a first test we were able to analyze &gt; 5Gb of measurement data in less than six hours. We hope to decrease the analysis time drastically in future releases. </w:t>
       </w:r>
     </w:p>
     <w:p/>
@@ -3439,13 +3654,45 @@
     </w:p>
     <w:p>
       <w:r>
-        <w:t>[1] Kudryavtsev, V., et al., “Combining MFD and PIE for Accurate Single-Pair Förster Resonance Energy Transfer Measurements”, ChemPhysChem 2012, 12, 1060-1078.</w:t>
+        <w:t xml:space="preserve">[1] </w:t>
+      </w:r>
+      <w:proofErr w:type="spellStart"/>
+      <w:r>
+        <w:t>Kudryavtsev</w:t>
+      </w:r>
+      <w:proofErr w:type="spellEnd"/>
+      <w:r>
+        <w:t xml:space="preserve">, V., et al., “Combining MFD and PIE for Accurate Single-Pair </w:t>
+      </w:r>
+      <w:proofErr w:type="spellStart"/>
+      <w:r>
+        <w:t>Förster</w:t>
+      </w:r>
+      <w:proofErr w:type="spellEnd"/>
+      <w:r>
+        <w:t xml:space="preserve"> Resonance Energy Transfer Measurements”, </w:t>
+      </w:r>
+      <w:proofErr w:type="spellStart"/>
+      <w:r>
+        <w:t>ChemPhysChem</w:t>
+      </w:r>
+      <w:proofErr w:type="spellEnd"/>
+      <w:r>
+        <w:t xml:space="preserve"> 2012, 12, 1060-1078.</w:t>
       </w:r>
     </w:p>
     <w:p/>
     <w:p>
       <w:r>
-        <w:t>[2] Torella, J. P., et al., “Identifying molecular dynamics in single-molecule FRET experiments with burst variance analysis”, Biophysical Society 2011 Mar 16; 100(6):1568-77.</w:t>
+        <w:t xml:space="preserve">[2] </w:t>
+      </w:r>
+      <w:proofErr w:type="spellStart"/>
+      <w:r>
+        <w:t>Torella</w:t>
+      </w:r>
+      <w:proofErr w:type="spellEnd"/>
+      <w:r>
+        <w:t>, J. P., et al., “Identifying molecular dynamics in single-molecule FRET experiments with burst variance analysis”, Biophysical Society 2011 Mar 16; 100(6):1568-77.</w:t>
       </w:r>
     </w:p>
     <w:p/>
@@ -3699,6 +3946,7 @@
     <w:lsdException w:name="HTML Sample" w:semiHidden="1" w:unhideWhenUsed="1"/>
     <w:lsdException w:name="HTML Typewriter" w:semiHidden="1" w:unhideWhenUsed="1"/>
     <w:lsdException w:name="HTML Variable" w:semiHidden="1" w:unhideWhenUsed="1"/>
+    <w:lsdException w:name="Normal Table" w:semiHidden="1" w:unhideWhenUsed="1"/>
     <w:lsdException w:name="annotation subject" w:semiHidden="1" w:unhideWhenUsed="1"/>
     <w:lsdException w:name="No List" w:semiHidden="1" w:unhideWhenUsed="1"/>
     <w:lsdException w:name="Outline List 1" w:semiHidden="1" w:unhideWhenUsed="1"/>
@@ -3741,8 +3989,11 @@
     <w:lsdException w:name="Table Contemporary" w:semiHidden="1" w:unhideWhenUsed="1"/>
     <w:lsdException w:name="Table Elegant" w:semiHidden="1" w:unhideWhenUsed="1"/>
     <w:lsdException w:name="Table Professional" w:semiHidden="1" w:unhideWhenUsed="1"/>
+    <w:lsdException w:name="Table Subtle 1" w:semiHidden="1" w:unhideWhenUsed="1"/>
     <w:lsdException w:name="Table Subtle 2" w:semiHidden="1" w:unhideWhenUsed="1"/>
     <w:lsdException w:name="Table Web 1" w:semiHidden="1" w:unhideWhenUsed="1"/>
+    <w:lsdException w:name="Table Web 2" w:semiHidden="1" w:unhideWhenUsed="1"/>
+    <w:lsdException w:name="Table Web 3" w:semiHidden="1" w:unhideWhenUsed="1"/>
     <w:lsdException w:name="Balloon Text" w:semiHidden="1" w:unhideWhenUsed="1"/>
     <w:lsdException w:name="Table Grid" w:uiPriority="39"/>
     <w:lsdException w:name="Table Theme" w:semiHidden="1" w:unhideWhenUsed="1"/>

</xml_diff>